<commit_message>
Bab 4 mau selesai
</commit_message>
<xml_diff>
--- a/BukuStuff/Hasil/Bab4.docx
+++ b/BukuStuff/Hasil/Bab4.docx
@@ -6,6 +6,7 @@
       <w:pPr>
         <w:pStyle w:val="STTSJudulBab"/>
       </w:pPr>
+      <w:bookmarkStart w:id="0" w:name="_Hlk128748300"/>
       <w:r>
         <w:t>BAB I</w:t>
       </w:r>
@@ -377,6 +378,7 @@
       <w:r>
         <w:t xml:space="preserve"> </w:t>
       </w:r>
+      <w:proofErr w:type="gramStart"/>
       <w:r>
         <w:t xml:space="preserve">X  </w:t>
       </w:r>
@@ -385,6 +387,7 @@
         <w:t>sendiri</w:t>
       </w:r>
       <w:proofErr w:type="spellEnd"/>
+      <w:proofErr w:type="gramEnd"/>
       <w:r>
         <w:t xml:space="preserve"> </w:t>
       </w:r>
@@ -1452,11 +1455,11 @@
       </w:r>
       <w:proofErr w:type="spellEnd"/>
       <w:r>
-        <w:t xml:space="preserve"> m</w:t>
-      </w:r>
-      <w:proofErr w:type="spellStart"/>
-      <w:r>
-        <w:t>elihat</w:t>
+        <w:t xml:space="preserve"> </w:t>
+      </w:r>
+      <w:proofErr w:type="spellStart"/>
+      <w:r>
+        <w:t>melihat</w:t>
       </w:r>
       <w:proofErr w:type="spellEnd"/>
       <w:r>
@@ -1827,7 +1830,13 @@
       </w:r>
       <w:proofErr w:type="spellStart"/>
       <w:r>
-        <w:t>ditimbangkan</w:t>
+        <w:t>di</w:t>
+      </w:r>
+      <w:r>
+        <w:t>per</w:t>
+      </w:r>
+      <w:r>
+        <w:t>timbangkan</w:t>
       </w:r>
       <w:proofErr w:type="spellEnd"/>
       <w:r>
@@ -1890,6 +1899,7 @@
         <w:t xml:space="preserve"> </w:t>
       </w:r>
       <w:proofErr w:type="spellStart"/>
+      <w:proofErr w:type="gramStart"/>
       <w:r>
         <w:t>berikut</w:t>
       </w:r>
@@ -1897,6 +1907,7 @@
       <w:r>
         <w:t xml:space="preserve"> ;</w:t>
       </w:r>
+      <w:proofErr w:type="gramEnd"/>
     </w:p>
     <w:p>
       <w:pPr>
@@ -1905,439 +1916,3860 @@
     </w:p>
     <w:p>
       <w:pPr>
-        <w:pStyle w:val="STTSSegmenProgram"/>
-      </w:pPr>
-      <w:proofErr w:type="spellStart"/>
-      <w:r>
-        <w:t>Segmen</w:t>
-      </w:r>
-      <w:proofErr w:type="spellEnd"/>
-      <w:r>
-        <w:t xml:space="preserve"> Program 4.1 </w:t>
-      </w:r>
-      <w:proofErr w:type="spellStart"/>
-      <w:r>
-        <w:t>Contoh</w:t>
-      </w:r>
-      <w:proofErr w:type="spellEnd"/>
-      <w:r>
-        <w:t xml:space="preserve"> Program </w:t>
-      </w:r>
-      <w:proofErr w:type="spellStart"/>
-      <w:r>
-        <w:t>Membedakan</w:t>
-      </w:r>
-      <w:proofErr w:type="spellEnd"/>
-      <w:r>
-        <w:t xml:space="preserve"> </w:t>
-      </w:r>
-      <w:proofErr w:type="spellStart"/>
-      <w:r>
-        <w:t>Ganjil</w:t>
-      </w:r>
-      <w:proofErr w:type="spellEnd"/>
-      <w:r>
-        <w:t xml:space="preserve"> dan </w:t>
-      </w:r>
-      <w:proofErr w:type="spellStart"/>
-      <w:r>
-        <w:t>Genap</w:t>
+        <w:pStyle w:val="STTSJudulSubBab"/>
+        <w:numPr>
+          <w:ilvl w:val="0"/>
+          <w:numId w:val="8"/>
+        </w:numPr>
+        <w:ind w:left="709" w:hanging="709"/>
+      </w:pPr>
+      <w:proofErr w:type="spellStart"/>
+      <w:r>
+        <w:t>CrossCode</w:t>
       </w:r>
       <w:proofErr w:type="spellEnd"/>
     </w:p>
     <w:p>
       <w:pPr>
-        <w:pStyle w:val="STTSSegmenProgramContent"/>
-      </w:pPr>
-      <w:r>
-        <w:t xml:space="preserve">int </w:t>
-      </w:r>
-      <w:proofErr w:type="spellStart"/>
-      <w:r>
-        <w:t>i</w:t>
-      </w:r>
-      <w:proofErr w:type="spellEnd"/>
-      <w:r>
-        <w:t>;</w:t>
+        <w:pStyle w:val="STTSJudulSubBab"/>
+      </w:pPr>
+      <w:r>
+        <w:rPr>
+          <w:noProof/>
+        </w:rPr>
+        <w:drawing>
+          <wp:inline distT="0" distB="0" distL="0" distR="0" wp14:anchorId="4C7E44D5" wp14:editId="3D67DD76">
+            <wp:extent cx="5943600" cy="3343275"/>
+            <wp:effectExtent l="0" t="0" r="0" b="9525"/>
+            <wp:docPr id="1" name="Picture 1" descr="CrossCode: A New Home DLC Screenshots | RPGFan"/>
+            <wp:cNvGraphicFramePr>
+              <a:graphicFrameLocks xmlns:a="http://schemas.openxmlformats.org/drawingml/2006/main" noChangeAspect="1"/>
+            </wp:cNvGraphicFramePr>
+            <a:graphic xmlns:a="http://schemas.openxmlformats.org/drawingml/2006/main">
+              <a:graphicData uri="http://schemas.openxmlformats.org/drawingml/2006/picture">
+                <pic:pic xmlns:pic="http://schemas.openxmlformats.org/drawingml/2006/picture">
+                  <pic:nvPicPr>
+                    <pic:cNvPr id="0" name="Picture 1" descr="CrossCode: A New Home DLC Screenshots | RPGFan"/>
+                    <pic:cNvPicPr>
+                      <a:picLocks noChangeAspect="1" noChangeArrowheads="1"/>
+                    </pic:cNvPicPr>
+                  </pic:nvPicPr>
+                  <pic:blipFill>
+                    <a:blip r:embed="rId8" cstate="print">
+                      <a:extLst>
+                        <a:ext uri="{28A0092B-C50C-407E-A947-70E740481C1C}">
+                          <a14:useLocalDpi xmlns:a14="http://schemas.microsoft.com/office/drawing/2010/main" val="0"/>
+                        </a:ext>
+                      </a:extLst>
+                    </a:blip>
+                    <a:srcRect/>
+                    <a:stretch>
+                      <a:fillRect/>
+                    </a:stretch>
+                  </pic:blipFill>
+                  <pic:spPr bwMode="auto">
+                    <a:xfrm>
+                      <a:off x="0" y="0"/>
+                      <a:ext cx="5943600" cy="3343275"/>
+                    </a:xfrm>
+                    <a:prstGeom prst="rect">
+                      <a:avLst/>
+                    </a:prstGeom>
+                    <a:noFill/>
+                    <a:ln>
+                      <a:noFill/>
+                    </a:ln>
+                  </pic:spPr>
+                </pic:pic>
+              </a:graphicData>
+            </a:graphic>
+          </wp:inline>
+        </w:drawing>
       </w:r>
     </w:p>
     <w:p>
       <w:pPr>
-        <w:pStyle w:val="STTSSegmenProgramContent"/>
-      </w:pPr>
-      <w:proofErr w:type="spellStart"/>
-      <w:r>
-        <w:t>cin</w:t>
-      </w:r>
-      <w:proofErr w:type="spellEnd"/>
-      <w:r>
-        <w:t xml:space="preserve"> &gt;&gt; </w:t>
-      </w:r>
-      <w:proofErr w:type="spellStart"/>
-      <w:r>
-        <w:t>i</w:t>
-      </w:r>
-      <w:proofErr w:type="spellEnd"/>
-      <w:r>
-        <w:t>;</w:t>
+        <w:pStyle w:val="STTSGambar"/>
+      </w:pPr>
+      <w:r>
+        <w:t>Gambar 4.1</w:t>
       </w:r>
     </w:p>
     <w:p>
       <w:pPr>
-        <w:pStyle w:val="STTSSegmenProgramContent"/>
-      </w:pPr>
-      <w:r>
-        <w:t>if (</w:t>
-      </w:r>
-      <w:proofErr w:type="spellStart"/>
-      <w:r>
-        <w:t>i</w:t>
-      </w:r>
-      <w:proofErr w:type="spellEnd"/>
-      <w:r>
-        <w:t xml:space="preserve"> % 2 == 0)</w:t>
-      </w:r>
+        <w:pStyle w:val="STTSGambar"/>
+      </w:pPr>
+      <w:r>
+        <w:t xml:space="preserve">Screenshot </w:t>
+      </w:r>
+      <w:proofErr w:type="spellStart"/>
+      <w:r>
+        <w:t>CrossCode</w:t>
+      </w:r>
+      <w:proofErr w:type="spellEnd"/>
     </w:p>
     <w:p>
       <w:pPr>
-        <w:pStyle w:val="STTSSegmenProgramContent"/>
-      </w:pPr>
-      <w:r>
-        <w:t>{</w:t>
+        <w:pStyle w:val="STTSGambar"/>
+        <w:spacing w:line="360" w:lineRule="auto"/>
+      </w:pPr>
+      <w:r>
+        <w:tab/>
       </w:r>
     </w:p>
     <w:p>
       <w:pPr>
-        <w:pStyle w:val="STTSSegmenProgramContent"/>
-      </w:pPr>
-      <w:r>
-        <w:tab/>
-      </w:r>
-      <w:r>
-        <w:tab/>
-      </w:r>
-      <w:proofErr w:type="spellStart"/>
-      <w:r>
-        <w:t>cout</w:t>
-      </w:r>
-      <w:proofErr w:type="spellEnd"/>
-      <w:r>
-        <w:t xml:space="preserve"> &lt;&lt; “GENAP”;</w:t>
+        <w:tabs>
+          <w:tab w:val="left" w:pos="7800"/>
+        </w:tabs>
+      </w:pPr>
+      <w:proofErr w:type="spellStart"/>
+      <w:r>
+        <w:t>CrossCode</w:t>
+      </w:r>
+      <w:proofErr w:type="spellEnd"/>
+      <w:r>
+        <w:t xml:space="preserve">, </w:t>
+      </w:r>
+      <w:proofErr w:type="spellStart"/>
+      <w:r>
+        <w:t>sebuah</w:t>
+      </w:r>
+      <w:proofErr w:type="spellEnd"/>
+      <w:r>
+        <w:t xml:space="preserve"> game </w:t>
+      </w:r>
+      <w:proofErr w:type="spellStart"/>
+      <w:r>
+        <w:t>dikembangkan</w:t>
+      </w:r>
+      <w:proofErr w:type="spellEnd"/>
+      <w:r>
+        <w:t xml:space="preserve"> oleh Radical Fish Games </w:t>
+      </w:r>
+      <w:proofErr w:type="spellStart"/>
+      <w:r>
+        <w:t>dikeluarkan</w:t>
+      </w:r>
+      <w:proofErr w:type="spellEnd"/>
+      <w:r>
+        <w:t xml:space="preserve"> </w:t>
+      </w:r>
+      <w:proofErr w:type="spellStart"/>
+      <w:r>
+        <w:t>kepada</w:t>
+      </w:r>
+      <w:proofErr w:type="spellEnd"/>
+      <w:r>
+        <w:t xml:space="preserve"> </w:t>
+      </w:r>
+      <w:proofErr w:type="spellStart"/>
+      <w:r>
+        <w:t>publik</w:t>
+      </w:r>
+      <w:proofErr w:type="spellEnd"/>
+      <w:r>
+        <w:t xml:space="preserve"> </w:t>
+      </w:r>
+      <w:r>
+        <w:t>pada September 2018.</w:t>
+      </w:r>
+      <w:r>
+        <w:t xml:space="preserve"> </w:t>
+      </w:r>
+      <w:proofErr w:type="spellStart"/>
+      <w:r>
+        <w:t>Dalam</w:t>
+      </w:r>
+      <w:proofErr w:type="spellEnd"/>
+      <w:r>
+        <w:t xml:space="preserve"> </w:t>
+      </w:r>
+      <w:proofErr w:type="spellStart"/>
+      <w:r>
+        <w:t>CrossCode</w:t>
+      </w:r>
+      <w:proofErr w:type="spellEnd"/>
+      <w:r>
+        <w:t xml:space="preserve">, </w:t>
+      </w:r>
+      <w:proofErr w:type="spellStart"/>
+      <w:r>
+        <w:t>ada</w:t>
+      </w:r>
+      <w:proofErr w:type="spellEnd"/>
+      <w:r>
+        <w:t xml:space="preserve"> </w:t>
+      </w:r>
+      <w:proofErr w:type="spellStart"/>
+      <w:r>
+        <w:t>sebuah</w:t>
+      </w:r>
+      <w:proofErr w:type="spellEnd"/>
+      <w:r>
+        <w:t xml:space="preserve"> game VR MMOG </w:t>
+      </w:r>
+      <w:proofErr w:type="spellStart"/>
+      <w:r>
+        <w:t>populer</w:t>
+      </w:r>
+      <w:proofErr w:type="spellEnd"/>
+      <w:r>
+        <w:t xml:space="preserve"> </w:t>
+      </w:r>
+      <w:proofErr w:type="spellStart"/>
+      <w:r>
+        <w:t>bernama</w:t>
+      </w:r>
+      <w:proofErr w:type="spellEnd"/>
+      <w:r>
+        <w:t xml:space="preserve"> </w:t>
+      </w:r>
+      <w:proofErr w:type="spellStart"/>
+      <w:r>
+        <w:t>CrossWorlds</w:t>
+      </w:r>
+      <w:proofErr w:type="spellEnd"/>
+      <w:r>
+        <w:t xml:space="preserve"> yang </w:t>
+      </w:r>
+      <w:proofErr w:type="spellStart"/>
+      <w:r>
+        <w:t>menggabung</w:t>
+      </w:r>
+      <w:proofErr w:type="spellEnd"/>
+      <w:r>
+        <w:t xml:space="preserve"> VR </w:t>
+      </w:r>
+      <w:proofErr w:type="spellStart"/>
+      <w:r>
+        <w:t>dengan</w:t>
+      </w:r>
+      <w:proofErr w:type="spellEnd"/>
+      <w:r>
+        <w:t xml:space="preserve"> </w:t>
+      </w:r>
+      <w:proofErr w:type="spellStart"/>
+      <w:r>
+        <w:t>lingkungan</w:t>
+      </w:r>
+      <w:proofErr w:type="spellEnd"/>
+      <w:r>
+        <w:t xml:space="preserve"> </w:t>
+      </w:r>
+      <w:proofErr w:type="spellStart"/>
+      <w:r>
+        <w:t>fisik</w:t>
+      </w:r>
+      <w:proofErr w:type="spellEnd"/>
+      <w:r>
+        <w:t xml:space="preserve"> yang </w:t>
+      </w:r>
+      <w:proofErr w:type="spellStart"/>
+      <w:r>
+        <w:t>asli</w:t>
+      </w:r>
+      <w:proofErr w:type="spellEnd"/>
+      <w:r>
+        <w:t xml:space="preserve">. </w:t>
+      </w:r>
+      <w:proofErr w:type="spellStart"/>
+      <w:r>
+        <w:t>Seluruh</w:t>
+      </w:r>
+      <w:proofErr w:type="spellEnd"/>
+      <w:r>
+        <w:t xml:space="preserve"> </w:t>
+      </w:r>
+      <w:proofErr w:type="spellStart"/>
+      <w:r>
+        <w:t>pemain</w:t>
+      </w:r>
+      <w:proofErr w:type="spellEnd"/>
+      <w:r>
+        <w:t xml:space="preserve"> </w:t>
+      </w:r>
+      <w:proofErr w:type="spellStart"/>
+      <w:r>
+        <w:t>CrossWorld</w:t>
+      </w:r>
+      <w:proofErr w:type="spellEnd"/>
+      <w:r>
+        <w:t xml:space="preserve"> </w:t>
+      </w:r>
+      <w:proofErr w:type="spellStart"/>
+      <w:r>
+        <w:t>memiliki</w:t>
+      </w:r>
+      <w:proofErr w:type="spellEnd"/>
+      <w:r>
+        <w:t xml:space="preserve"> </w:t>
+      </w:r>
+      <w:proofErr w:type="spellStart"/>
+      <w:r>
+        <w:t>sebuah</w:t>
+      </w:r>
+      <w:proofErr w:type="spellEnd"/>
+      <w:r>
+        <w:t xml:space="preserve"> avatar yang </w:t>
+      </w:r>
+      <w:proofErr w:type="spellStart"/>
+      <w:r>
+        <w:t>digunakan</w:t>
+      </w:r>
+      <w:proofErr w:type="spellEnd"/>
+      <w:r>
+        <w:t xml:space="preserve"> </w:t>
+      </w:r>
+      <w:proofErr w:type="spellStart"/>
+      <w:r>
+        <w:t>untuk</w:t>
+      </w:r>
+      <w:proofErr w:type="spellEnd"/>
+      <w:r>
+        <w:t xml:space="preserve"> </w:t>
+      </w:r>
+      <w:proofErr w:type="spellStart"/>
+      <w:r>
+        <w:t>bermain</w:t>
+      </w:r>
+      <w:proofErr w:type="spellEnd"/>
+      <w:r>
+        <w:t xml:space="preserve"> </w:t>
+      </w:r>
+      <w:proofErr w:type="spellStart"/>
+      <w:r>
+        <w:t>dalam</w:t>
+      </w:r>
+      <w:proofErr w:type="spellEnd"/>
+      <w:r>
+        <w:t xml:space="preserve"> </w:t>
+      </w:r>
+      <w:proofErr w:type="spellStart"/>
+      <w:r>
+        <w:t>sebuah</w:t>
+      </w:r>
+      <w:proofErr w:type="spellEnd"/>
+      <w:r>
+        <w:t xml:space="preserve"> planet</w:t>
+      </w:r>
+      <w:r>
+        <w:t xml:space="preserve"> gas</w:t>
+      </w:r>
+      <w:r>
+        <w:t xml:space="preserve"> </w:t>
+      </w:r>
+      <w:proofErr w:type="spellStart"/>
+      <w:r>
+        <w:t>bernama</w:t>
+      </w:r>
+      <w:proofErr w:type="spellEnd"/>
+      <w:r>
+        <w:t xml:space="preserve"> “The Raritan Gem”, </w:t>
+      </w:r>
+      <w:proofErr w:type="spellStart"/>
+      <w:r>
+        <w:t>dipanggil</w:t>
+      </w:r>
+      <w:proofErr w:type="spellEnd"/>
+      <w:r>
+        <w:t xml:space="preserve"> </w:t>
+      </w:r>
+      <w:proofErr w:type="spellStart"/>
+      <w:r>
+        <w:t>dalam</w:t>
+      </w:r>
+      <w:proofErr w:type="spellEnd"/>
+      <w:r>
+        <w:t xml:space="preserve"> </w:t>
+      </w:r>
+      <w:proofErr w:type="spellStart"/>
+      <w:r>
+        <w:t>CrossWorlds</w:t>
+      </w:r>
+      <w:proofErr w:type="spellEnd"/>
+      <w:r>
+        <w:t xml:space="preserve"> </w:t>
+      </w:r>
+      <w:proofErr w:type="spellStart"/>
+      <w:r>
+        <w:t>sebagai</w:t>
+      </w:r>
+      <w:proofErr w:type="spellEnd"/>
+      <w:r>
+        <w:t xml:space="preserve"> “</w:t>
+      </w:r>
+      <w:proofErr w:type="spellStart"/>
+      <w:r>
+        <w:t>Shadoon</w:t>
+      </w:r>
+      <w:proofErr w:type="spellEnd"/>
+      <w:r>
+        <w:t>”</w:t>
+      </w:r>
+      <w:r>
+        <w:t xml:space="preserve">. Di </w:t>
+      </w:r>
+      <w:proofErr w:type="spellStart"/>
+      <w:r>
+        <w:t>dalam</w:t>
+      </w:r>
+      <w:proofErr w:type="spellEnd"/>
+      <w:r>
+        <w:t xml:space="preserve"> game </w:t>
+      </w:r>
+      <w:proofErr w:type="spellStart"/>
+      <w:r>
+        <w:t>ini</w:t>
+      </w:r>
+      <w:proofErr w:type="spellEnd"/>
+      <w:r>
+        <w:t xml:space="preserve"> </w:t>
+      </w:r>
+      <w:proofErr w:type="spellStart"/>
+      <w:r>
+        <w:t>kita</w:t>
+      </w:r>
+      <w:proofErr w:type="spellEnd"/>
+      <w:r>
+        <w:t xml:space="preserve"> </w:t>
+      </w:r>
+      <w:proofErr w:type="spellStart"/>
+      <w:r>
+        <w:t>mengikuti</w:t>
+      </w:r>
+      <w:proofErr w:type="spellEnd"/>
+      <w:r>
+        <w:t xml:space="preserve"> </w:t>
+      </w:r>
+      <w:proofErr w:type="spellStart"/>
+      <w:r>
+        <w:t>jejak</w:t>
+      </w:r>
+      <w:proofErr w:type="spellEnd"/>
+      <w:r>
+        <w:t xml:space="preserve"> Lea, </w:t>
+      </w:r>
+      <w:proofErr w:type="spellStart"/>
+      <w:r>
+        <w:t>sebuah</w:t>
+      </w:r>
+      <w:proofErr w:type="spellEnd"/>
+      <w:r>
+        <w:t xml:space="preserve"> player </w:t>
+      </w:r>
+      <w:proofErr w:type="spellStart"/>
+      <w:r>
+        <w:t>dengan</w:t>
+      </w:r>
+      <w:proofErr w:type="spellEnd"/>
+      <w:r>
+        <w:t xml:space="preserve"> </w:t>
+      </w:r>
+      <w:proofErr w:type="spellStart"/>
+      <w:r>
+        <w:t>masalah</w:t>
+      </w:r>
+      <w:proofErr w:type="spellEnd"/>
+      <w:r>
+        <w:t xml:space="preserve"> </w:t>
+      </w:r>
+      <w:proofErr w:type="spellStart"/>
+      <w:r>
+        <w:t>sinkronisasi</w:t>
+      </w:r>
+      <w:proofErr w:type="spellEnd"/>
+      <w:r>
+        <w:t xml:space="preserve"> </w:t>
+      </w:r>
+      <w:proofErr w:type="spellStart"/>
+      <w:r>
+        <w:t>percakapan</w:t>
+      </w:r>
+      <w:proofErr w:type="spellEnd"/>
+      <w:r>
+        <w:t xml:space="preserve"> (</w:t>
+      </w:r>
+      <w:proofErr w:type="spellStart"/>
+      <w:r>
+        <w:t>membuat</w:t>
+      </w:r>
+      <w:proofErr w:type="spellEnd"/>
+      <w:r>
+        <w:t xml:space="preserve"> </w:t>
+      </w:r>
+      <w:proofErr w:type="spellStart"/>
+      <w:r>
+        <w:t>dia</w:t>
+      </w:r>
+      <w:proofErr w:type="spellEnd"/>
+      <w:r>
+        <w:t xml:space="preserve"> </w:t>
+      </w:r>
+      <w:proofErr w:type="spellStart"/>
+      <w:r>
+        <w:t>bisu</w:t>
+      </w:r>
+      <w:proofErr w:type="spellEnd"/>
+      <w:r>
+        <w:t xml:space="preserve"> </w:t>
+      </w:r>
+      <w:proofErr w:type="spellStart"/>
+      <w:r>
+        <w:t>dalam</w:t>
+      </w:r>
+      <w:proofErr w:type="spellEnd"/>
+      <w:r>
+        <w:t xml:space="preserve"> </w:t>
+      </w:r>
+      <w:proofErr w:type="spellStart"/>
+      <w:r>
+        <w:t>CrossWorlds</w:t>
+      </w:r>
+      <w:proofErr w:type="spellEnd"/>
+      <w:r>
+        <w:t xml:space="preserve">) yang </w:t>
+      </w:r>
+      <w:proofErr w:type="spellStart"/>
+      <w:r>
+        <w:t>tidak</w:t>
+      </w:r>
+      <w:proofErr w:type="spellEnd"/>
+      <w:r>
+        <w:t xml:space="preserve"> </w:t>
+      </w:r>
+      <w:proofErr w:type="spellStart"/>
+      <w:r>
+        <w:t>memiliki</w:t>
+      </w:r>
+      <w:proofErr w:type="spellEnd"/>
+      <w:r>
+        <w:t xml:space="preserve"> </w:t>
+      </w:r>
+      <w:proofErr w:type="spellStart"/>
+      <w:r>
+        <w:t>ingatan</w:t>
+      </w:r>
+      <w:proofErr w:type="spellEnd"/>
+      <w:r>
+        <w:t xml:space="preserve"> </w:t>
+      </w:r>
+      <w:proofErr w:type="spellStart"/>
+      <w:r>
+        <w:t>apa</w:t>
+      </w:r>
+      <w:proofErr w:type="spellEnd"/>
+      <w:r>
+        <w:t xml:space="preserve"> – </w:t>
+      </w:r>
+      <w:proofErr w:type="spellStart"/>
+      <w:r>
+        <w:t>apa</w:t>
+      </w:r>
+      <w:proofErr w:type="spellEnd"/>
+      <w:r>
+        <w:t xml:space="preserve"> dan </w:t>
+      </w:r>
+      <w:proofErr w:type="spellStart"/>
+      <w:r>
+        <w:t>berusaha</w:t>
+      </w:r>
+      <w:proofErr w:type="spellEnd"/>
+      <w:r>
+        <w:t xml:space="preserve"> </w:t>
+      </w:r>
+      <w:proofErr w:type="spellStart"/>
+      <w:r>
+        <w:t>mengingat</w:t>
+      </w:r>
+      <w:proofErr w:type="spellEnd"/>
+      <w:r>
+        <w:t xml:space="preserve"> </w:t>
+      </w:r>
+      <w:proofErr w:type="spellStart"/>
+      <w:r>
+        <w:t>dirinya</w:t>
+      </w:r>
+      <w:proofErr w:type="spellEnd"/>
+      <w:r>
+        <w:t xml:space="preserve"> </w:t>
+      </w:r>
+      <w:proofErr w:type="spellStart"/>
+      <w:r>
+        <w:t>sendiri</w:t>
+      </w:r>
+      <w:proofErr w:type="spellEnd"/>
+      <w:r>
+        <w:t xml:space="preserve"> </w:t>
+      </w:r>
+      <w:proofErr w:type="spellStart"/>
+      <w:r>
+        <w:t>dengan</w:t>
+      </w:r>
+      <w:proofErr w:type="spellEnd"/>
+      <w:r>
+        <w:t xml:space="preserve"> </w:t>
+      </w:r>
+      <w:proofErr w:type="spellStart"/>
+      <w:r>
+        <w:t>bermain</w:t>
+      </w:r>
+      <w:proofErr w:type="spellEnd"/>
+      <w:r>
+        <w:t xml:space="preserve"> </w:t>
+      </w:r>
+      <w:proofErr w:type="spellStart"/>
+      <w:r>
+        <w:t>CrossWorlds</w:t>
+      </w:r>
+      <w:proofErr w:type="spellEnd"/>
+      <w:r>
+        <w:t xml:space="preserve">. Sangat </w:t>
+      </w:r>
+      <w:proofErr w:type="spellStart"/>
+      <w:r>
+        <w:t>disarankan</w:t>
+      </w:r>
+      <w:proofErr w:type="spellEnd"/>
+      <w:r>
+        <w:t xml:space="preserve"> </w:t>
+      </w:r>
+      <w:proofErr w:type="spellStart"/>
+      <w:r>
+        <w:t>untuk</w:t>
+      </w:r>
+      <w:proofErr w:type="spellEnd"/>
+      <w:r>
+        <w:t xml:space="preserve"> </w:t>
+      </w:r>
+      <w:proofErr w:type="spellStart"/>
+      <w:r>
+        <w:t>dicoba</w:t>
+      </w:r>
+      <w:proofErr w:type="spellEnd"/>
+      <w:r>
+        <w:t xml:space="preserve"> </w:t>
+      </w:r>
+      <w:proofErr w:type="spellStart"/>
+      <w:r>
+        <w:t>dikarenakan</w:t>
+      </w:r>
+      <w:proofErr w:type="spellEnd"/>
+      <w:r>
+        <w:t xml:space="preserve"> </w:t>
+      </w:r>
+      <w:proofErr w:type="spellStart"/>
+      <w:r>
+        <w:t>cerita</w:t>
+      </w:r>
+      <w:proofErr w:type="spellEnd"/>
+      <w:r>
+        <w:t xml:space="preserve"> dan </w:t>
+      </w:r>
+      <w:proofErr w:type="spellStart"/>
+      <w:r>
+        <w:t>musik</w:t>
+      </w:r>
+      <w:proofErr w:type="spellEnd"/>
+      <w:r>
+        <w:t xml:space="preserve"> </w:t>
+      </w:r>
+      <w:proofErr w:type="spellStart"/>
+      <w:r>
+        <w:t>CrossCode</w:t>
+      </w:r>
+      <w:proofErr w:type="spellEnd"/>
+      <w:r>
+        <w:t xml:space="preserve"> yang </w:t>
+      </w:r>
+      <w:proofErr w:type="spellStart"/>
+      <w:r>
+        <w:t>luar</w:t>
+      </w:r>
+      <w:proofErr w:type="spellEnd"/>
+      <w:r>
+        <w:t xml:space="preserve"> </w:t>
+      </w:r>
+      <w:proofErr w:type="spellStart"/>
+      <w:r>
+        <w:t>biasa</w:t>
+      </w:r>
+      <w:proofErr w:type="spellEnd"/>
+      <w:r>
+        <w:t xml:space="preserve"> dan gameplay yang sangat </w:t>
+      </w:r>
+      <w:proofErr w:type="spellStart"/>
+      <w:r>
+        <w:t>seru</w:t>
+      </w:r>
+      <w:proofErr w:type="spellEnd"/>
+      <w:r>
+        <w:t>.</w:t>
       </w:r>
     </w:p>
     <w:p>
       <w:pPr>
-        <w:pStyle w:val="STTSSegmenProgramContent"/>
-      </w:pPr>
-      <w:r>
-        <w:t>}</w:t>
+        <w:tabs>
+          <w:tab w:val="left" w:pos="7800"/>
+        </w:tabs>
+      </w:pPr>
+      <w:proofErr w:type="spellStart"/>
+      <w:r>
+        <w:lastRenderedPageBreak/>
+        <w:t>Mengesampingkan</w:t>
+      </w:r>
+      <w:proofErr w:type="spellEnd"/>
+      <w:r>
+        <w:t xml:space="preserve"> </w:t>
+      </w:r>
+      <w:proofErr w:type="spellStart"/>
+      <w:r>
+        <w:t>cinta</w:t>
+      </w:r>
+      <w:proofErr w:type="spellEnd"/>
+      <w:r>
+        <w:t xml:space="preserve"> </w:t>
+      </w:r>
+      <w:proofErr w:type="spellStart"/>
+      <w:r>
+        <w:t>pribadi</w:t>
+      </w:r>
+      <w:proofErr w:type="spellEnd"/>
+      <w:r>
+        <w:t xml:space="preserve"> </w:t>
+      </w:r>
+      <w:proofErr w:type="spellStart"/>
+      <w:r>
+        <w:t>saya</w:t>
+      </w:r>
+      <w:proofErr w:type="spellEnd"/>
+      <w:r>
+        <w:t xml:space="preserve"> </w:t>
+      </w:r>
+      <w:proofErr w:type="spellStart"/>
+      <w:r>
+        <w:t>terhadap</w:t>
+      </w:r>
+      <w:proofErr w:type="spellEnd"/>
+      <w:r>
+        <w:t xml:space="preserve"> game </w:t>
+      </w:r>
+      <w:proofErr w:type="spellStart"/>
+      <w:r>
+        <w:t>ini</w:t>
+      </w:r>
+      <w:proofErr w:type="spellEnd"/>
+      <w:r>
+        <w:t xml:space="preserve">, </w:t>
+      </w:r>
+      <w:proofErr w:type="spellStart"/>
+      <w:r>
+        <w:t>alasan</w:t>
+      </w:r>
+      <w:proofErr w:type="spellEnd"/>
+      <w:r>
+        <w:t xml:space="preserve"> </w:t>
+      </w:r>
+      <w:proofErr w:type="spellStart"/>
+      <w:r>
+        <w:t>saya</w:t>
+      </w:r>
+      <w:proofErr w:type="spellEnd"/>
+      <w:r>
+        <w:t xml:space="preserve"> </w:t>
+      </w:r>
+      <w:proofErr w:type="spellStart"/>
+      <w:r>
+        <w:t>memilih</w:t>
+      </w:r>
+      <w:proofErr w:type="spellEnd"/>
+      <w:r>
+        <w:t xml:space="preserve"> game </w:t>
+      </w:r>
+      <w:proofErr w:type="spellStart"/>
+      <w:r>
+        <w:t>ini</w:t>
+      </w:r>
+      <w:proofErr w:type="spellEnd"/>
+      <w:r>
+        <w:t xml:space="preserve"> </w:t>
+      </w:r>
+      <w:proofErr w:type="spellStart"/>
+      <w:r>
+        <w:t>adalah</w:t>
+      </w:r>
+      <w:proofErr w:type="spellEnd"/>
+      <w:r>
+        <w:t xml:space="preserve"> </w:t>
+      </w:r>
+      <w:proofErr w:type="spellStart"/>
+      <w:r>
+        <w:t>karena</w:t>
+      </w:r>
+      <w:proofErr w:type="spellEnd"/>
+      <w:r>
+        <w:t xml:space="preserve"> </w:t>
+      </w:r>
+      <w:proofErr w:type="spellStart"/>
+      <w:r>
+        <w:t>sistem</w:t>
+      </w:r>
+      <w:proofErr w:type="spellEnd"/>
+      <w:r>
+        <w:t xml:space="preserve"> </w:t>
+      </w:r>
+      <w:proofErr w:type="spellStart"/>
+      <w:r>
+        <w:t>pertarungan</w:t>
+      </w:r>
+      <w:proofErr w:type="spellEnd"/>
+      <w:r>
+        <w:t xml:space="preserve"> </w:t>
+      </w:r>
+      <w:proofErr w:type="spellStart"/>
+      <w:r>
+        <w:t>dari</w:t>
+      </w:r>
+      <w:proofErr w:type="spellEnd"/>
+      <w:r>
+        <w:t xml:space="preserve"> </w:t>
+      </w:r>
+      <w:proofErr w:type="spellStart"/>
+      <w:r>
+        <w:t>CrossCode</w:t>
+      </w:r>
+      <w:proofErr w:type="spellEnd"/>
+      <w:r>
+        <w:t xml:space="preserve">. </w:t>
+      </w:r>
+      <w:proofErr w:type="spellStart"/>
+      <w:r>
+        <w:t>Dalam</w:t>
+      </w:r>
+      <w:proofErr w:type="spellEnd"/>
+      <w:r>
+        <w:t xml:space="preserve"> </w:t>
+      </w:r>
+      <w:proofErr w:type="spellStart"/>
+      <w:r>
+        <w:t>CrossCode</w:t>
+      </w:r>
+      <w:proofErr w:type="spellEnd"/>
+      <w:r>
+        <w:t xml:space="preserve"> Lea (</w:t>
+      </w:r>
+      <w:proofErr w:type="spellStart"/>
+      <w:r>
+        <w:t>karakter</w:t>
+      </w:r>
+      <w:proofErr w:type="spellEnd"/>
+      <w:r>
+        <w:t xml:space="preserve"> yang player </w:t>
+      </w:r>
+      <w:proofErr w:type="spellStart"/>
+      <w:r>
+        <w:t>mainkan</w:t>
+      </w:r>
+      <w:proofErr w:type="spellEnd"/>
+      <w:r>
+        <w:t xml:space="preserve">) </w:t>
+      </w:r>
+      <w:proofErr w:type="spellStart"/>
+      <w:r>
+        <w:t>dapat</w:t>
+      </w:r>
+      <w:proofErr w:type="spellEnd"/>
+      <w:r>
+        <w:t xml:space="preserve"> </w:t>
+      </w:r>
+      <w:proofErr w:type="spellStart"/>
+      <w:r>
+        <w:t>melakukan</w:t>
+      </w:r>
+      <w:proofErr w:type="spellEnd"/>
+      <w:r>
+        <w:t xml:space="preserve"> </w:t>
+      </w:r>
+      <w:proofErr w:type="spellStart"/>
+      <w:r>
+        <w:t>serangan</w:t>
+      </w:r>
+      <w:proofErr w:type="spellEnd"/>
+      <w:r>
+        <w:t xml:space="preserve"> </w:t>
+      </w:r>
+      <w:proofErr w:type="spellStart"/>
+      <w:r>
+        <w:t>jarak</w:t>
+      </w:r>
+      <w:proofErr w:type="spellEnd"/>
+      <w:r>
+        <w:t xml:space="preserve"> </w:t>
+      </w:r>
+      <w:proofErr w:type="spellStart"/>
+      <w:r>
+        <w:t>jauh</w:t>
+      </w:r>
+      <w:proofErr w:type="spellEnd"/>
+      <w:r>
+        <w:t xml:space="preserve"> </w:t>
+      </w:r>
+      <w:proofErr w:type="spellStart"/>
+      <w:r>
+        <w:t>dengan</w:t>
+      </w:r>
+      <w:proofErr w:type="spellEnd"/>
+      <w:r>
+        <w:t xml:space="preserve"> </w:t>
+      </w:r>
+      <w:proofErr w:type="spellStart"/>
+      <w:r>
+        <w:t>melempar</w:t>
+      </w:r>
+      <w:proofErr w:type="spellEnd"/>
+      <w:r>
+        <w:t xml:space="preserve"> bola dan </w:t>
+      </w:r>
+      <w:proofErr w:type="spellStart"/>
+      <w:r>
+        <w:t>serangan</w:t>
+      </w:r>
+      <w:proofErr w:type="spellEnd"/>
+      <w:r>
+        <w:t xml:space="preserve"> </w:t>
+      </w:r>
+      <w:proofErr w:type="spellStart"/>
+      <w:r>
+        <w:t>jarak</w:t>
+      </w:r>
+      <w:proofErr w:type="spellEnd"/>
+      <w:r>
+        <w:t xml:space="preserve"> </w:t>
+      </w:r>
+      <w:proofErr w:type="spellStart"/>
+      <w:r>
+        <w:t>pendek</w:t>
+      </w:r>
+      <w:proofErr w:type="spellEnd"/>
+      <w:r>
+        <w:t xml:space="preserve">. Kita </w:t>
+      </w:r>
+      <w:proofErr w:type="spellStart"/>
+      <w:r>
+        <w:t>hanya</w:t>
+      </w:r>
+      <w:proofErr w:type="spellEnd"/>
+      <w:r>
+        <w:t xml:space="preserve"> </w:t>
+      </w:r>
+      <w:proofErr w:type="spellStart"/>
+      <w:r>
+        <w:t>mengambil</w:t>
+      </w:r>
+      <w:proofErr w:type="spellEnd"/>
+      <w:r>
+        <w:t xml:space="preserve"> </w:t>
+      </w:r>
+      <w:proofErr w:type="spellStart"/>
+      <w:r>
+        <w:t>aspek</w:t>
+      </w:r>
+      <w:proofErr w:type="spellEnd"/>
+      <w:r>
+        <w:t xml:space="preserve"> </w:t>
+      </w:r>
+      <w:proofErr w:type="spellStart"/>
+      <w:r>
+        <w:t>jarak</w:t>
+      </w:r>
+      <w:proofErr w:type="spellEnd"/>
+      <w:r>
+        <w:t xml:space="preserve"> </w:t>
+      </w:r>
+      <w:proofErr w:type="spellStart"/>
+      <w:r>
+        <w:t>jauh</w:t>
+      </w:r>
+      <w:proofErr w:type="spellEnd"/>
+      <w:r>
+        <w:t xml:space="preserve"> </w:t>
+      </w:r>
+      <w:proofErr w:type="spellStart"/>
+      <w:r>
+        <w:t>dari</w:t>
+      </w:r>
+      <w:proofErr w:type="spellEnd"/>
+      <w:r>
+        <w:t xml:space="preserve"> </w:t>
+      </w:r>
+      <w:proofErr w:type="spellStart"/>
+      <w:r>
+        <w:t>CrossCode</w:t>
+      </w:r>
+      <w:proofErr w:type="spellEnd"/>
+      <w:r>
+        <w:t xml:space="preserve"> </w:t>
+      </w:r>
+      <w:proofErr w:type="spellStart"/>
+      <w:r>
+        <w:t>dikarenakan</w:t>
+      </w:r>
+      <w:proofErr w:type="spellEnd"/>
+      <w:r>
+        <w:t xml:space="preserve"> </w:t>
+      </w:r>
+      <w:proofErr w:type="spellStart"/>
+      <w:r>
+        <w:t>kemiripannya</w:t>
+      </w:r>
+      <w:proofErr w:type="spellEnd"/>
+      <w:r>
+        <w:t xml:space="preserve"> </w:t>
+      </w:r>
+      <w:proofErr w:type="spellStart"/>
+      <w:r>
+        <w:t>dengan</w:t>
+      </w:r>
+      <w:proofErr w:type="spellEnd"/>
+      <w:r>
+        <w:t xml:space="preserve"> </w:t>
+      </w:r>
+      <w:proofErr w:type="spellStart"/>
+      <w:r>
+        <w:t>konsep</w:t>
+      </w:r>
+      <w:proofErr w:type="spellEnd"/>
+      <w:r>
+        <w:t xml:space="preserve"> game </w:t>
+      </w:r>
+      <w:proofErr w:type="spellStart"/>
+      <w:r>
+        <w:t>Tugas</w:t>
+      </w:r>
+      <w:proofErr w:type="spellEnd"/>
+      <w:r>
+        <w:t xml:space="preserve"> Akhir </w:t>
+      </w:r>
+      <w:proofErr w:type="spellStart"/>
+      <w:r>
+        <w:t>kita</w:t>
+      </w:r>
+      <w:proofErr w:type="spellEnd"/>
+      <w:r>
+        <w:t xml:space="preserve">, </w:t>
+      </w:r>
+      <w:proofErr w:type="spellStart"/>
+      <w:r>
+        <w:t>dimana</w:t>
+      </w:r>
+      <w:proofErr w:type="spellEnd"/>
+      <w:r>
+        <w:t xml:space="preserve"> </w:t>
+      </w:r>
+      <w:proofErr w:type="spellStart"/>
+      <w:r>
+        <w:t>kita</w:t>
+      </w:r>
+      <w:proofErr w:type="spellEnd"/>
+      <w:r>
+        <w:t xml:space="preserve"> </w:t>
+      </w:r>
+      <w:proofErr w:type="spellStart"/>
+      <w:r>
+        <w:t>berada</w:t>
+      </w:r>
+      <w:proofErr w:type="spellEnd"/>
+      <w:r>
+        <w:t xml:space="preserve"> di </w:t>
+      </w:r>
+      <w:proofErr w:type="spellStart"/>
+      <w:r>
+        <w:t>dalam</w:t>
+      </w:r>
+      <w:proofErr w:type="spellEnd"/>
+      <w:r>
+        <w:t xml:space="preserve"> </w:t>
+      </w:r>
+      <w:proofErr w:type="spellStart"/>
+      <w:r>
+        <w:t>sebuah</w:t>
+      </w:r>
+      <w:proofErr w:type="spellEnd"/>
+      <w:r>
+        <w:t xml:space="preserve"> arena </w:t>
+      </w:r>
+      <w:proofErr w:type="spellStart"/>
+      <w:r>
+        <w:t>bermain</w:t>
+      </w:r>
+      <w:proofErr w:type="spellEnd"/>
+      <w:r>
+        <w:t xml:space="preserve"> bola </w:t>
+      </w:r>
+      <w:proofErr w:type="spellStart"/>
+      <w:r>
+        <w:t>salju</w:t>
+      </w:r>
+      <w:proofErr w:type="spellEnd"/>
+      <w:r>
+        <w:t xml:space="preserve">. </w:t>
+      </w:r>
+      <w:proofErr w:type="spellStart"/>
+      <w:r>
+        <w:t>Dalam</w:t>
+      </w:r>
+      <w:proofErr w:type="spellEnd"/>
+      <w:r>
+        <w:t xml:space="preserve"> </w:t>
+      </w:r>
+      <w:proofErr w:type="spellStart"/>
+      <w:r>
+        <w:t>CrossCode</w:t>
+      </w:r>
+      <w:proofErr w:type="spellEnd"/>
+      <w:r>
+        <w:t xml:space="preserve">, Lea </w:t>
+      </w:r>
+      <w:proofErr w:type="spellStart"/>
+      <w:r>
+        <w:t>dapat</w:t>
+      </w:r>
+      <w:proofErr w:type="spellEnd"/>
+      <w:r>
+        <w:t xml:space="preserve"> </w:t>
+      </w:r>
+      <w:proofErr w:type="spellStart"/>
+      <w:r>
+        <w:t>membidik</w:t>
+      </w:r>
+      <w:proofErr w:type="spellEnd"/>
+      <w:r>
+        <w:t xml:space="preserve"> </w:t>
+      </w:r>
+      <w:proofErr w:type="spellStart"/>
+      <w:r>
+        <w:t>arah</w:t>
+      </w:r>
+      <w:proofErr w:type="spellEnd"/>
+      <w:r>
+        <w:t xml:space="preserve"> </w:t>
+      </w:r>
+      <w:proofErr w:type="spellStart"/>
+      <w:r>
+        <w:t>tembakannya</w:t>
+      </w:r>
+      <w:proofErr w:type="spellEnd"/>
+      <w:r>
+        <w:t xml:space="preserve">, </w:t>
+      </w:r>
+      <w:proofErr w:type="spellStart"/>
+      <w:r>
+        <w:t>semakin</w:t>
+      </w:r>
+      <w:proofErr w:type="spellEnd"/>
+      <w:r>
+        <w:t xml:space="preserve"> lama </w:t>
+      </w:r>
+      <w:proofErr w:type="spellStart"/>
+      <w:r>
+        <w:t>tembakannya</w:t>
+      </w:r>
+      <w:proofErr w:type="spellEnd"/>
+      <w:r>
+        <w:t xml:space="preserve">, </w:t>
+      </w:r>
+      <w:proofErr w:type="spellStart"/>
+      <w:r>
+        <w:t>maka</w:t>
+      </w:r>
+      <w:proofErr w:type="spellEnd"/>
+      <w:r>
+        <w:t xml:space="preserve"> </w:t>
+      </w:r>
+      <w:proofErr w:type="spellStart"/>
+      <w:r>
+        <w:t>semakin</w:t>
+      </w:r>
+      <w:proofErr w:type="spellEnd"/>
+      <w:r>
+        <w:t xml:space="preserve"> </w:t>
+      </w:r>
+      <w:proofErr w:type="spellStart"/>
+      <w:r>
+        <w:t>akurat</w:t>
+      </w:r>
+      <w:proofErr w:type="spellEnd"/>
+      <w:r>
+        <w:t xml:space="preserve"> </w:t>
+      </w:r>
+      <w:proofErr w:type="spellStart"/>
+      <w:r>
+        <w:t>lemparannya</w:t>
+      </w:r>
+      <w:proofErr w:type="spellEnd"/>
+      <w:r>
+        <w:t xml:space="preserve">. </w:t>
+      </w:r>
+      <w:proofErr w:type="spellStart"/>
+      <w:r>
+        <w:t>Selain</w:t>
+      </w:r>
+      <w:proofErr w:type="spellEnd"/>
+      <w:r>
+        <w:t xml:space="preserve"> </w:t>
+      </w:r>
+      <w:proofErr w:type="spellStart"/>
+      <w:r>
+        <w:t>itu</w:t>
+      </w:r>
+      <w:proofErr w:type="spellEnd"/>
+      <w:r>
+        <w:t xml:space="preserve">, </w:t>
+      </w:r>
+      <w:proofErr w:type="spellStart"/>
+      <w:r>
+        <w:t>bila</w:t>
+      </w:r>
+      <w:proofErr w:type="spellEnd"/>
+      <w:r>
+        <w:t xml:space="preserve"> </w:t>
+      </w:r>
+      <w:proofErr w:type="spellStart"/>
+      <w:r>
+        <w:t>tembakan</w:t>
+      </w:r>
+      <w:proofErr w:type="spellEnd"/>
+      <w:r>
+        <w:t xml:space="preserve"> </w:t>
+      </w:r>
+      <w:proofErr w:type="spellStart"/>
+      <w:r>
+        <w:t>sudah</w:t>
+      </w:r>
+      <w:proofErr w:type="spellEnd"/>
+      <w:r>
+        <w:t xml:space="preserve"> </w:t>
+      </w:r>
+      <w:proofErr w:type="spellStart"/>
+      <w:r>
+        <w:t>akurat</w:t>
+      </w:r>
+      <w:proofErr w:type="spellEnd"/>
+      <w:r>
+        <w:t xml:space="preserve">, </w:t>
+      </w:r>
+      <w:proofErr w:type="spellStart"/>
+      <w:r>
+        <w:t>maka</w:t>
+      </w:r>
+      <w:proofErr w:type="spellEnd"/>
+      <w:r>
+        <w:t xml:space="preserve"> bola yang </w:t>
+      </w:r>
+      <w:proofErr w:type="spellStart"/>
+      <w:r>
+        <w:t>dilempar</w:t>
+      </w:r>
+      <w:proofErr w:type="spellEnd"/>
+      <w:r>
+        <w:t xml:space="preserve"> Lea </w:t>
+      </w:r>
+      <w:proofErr w:type="spellStart"/>
+      <w:r>
+        <w:t>akan</w:t>
+      </w:r>
+      <w:proofErr w:type="spellEnd"/>
+      <w:r>
+        <w:t xml:space="preserve"> </w:t>
+      </w:r>
+      <w:proofErr w:type="spellStart"/>
+      <w:r>
+        <w:t>memiliki</w:t>
+      </w:r>
+      <w:proofErr w:type="spellEnd"/>
+      <w:r>
+        <w:t xml:space="preserve"> </w:t>
+      </w:r>
+      <w:proofErr w:type="spellStart"/>
+      <w:r>
+        <w:t>properti</w:t>
+      </w:r>
+      <w:proofErr w:type="spellEnd"/>
+      <w:r>
+        <w:t xml:space="preserve"> </w:t>
+      </w:r>
+      <w:proofErr w:type="spellStart"/>
+      <w:r>
+        <w:t>baru</w:t>
+      </w:r>
+      <w:proofErr w:type="spellEnd"/>
+      <w:r>
+        <w:t xml:space="preserve">, </w:t>
+      </w:r>
+      <w:proofErr w:type="spellStart"/>
+      <w:r>
+        <w:t>yaitu</w:t>
+      </w:r>
+      <w:proofErr w:type="spellEnd"/>
+      <w:r>
+        <w:t xml:space="preserve"> </w:t>
+      </w:r>
+      <w:proofErr w:type="spellStart"/>
+      <w:r>
+        <w:t>lebih</w:t>
+      </w:r>
+      <w:proofErr w:type="spellEnd"/>
+      <w:r>
+        <w:t xml:space="preserve"> </w:t>
+      </w:r>
+      <w:proofErr w:type="spellStart"/>
+      <w:r>
+        <w:t>sakit</w:t>
+      </w:r>
+      <w:proofErr w:type="spellEnd"/>
+      <w:r>
+        <w:t xml:space="preserve">, </w:t>
+      </w:r>
+      <w:proofErr w:type="spellStart"/>
+      <w:r>
+        <w:t>bisa</w:t>
+      </w:r>
+      <w:proofErr w:type="spellEnd"/>
+      <w:r>
+        <w:t xml:space="preserve"> </w:t>
+      </w:r>
+      <w:proofErr w:type="spellStart"/>
+      <w:r>
+        <w:t>memantul</w:t>
+      </w:r>
+      <w:proofErr w:type="spellEnd"/>
+      <w:r>
+        <w:t xml:space="preserve"> dan </w:t>
+      </w:r>
+      <w:proofErr w:type="spellStart"/>
+      <w:r>
+        <w:t>memberi</w:t>
+      </w:r>
+      <w:proofErr w:type="spellEnd"/>
+      <w:r>
+        <w:t xml:space="preserve"> status </w:t>
+      </w:r>
+      <w:proofErr w:type="spellStart"/>
+      <w:r>
+        <w:t>efe</w:t>
+      </w:r>
+      <w:r>
+        <w:t>k</w:t>
+      </w:r>
+      <w:proofErr w:type="spellEnd"/>
+      <w:r>
+        <w:t xml:space="preserve"> </w:t>
+      </w:r>
+      <w:proofErr w:type="spellStart"/>
+      <w:r>
+        <w:t>kepada</w:t>
+      </w:r>
+      <w:proofErr w:type="spellEnd"/>
+      <w:r>
+        <w:t xml:space="preserve"> </w:t>
+      </w:r>
+      <w:proofErr w:type="spellStart"/>
+      <w:r>
+        <w:t>musuh</w:t>
+      </w:r>
+      <w:proofErr w:type="spellEnd"/>
+      <w:r>
+        <w:t>.</w:t>
       </w:r>
     </w:p>
     <w:p>
       <w:pPr>
-        <w:pStyle w:val="STTSSegmenProgramContent"/>
-      </w:pPr>
-      <w:r>
-        <w:t>else</w:t>
+        <w:tabs>
+          <w:tab w:val="left" w:pos="7800"/>
+        </w:tabs>
+      </w:pPr>
+      <w:r>
+        <w:t xml:space="preserve"> </w:t>
       </w:r>
     </w:p>
     <w:p>
       <w:pPr>
-        <w:pStyle w:val="STTSSegmenProgramContent"/>
-      </w:pPr>
-      <w:r>
-        <w:t>{</w:t>
+        <w:tabs>
+          <w:tab w:val="left" w:pos="7800"/>
+        </w:tabs>
+        <w:ind w:firstLine="0"/>
+      </w:pPr>
+      <w:r>
+        <w:rPr>
+          <w:noProof/>
+        </w:rPr>
+        <w:drawing>
+          <wp:inline distT="0" distB="0" distL="0" distR="0" wp14:anchorId="51F68C9A" wp14:editId="4F611B19">
+            <wp:extent cx="5943600" cy="3343275"/>
+            <wp:effectExtent l="0" t="0" r="0" b="9525"/>
+            <wp:docPr id="2" name="Picture 2" descr="CrossCode (Switch eShop) Screenshots"/>
+            <wp:cNvGraphicFramePr>
+              <a:graphicFrameLocks xmlns:a="http://schemas.openxmlformats.org/drawingml/2006/main" noChangeAspect="1"/>
+            </wp:cNvGraphicFramePr>
+            <a:graphic xmlns:a="http://schemas.openxmlformats.org/drawingml/2006/main">
+              <a:graphicData uri="http://schemas.openxmlformats.org/drawingml/2006/picture">
+                <pic:pic xmlns:pic="http://schemas.openxmlformats.org/drawingml/2006/picture">
+                  <pic:nvPicPr>
+                    <pic:cNvPr id="0" name="Picture 3" descr="CrossCode (Switch eShop) Screenshots"/>
+                    <pic:cNvPicPr>
+                      <a:picLocks noChangeAspect="1" noChangeArrowheads="1"/>
+                    </pic:cNvPicPr>
+                  </pic:nvPicPr>
+                  <pic:blipFill>
+                    <a:blip r:embed="rId9">
+                      <a:extLst>
+                        <a:ext uri="{28A0092B-C50C-407E-A947-70E740481C1C}">
+                          <a14:useLocalDpi xmlns:a14="http://schemas.microsoft.com/office/drawing/2010/main" val="0"/>
+                        </a:ext>
+                      </a:extLst>
+                    </a:blip>
+                    <a:srcRect/>
+                    <a:stretch>
+                      <a:fillRect/>
+                    </a:stretch>
+                  </pic:blipFill>
+                  <pic:spPr bwMode="auto">
+                    <a:xfrm>
+                      <a:off x="0" y="0"/>
+                      <a:ext cx="5943600" cy="3343275"/>
+                    </a:xfrm>
+                    <a:prstGeom prst="rect">
+                      <a:avLst/>
+                    </a:prstGeom>
+                    <a:noFill/>
+                    <a:ln>
+                      <a:noFill/>
+                    </a:ln>
+                  </pic:spPr>
+                </pic:pic>
+              </a:graphicData>
+            </a:graphic>
+          </wp:inline>
+        </w:drawing>
       </w:r>
     </w:p>
     <w:p>
       <w:pPr>
-        <w:pStyle w:val="STTSSegmenProgramContent"/>
-      </w:pPr>
-      <w:r>
-        <w:tab/>
-      </w:r>
-      <w:r>
-        <w:tab/>
-      </w:r>
-      <w:proofErr w:type="spellStart"/>
-      <w:r>
-        <w:t>cout</w:t>
-      </w:r>
-      <w:proofErr w:type="spellEnd"/>
-      <w:r>
-        <w:t xml:space="preserve"> &lt;&lt; “GANJIL”;</w:t>
+        <w:pStyle w:val="STTSGambar"/>
+      </w:pPr>
+      <w:r>
+        <w:t>Gambar 4.</w:t>
+      </w:r>
+      <w:r>
+        <w:t>2</w:t>
       </w:r>
     </w:p>
     <w:p>
       <w:pPr>
-        <w:pStyle w:val="STTSSegmenProgramContent"/>
-      </w:pPr>
-      <w:r>
-        <w:t>}</w:t>
-      </w:r>
+        <w:pStyle w:val="STTSGambar"/>
+      </w:pPr>
+      <w:r>
+        <w:t xml:space="preserve">Lea </w:t>
+      </w:r>
+      <w:proofErr w:type="spellStart"/>
+      <w:r>
+        <w:t>membidik</w:t>
+      </w:r>
+      <w:proofErr w:type="spellEnd"/>
+      <w:r>
+        <w:t xml:space="preserve"> </w:t>
+      </w:r>
+      <w:proofErr w:type="spellStart"/>
+      <w:r>
+        <w:t>terhadap</w:t>
+      </w:r>
+      <w:proofErr w:type="spellEnd"/>
+      <w:r>
+        <w:t xml:space="preserve"> </w:t>
+      </w:r>
+      <w:proofErr w:type="spellStart"/>
+      <w:r>
+        <w:t>musuh</w:t>
+      </w:r>
+      <w:proofErr w:type="spellEnd"/>
     </w:p>
     <w:p>
       <w:pPr>
-        <w:pStyle w:val="STTSSegmenProgram"/>
+        <w:pStyle w:val="STTSGambar"/>
         <w:spacing w:line="360" w:lineRule="auto"/>
       </w:pPr>
+      <w:r>
+        <w:tab/>
+      </w:r>
+      <w:r>
+        <w:tab/>
+      </w:r>
     </w:p>
     <w:p>
-      <w:r>
-        <w:t>Video provides a powerful way to help you prove your point. When you click Online Video, you can paste in the embed code for the video you want to add. You can also type a keyword to search online for the video that best fits your document. To make your document look professionally produced, Word provides header, footer, cover page, and text box designs that complement each other. For example, you can add a matching cover page, header, and sidebar. Click Insert and then choose the elements you want from the different galleries.</w:t>
-      </w:r>
-    </w:p>
-    <w:p/>
-    <w:p>
-      <w:pPr>
-        <w:pStyle w:val="STTSSegmenProgram"/>
-      </w:pPr>
-      <w:proofErr w:type="spellStart"/>
-      <w:r>
-        <w:t>Segmen</w:t>
-      </w:r>
-      <w:proofErr w:type="spellEnd"/>
-      <w:r>
-        <w:t xml:space="preserve"> Program 4.2 Required Field</w:t>
+      <w:pPr>
+        <w:tabs>
+          <w:tab w:val="left" w:pos="7800"/>
+        </w:tabs>
+      </w:pPr>
+      <w:r>
+        <w:t xml:space="preserve">Kita </w:t>
+      </w:r>
+      <w:proofErr w:type="spellStart"/>
+      <w:r>
+        <w:t>mengimplementasi</w:t>
+      </w:r>
+      <w:proofErr w:type="spellEnd"/>
+      <w:r>
+        <w:t xml:space="preserve"> </w:t>
+      </w:r>
+      <w:proofErr w:type="spellStart"/>
+      <w:r>
+        <w:t>semua</w:t>
+      </w:r>
+      <w:proofErr w:type="spellEnd"/>
+      <w:r>
+        <w:t xml:space="preserve"> </w:t>
+      </w:r>
+      <w:proofErr w:type="spellStart"/>
+      <w:r>
+        <w:t>ini</w:t>
+      </w:r>
+      <w:proofErr w:type="spellEnd"/>
+      <w:r>
+        <w:t xml:space="preserve">, </w:t>
+      </w:r>
+      <w:proofErr w:type="spellStart"/>
+      <w:r>
+        <w:t>kecuali</w:t>
+      </w:r>
+      <w:proofErr w:type="spellEnd"/>
+      <w:r>
+        <w:t xml:space="preserve"> </w:t>
+      </w:r>
+      <w:proofErr w:type="spellStart"/>
+      <w:r>
+        <w:t>bagian</w:t>
+      </w:r>
+      <w:proofErr w:type="spellEnd"/>
+      <w:r>
+        <w:t xml:space="preserve"> </w:t>
+      </w:r>
+      <w:proofErr w:type="spellStart"/>
+      <w:r>
+        <w:t>dimana</w:t>
+      </w:r>
+      <w:proofErr w:type="spellEnd"/>
+      <w:r>
+        <w:t xml:space="preserve"> </w:t>
+      </w:r>
+      <w:proofErr w:type="spellStart"/>
+      <w:r>
+        <w:t>lemparan</w:t>
+      </w:r>
+      <w:proofErr w:type="spellEnd"/>
+      <w:r>
+        <w:t xml:space="preserve"> </w:t>
+      </w:r>
+      <w:proofErr w:type="spellStart"/>
+      <w:r>
+        <w:t>akurat</w:t>
+      </w:r>
+      <w:proofErr w:type="spellEnd"/>
+      <w:r>
+        <w:t xml:space="preserve"> </w:t>
+      </w:r>
+      <w:proofErr w:type="spellStart"/>
+      <w:r>
+        <w:t>memberi</w:t>
+      </w:r>
+      <w:proofErr w:type="spellEnd"/>
+      <w:r>
+        <w:t xml:space="preserve"> </w:t>
+      </w:r>
+      <w:proofErr w:type="spellStart"/>
+      <w:r>
+        <w:t>properti</w:t>
+      </w:r>
+      <w:proofErr w:type="spellEnd"/>
+      <w:r>
+        <w:t xml:space="preserve"> </w:t>
+      </w:r>
+      <w:proofErr w:type="spellStart"/>
+      <w:r>
+        <w:t>khusus</w:t>
+      </w:r>
+      <w:proofErr w:type="spellEnd"/>
+      <w:r>
+        <w:t xml:space="preserve">. Jadi </w:t>
+      </w:r>
+      <w:proofErr w:type="spellStart"/>
+      <w:r>
+        <w:t>hanya</w:t>
+      </w:r>
+      <w:proofErr w:type="spellEnd"/>
+      <w:r>
+        <w:t xml:space="preserve"> </w:t>
+      </w:r>
+      <w:proofErr w:type="spellStart"/>
+      <w:r>
+        <w:t>bagian</w:t>
+      </w:r>
+      <w:proofErr w:type="spellEnd"/>
+      <w:r>
+        <w:t xml:space="preserve"> </w:t>
+      </w:r>
+      <w:proofErr w:type="spellStart"/>
+      <w:r>
+        <w:t>membidik</w:t>
+      </w:r>
+      <w:proofErr w:type="spellEnd"/>
+      <w:r>
+        <w:t xml:space="preserve"> </w:t>
+      </w:r>
+      <w:proofErr w:type="spellStart"/>
+      <w:r>
+        <w:t>saja</w:t>
+      </w:r>
+      <w:proofErr w:type="spellEnd"/>
+      <w:r>
+        <w:t xml:space="preserve"> yang </w:t>
+      </w:r>
+      <w:proofErr w:type="spellStart"/>
+      <w:r>
+        <w:t>diambil</w:t>
+      </w:r>
+      <w:proofErr w:type="spellEnd"/>
+      <w:r>
+        <w:t xml:space="preserve"> </w:t>
+      </w:r>
+      <w:proofErr w:type="spellStart"/>
+      <w:r>
+        <w:t>dari</w:t>
+      </w:r>
+      <w:proofErr w:type="spellEnd"/>
+      <w:r>
+        <w:t xml:space="preserve"> </w:t>
+      </w:r>
+      <w:proofErr w:type="spellStart"/>
+      <w:r>
+        <w:t>CrossCode</w:t>
+      </w:r>
+      <w:proofErr w:type="spellEnd"/>
+      <w:r>
+        <w:t xml:space="preserve">. </w:t>
+      </w:r>
+      <w:proofErr w:type="spellStart"/>
+      <w:r>
+        <w:t>Fungsi</w:t>
+      </w:r>
+      <w:proofErr w:type="spellEnd"/>
+      <w:r>
+        <w:t xml:space="preserve"> </w:t>
+      </w:r>
+      <w:proofErr w:type="spellStart"/>
+      <w:r>
+        <w:t>dari</w:t>
+      </w:r>
+      <w:proofErr w:type="spellEnd"/>
+      <w:r>
+        <w:t xml:space="preserve"> </w:t>
+      </w:r>
+      <w:proofErr w:type="spellStart"/>
+      <w:r>
+        <w:t>properti</w:t>
+      </w:r>
+      <w:proofErr w:type="spellEnd"/>
+      <w:r>
+        <w:t xml:space="preserve"> </w:t>
+      </w:r>
+      <w:proofErr w:type="spellStart"/>
+      <w:r>
+        <w:t>khusus</w:t>
+      </w:r>
+      <w:proofErr w:type="spellEnd"/>
+      <w:r>
+        <w:t xml:space="preserve"> </w:t>
+      </w:r>
+      <w:proofErr w:type="spellStart"/>
+      <w:r>
+        <w:t>adalah</w:t>
+      </w:r>
+      <w:proofErr w:type="spellEnd"/>
+      <w:r>
+        <w:t xml:space="preserve"> </w:t>
+      </w:r>
+      <w:proofErr w:type="spellStart"/>
+      <w:r>
+        <w:t>untuk</w:t>
+      </w:r>
+      <w:proofErr w:type="spellEnd"/>
+      <w:r>
+        <w:t xml:space="preserve"> </w:t>
+      </w:r>
+      <w:proofErr w:type="spellStart"/>
+      <w:r>
+        <w:t>memberi</w:t>
+      </w:r>
+      <w:proofErr w:type="spellEnd"/>
+      <w:r>
+        <w:t xml:space="preserve"> </w:t>
+      </w:r>
+      <w:proofErr w:type="spellStart"/>
+      <w:r>
+        <w:t>insentif</w:t>
+      </w:r>
+      <w:proofErr w:type="spellEnd"/>
+      <w:r>
+        <w:t xml:space="preserve"> player </w:t>
+      </w:r>
+      <w:proofErr w:type="spellStart"/>
+      <w:r>
+        <w:t>bila</w:t>
+      </w:r>
+      <w:proofErr w:type="spellEnd"/>
+      <w:r>
+        <w:t xml:space="preserve"> “</w:t>
+      </w:r>
+      <w:proofErr w:type="spellStart"/>
+      <w:r>
+        <w:t>Hei</w:t>
+      </w:r>
+      <w:proofErr w:type="spellEnd"/>
+      <w:r>
+        <w:t xml:space="preserve">, </w:t>
+      </w:r>
+      <w:proofErr w:type="spellStart"/>
+      <w:r>
+        <w:t>aku</w:t>
+      </w:r>
+      <w:proofErr w:type="spellEnd"/>
+      <w:r>
+        <w:t xml:space="preserve"> </w:t>
+      </w:r>
+      <w:proofErr w:type="spellStart"/>
+      <w:r>
+        <w:t>nggak</w:t>
+      </w:r>
+      <w:proofErr w:type="spellEnd"/>
+      <w:r>
+        <w:t xml:space="preserve"> </w:t>
+      </w:r>
+      <w:proofErr w:type="spellStart"/>
+      <w:r>
+        <w:t>kalah</w:t>
+      </w:r>
+      <w:proofErr w:type="spellEnd"/>
+      <w:r>
+        <w:t xml:space="preserve"> </w:t>
+      </w:r>
+      <w:proofErr w:type="spellStart"/>
+      <w:r>
+        <w:t>hebat</w:t>
+      </w:r>
+      <w:proofErr w:type="spellEnd"/>
+      <w:r>
+        <w:t xml:space="preserve"> </w:t>
+      </w:r>
+      <w:proofErr w:type="spellStart"/>
+      <w:r>
+        <w:t>dari</w:t>
+      </w:r>
+      <w:proofErr w:type="spellEnd"/>
+      <w:r>
+        <w:t xml:space="preserve"> </w:t>
+      </w:r>
+      <w:proofErr w:type="spellStart"/>
+      <w:r>
+        <w:t>serangan</w:t>
+      </w:r>
+      <w:proofErr w:type="spellEnd"/>
+      <w:r>
+        <w:t xml:space="preserve"> </w:t>
+      </w:r>
+      <w:proofErr w:type="spellStart"/>
+      <w:r>
+        <w:t>jarak</w:t>
+      </w:r>
+      <w:proofErr w:type="spellEnd"/>
+      <w:r>
+        <w:t xml:space="preserve"> </w:t>
+      </w:r>
+      <w:proofErr w:type="spellStart"/>
+      <w:r>
+        <w:t>pendek</w:t>
+      </w:r>
+      <w:proofErr w:type="spellEnd"/>
+      <w:r>
+        <w:t xml:space="preserve">, </w:t>
+      </w:r>
+      <w:proofErr w:type="spellStart"/>
+      <w:r>
+        <w:t>pakai</w:t>
+      </w:r>
+      <w:proofErr w:type="spellEnd"/>
+      <w:r>
+        <w:t xml:space="preserve"> </w:t>
+      </w:r>
+      <w:proofErr w:type="spellStart"/>
+      <w:r>
+        <w:t>aku</w:t>
+      </w:r>
+      <w:proofErr w:type="spellEnd"/>
+      <w:r>
+        <w:t xml:space="preserve"> </w:t>
+      </w:r>
+      <w:proofErr w:type="spellStart"/>
+      <w:r>
+        <w:t>untuk</w:t>
+      </w:r>
+      <w:proofErr w:type="spellEnd"/>
+      <w:r>
+        <w:t xml:space="preserve"> </w:t>
+      </w:r>
+      <w:proofErr w:type="spellStart"/>
+      <w:r>
+        <w:t>musuh</w:t>
+      </w:r>
+      <w:proofErr w:type="spellEnd"/>
+      <w:r>
+        <w:t xml:space="preserve"> yang </w:t>
+      </w:r>
+      <w:proofErr w:type="spellStart"/>
+      <w:r>
+        <w:t>jauh</w:t>
+      </w:r>
+      <w:proofErr w:type="spellEnd"/>
+      <w:r>
+        <w:t xml:space="preserve"> dan </w:t>
+      </w:r>
+      <w:proofErr w:type="spellStart"/>
+      <w:r>
+        <w:t>aku</w:t>
+      </w:r>
+      <w:proofErr w:type="spellEnd"/>
+      <w:r>
+        <w:t xml:space="preserve"> </w:t>
+      </w:r>
+      <w:proofErr w:type="spellStart"/>
+      <w:r>
+        <w:t>tidak</w:t>
+      </w:r>
+      <w:proofErr w:type="spellEnd"/>
+      <w:r>
+        <w:t xml:space="preserve"> </w:t>
+      </w:r>
+      <w:proofErr w:type="spellStart"/>
+      <w:r>
+        <w:t>akan</w:t>
+      </w:r>
+      <w:proofErr w:type="spellEnd"/>
+      <w:r>
+        <w:t xml:space="preserve"> </w:t>
+      </w:r>
+      <w:proofErr w:type="spellStart"/>
+      <w:r>
+        <w:t>mengecewakanmu</w:t>
+      </w:r>
+      <w:proofErr w:type="spellEnd"/>
+      <w:r>
+        <w:t xml:space="preserve">”, </w:t>
+      </w:r>
+      <w:proofErr w:type="spellStart"/>
+      <w:r>
+        <w:t>tapi</w:t>
+      </w:r>
+      <w:proofErr w:type="spellEnd"/>
+      <w:r>
+        <w:t xml:space="preserve"> </w:t>
+      </w:r>
+      <w:proofErr w:type="spellStart"/>
+      <w:r>
+        <w:t>insentif</w:t>
+      </w:r>
+      <w:proofErr w:type="spellEnd"/>
+      <w:r>
+        <w:t xml:space="preserve"> </w:t>
+      </w:r>
+      <w:proofErr w:type="spellStart"/>
+      <w:r>
+        <w:t>itu</w:t>
+      </w:r>
+      <w:proofErr w:type="spellEnd"/>
+      <w:r>
+        <w:t xml:space="preserve"> </w:t>
+      </w:r>
+      <w:proofErr w:type="spellStart"/>
+      <w:r>
+        <w:t>tidak</w:t>
+      </w:r>
+      <w:proofErr w:type="spellEnd"/>
+      <w:r>
+        <w:t xml:space="preserve"> </w:t>
+      </w:r>
+      <w:proofErr w:type="spellStart"/>
+      <w:r>
+        <w:t>akan</w:t>
+      </w:r>
+      <w:proofErr w:type="spellEnd"/>
+      <w:r>
+        <w:t xml:space="preserve"> </w:t>
+      </w:r>
+      <w:proofErr w:type="spellStart"/>
+      <w:r>
+        <w:t>berguna</w:t>
+      </w:r>
+      <w:proofErr w:type="spellEnd"/>
+      <w:r>
+        <w:t xml:space="preserve"> </w:t>
+      </w:r>
+      <w:proofErr w:type="spellStart"/>
+      <w:r>
+        <w:t>dikarenakan</w:t>
+      </w:r>
+      <w:proofErr w:type="spellEnd"/>
+      <w:r>
+        <w:t xml:space="preserve"> </w:t>
+      </w:r>
+      <w:proofErr w:type="spellStart"/>
+      <w:r>
+        <w:t>dalam</w:t>
+      </w:r>
+      <w:proofErr w:type="spellEnd"/>
+      <w:r>
+        <w:t xml:space="preserve"> game </w:t>
+      </w:r>
+      <w:proofErr w:type="spellStart"/>
+      <w:r>
+        <w:t>Tugas</w:t>
+      </w:r>
+      <w:proofErr w:type="spellEnd"/>
+      <w:r>
+        <w:t xml:space="preserve"> Akhir </w:t>
+      </w:r>
+      <w:proofErr w:type="spellStart"/>
+      <w:r>
+        <w:t>kita</w:t>
+      </w:r>
+      <w:proofErr w:type="spellEnd"/>
+      <w:r>
+        <w:t xml:space="preserve"> </w:t>
+      </w:r>
+      <w:proofErr w:type="spellStart"/>
+      <w:r>
+        <w:t>dikarenakan</w:t>
+      </w:r>
+      <w:proofErr w:type="spellEnd"/>
+      <w:r>
+        <w:t xml:space="preserve"> </w:t>
+      </w:r>
+      <w:proofErr w:type="spellStart"/>
+      <w:r>
+        <w:t>seluruh</w:t>
+      </w:r>
+      <w:proofErr w:type="spellEnd"/>
+      <w:r>
+        <w:t xml:space="preserve"> player </w:t>
+      </w:r>
+      <w:proofErr w:type="spellStart"/>
+      <w:r>
+        <w:t>dalam</w:t>
+      </w:r>
+      <w:proofErr w:type="spellEnd"/>
+      <w:r>
+        <w:t xml:space="preserve"> arena </w:t>
+      </w:r>
+      <w:proofErr w:type="spellStart"/>
+      <w:r>
+        <w:t>hanya</w:t>
+      </w:r>
+      <w:proofErr w:type="spellEnd"/>
+      <w:r>
+        <w:t xml:space="preserve"> </w:t>
+      </w:r>
+      <w:proofErr w:type="spellStart"/>
+      <w:r>
+        <w:t>melempar</w:t>
+      </w:r>
+      <w:proofErr w:type="spellEnd"/>
+      <w:r>
+        <w:t xml:space="preserve">. </w:t>
+      </w:r>
+      <w:proofErr w:type="spellStart"/>
+      <w:r>
+        <w:t>Properti</w:t>
+      </w:r>
+      <w:proofErr w:type="spellEnd"/>
+      <w:r>
+        <w:t xml:space="preserve"> </w:t>
+      </w:r>
+      <w:proofErr w:type="spellStart"/>
+      <w:r>
+        <w:t>tambahan</w:t>
+      </w:r>
+      <w:proofErr w:type="spellEnd"/>
+      <w:r>
+        <w:t xml:space="preserve"> </w:t>
+      </w:r>
+      <w:proofErr w:type="spellStart"/>
+      <w:r>
+        <w:t>tersebut</w:t>
+      </w:r>
+      <w:proofErr w:type="spellEnd"/>
+      <w:r>
+        <w:t xml:space="preserve"> </w:t>
+      </w:r>
+      <w:proofErr w:type="spellStart"/>
+      <w:r>
+        <w:t>jadi</w:t>
+      </w:r>
+      <w:proofErr w:type="spellEnd"/>
+      <w:r>
+        <w:t xml:space="preserve"> </w:t>
+      </w:r>
+      <w:proofErr w:type="spellStart"/>
+      <w:r>
+        <w:t>redundan</w:t>
+      </w:r>
+      <w:proofErr w:type="spellEnd"/>
+      <w:r>
+        <w:t xml:space="preserve"> </w:t>
+      </w:r>
+      <w:proofErr w:type="spellStart"/>
+      <w:r>
+        <w:t>dikarenakan</w:t>
+      </w:r>
+      <w:proofErr w:type="spellEnd"/>
+      <w:r>
+        <w:t xml:space="preserve"> player </w:t>
+      </w:r>
+      <w:proofErr w:type="spellStart"/>
+      <w:r>
+        <w:t>kebanyakan</w:t>
+      </w:r>
+      <w:proofErr w:type="spellEnd"/>
+      <w:r>
+        <w:t xml:space="preserve"> </w:t>
+      </w:r>
+      <w:proofErr w:type="spellStart"/>
+      <w:r>
+        <w:t>waktu</w:t>
+      </w:r>
+      <w:proofErr w:type="spellEnd"/>
+      <w:r>
+        <w:t xml:space="preserve"> </w:t>
+      </w:r>
+      <w:proofErr w:type="spellStart"/>
+      <w:r>
+        <w:t>ingin</w:t>
+      </w:r>
+      <w:proofErr w:type="spellEnd"/>
+      <w:r>
+        <w:t xml:space="preserve"> </w:t>
+      </w:r>
+      <w:proofErr w:type="spellStart"/>
+      <w:r>
+        <w:t>akurasi</w:t>
+      </w:r>
+      <w:proofErr w:type="spellEnd"/>
+      <w:r>
+        <w:t xml:space="preserve"> 100%.</w:t>
+      </w:r>
+      <w:r>
+        <w:t xml:space="preserve"> </w:t>
       </w:r>
     </w:p>
     <w:p>
       <w:pPr>
-        <w:pStyle w:val="STTSAlgoritmaContent"/>
+        <w:tabs>
+          <w:tab w:val="left" w:pos="7800"/>
+        </w:tabs>
+      </w:pPr>
+      <w:r>
+        <w:lastRenderedPageBreak/>
+        <w:t xml:space="preserve">Lea juga </w:t>
+      </w:r>
+      <w:proofErr w:type="spellStart"/>
+      <w:r>
+        <w:t>memiliki</w:t>
+      </w:r>
+      <w:proofErr w:type="spellEnd"/>
+      <w:r>
+        <w:t xml:space="preserve"> </w:t>
+      </w:r>
+      <w:proofErr w:type="spellStart"/>
+      <w:r>
+        <w:t>kemampuan</w:t>
+      </w:r>
+      <w:proofErr w:type="spellEnd"/>
+      <w:r>
+        <w:t xml:space="preserve"> </w:t>
+      </w:r>
+      <w:proofErr w:type="spellStart"/>
+      <w:r>
+        <w:t>untuk</w:t>
+      </w:r>
+      <w:proofErr w:type="spellEnd"/>
+      <w:r>
+        <w:t xml:space="preserve"> </w:t>
+      </w:r>
+      <w:proofErr w:type="spellStart"/>
+      <w:r>
+        <w:t>melakukan</w:t>
+      </w:r>
+      <w:proofErr w:type="spellEnd"/>
+      <w:r>
+        <w:t xml:space="preserve"> dash </w:t>
+      </w:r>
+      <w:proofErr w:type="spellStart"/>
+      <w:r>
+        <w:t>sebanyak</w:t>
+      </w:r>
+      <w:proofErr w:type="spellEnd"/>
+      <w:r>
+        <w:t xml:space="preserve"> 3 kali </w:t>
+      </w:r>
+      <w:proofErr w:type="spellStart"/>
+      <w:r>
+        <w:t>berturut</w:t>
+      </w:r>
+      <w:proofErr w:type="spellEnd"/>
+      <w:r>
+        <w:t xml:space="preserve"> </w:t>
+      </w:r>
+      <w:proofErr w:type="spellStart"/>
+      <w:r>
+        <w:t>turut</w:t>
+      </w:r>
+      <w:proofErr w:type="spellEnd"/>
+      <w:r>
+        <w:t xml:space="preserve">. </w:t>
+      </w:r>
+      <w:proofErr w:type="spellStart"/>
+      <w:r>
+        <w:t>Kemampuan</w:t>
+      </w:r>
+      <w:proofErr w:type="spellEnd"/>
+      <w:r>
+        <w:t xml:space="preserve"> </w:t>
+      </w:r>
+      <w:proofErr w:type="spellStart"/>
+      <w:r>
+        <w:t>tersebut</w:t>
+      </w:r>
+      <w:proofErr w:type="spellEnd"/>
+      <w:r>
+        <w:t xml:space="preserve"> juga </w:t>
+      </w:r>
+      <w:proofErr w:type="spellStart"/>
+      <w:r>
+        <w:t>tidak</w:t>
+      </w:r>
+      <w:proofErr w:type="spellEnd"/>
+      <w:r>
+        <w:t xml:space="preserve"> </w:t>
+      </w:r>
+      <w:proofErr w:type="spellStart"/>
+      <w:r>
+        <w:t>dimasukkan</w:t>
+      </w:r>
+      <w:proofErr w:type="spellEnd"/>
+      <w:r>
+        <w:t xml:space="preserve"> </w:t>
+      </w:r>
+      <w:proofErr w:type="spellStart"/>
+      <w:r>
+        <w:t>ke</w:t>
+      </w:r>
+      <w:proofErr w:type="spellEnd"/>
+      <w:r>
+        <w:t xml:space="preserve"> </w:t>
+      </w:r>
+      <w:proofErr w:type="spellStart"/>
+      <w:r>
+        <w:t>dalam</w:t>
+      </w:r>
+      <w:proofErr w:type="spellEnd"/>
+      <w:r>
+        <w:t xml:space="preserve"> Splatted </w:t>
+      </w:r>
+      <w:proofErr w:type="spellStart"/>
+      <w:r>
+        <w:t>dikarenakan</w:t>
+      </w:r>
+      <w:proofErr w:type="spellEnd"/>
+      <w:r>
+        <w:t xml:space="preserve"> </w:t>
+      </w:r>
+      <w:proofErr w:type="spellStart"/>
+      <w:r>
+        <w:t>kita</w:t>
+      </w:r>
+      <w:proofErr w:type="spellEnd"/>
+      <w:r>
+        <w:t xml:space="preserve"> </w:t>
+      </w:r>
+      <w:proofErr w:type="spellStart"/>
+      <w:r>
+        <w:t>ingin</w:t>
+      </w:r>
+      <w:proofErr w:type="spellEnd"/>
+      <w:r>
+        <w:t xml:space="preserve"> Splatted </w:t>
+      </w:r>
+      <w:proofErr w:type="spellStart"/>
+      <w:r>
+        <w:t>untuk</w:t>
+      </w:r>
+      <w:proofErr w:type="spellEnd"/>
+      <w:r>
+        <w:t xml:space="preserve"> </w:t>
+      </w:r>
+      <w:proofErr w:type="spellStart"/>
+      <w:r>
+        <w:t>fokus</w:t>
+      </w:r>
+      <w:proofErr w:type="spellEnd"/>
+      <w:r>
+        <w:t xml:space="preserve"> di</w:t>
+      </w:r>
+      <w:r>
+        <w:t xml:space="preserve"> </w:t>
+      </w:r>
+      <w:proofErr w:type="spellStart"/>
+      <w:r>
+        <w:t>tembakan</w:t>
+      </w:r>
+      <w:proofErr w:type="spellEnd"/>
+      <w:r>
+        <w:t xml:space="preserve"> </w:t>
+      </w:r>
+      <w:proofErr w:type="spellStart"/>
+      <w:r>
+        <w:t>akurat</w:t>
+      </w:r>
+      <w:proofErr w:type="spellEnd"/>
+      <w:r>
+        <w:t xml:space="preserve">, </w:t>
+      </w:r>
+      <w:proofErr w:type="spellStart"/>
+      <w:r>
+        <w:t>jadi</w:t>
+      </w:r>
+      <w:proofErr w:type="spellEnd"/>
+      <w:r>
+        <w:t xml:space="preserve"> </w:t>
+      </w:r>
+      <w:proofErr w:type="spellStart"/>
+      <w:r>
+        <w:t>pilihan</w:t>
+      </w:r>
+      <w:proofErr w:type="spellEnd"/>
+      <w:r>
+        <w:t xml:space="preserve"> target </w:t>
+      </w:r>
+      <w:proofErr w:type="spellStart"/>
+      <w:r>
+        <w:t>hanya</w:t>
+      </w:r>
+      <w:proofErr w:type="spellEnd"/>
+      <w:r>
+        <w:t xml:space="preserve"> 2, </w:t>
+      </w:r>
+      <w:proofErr w:type="spellStart"/>
+      <w:r>
+        <w:t>yaitu</w:t>
+      </w:r>
+      <w:proofErr w:type="spellEnd"/>
+      <w:r>
+        <w:t xml:space="preserve"> </w:t>
+      </w:r>
+      <w:proofErr w:type="spellStart"/>
+      <w:r>
+        <w:t>menangkap</w:t>
+      </w:r>
+      <w:proofErr w:type="spellEnd"/>
+      <w:r>
+        <w:t xml:space="preserve"> bola yang </w:t>
+      </w:r>
+      <w:proofErr w:type="spellStart"/>
+      <w:r>
+        <w:t>dilempar</w:t>
+      </w:r>
+      <w:proofErr w:type="spellEnd"/>
+      <w:r>
+        <w:t xml:space="preserve"> </w:t>
+      </w:r>
+      <w:proofErr w:type="spellStart"/>
+      <w:r>
+        <w:t>atau</w:t>
+      </w:r>
+      <w:proofErr w:type="spellEnd"/>
+      <w:r>
+        <w:t xml:space="preserve"> </w:t>
+      </w:r>
+      <w:proofErr w:type="spellStart"/>
+      <w:r>
+        <w:t>menghindari</w:t>
+      </w:r>
+      <w:proofErr w:type="spellEnd"/>
+      <w:r>
+        <w:t xml:space="preserve"> bola </w:t>
+      </w:r>
+      <w:proofErr w:type="spellStart"/>
+      <w:r>
+        <w:t>dengan</w:t>
+      </w:r>
+      <w:proofErr w:type="spellEnd"/>
+      <w:r>
+        <w:t xml:space="preserve"> </w:t>
+      </w:r>
+      <w:proofErr w:type="spellStart"/>
+      <w:r>
+        <w:t>menipu</w:t>
+      </w:r>
+      <w:proofErr w:type="spellEnd"/>
+      <w:r>
+        <w:t xml:space="preserve"> </w:t>
+      </w:r>
+      <w:proofErr w:type="spellStart"/>
+      <w:r>
+        <w:t>prediksi</w:t>
+      </w:r>
+      <w:proofErr w:type="spellEnd"/>
+      <w:r>
+        <w:t xml:space="preserve"> </w:t>
+      </w:r>
+      <w:proofErr w:type="spellStart"/>
+      <w:r>
+        <w:t>tembakan</w:t>
+      </w:r>
+      <w:proofErr w:type="spellEnd"/>
+      <w:r>
+        <w:t xml:space="preserve"> </w:t>
+      </w:r>
+      <w:proofErr w:type="spellStart"/>
+      <w:r>
+        <w:t>musuh</w:t>
+      </w:r>
+      <w:proofErr w:type="spellEnd"/>
+      <w:r>
+        <w:t xml:space="preserve"> </w:t>
+      </w:r>
+      <w:proofErr w:type="spellStart"/>
+      <w:r>
+        <w:t>menggunakan</w:t>
+      </w:r>
+      <w:proofErr w:type="spellEnd"/>
+      <w:r>
+        <w:t xml:space="preserve"> </w:t>
+      </w:r>
+      <w:proofErr w:type="spellStart"/>
+      <w:r>
+        <w:t>gerakan</w:t>
+      </w:r>
+      <w:proofErr w:type="spellEnd"/>
+      <w:r>
+        <w:t xml:space="preserve"> yang </w:t>
+      </w:r>
+      <w:proofErr w:type="spellStart"/>
+      <w:r>
+        <w:t>cepat</w:t>
+      </w:r>
+      <w:proofErr w:type="spellEnd"/>
+      <w:r>
+        <w:t>.</w:t>
+      </w:r>
+      <w:r>
+        <w:t xml:space="preserve"> </w:t>
+      </w:r>
+      <w:proofErr w:type="spellStart"/>
+      <w:r>
+        <w:t>Selain</w:t>
+      </w:r>
+      <w:proofErr w:type="spellEnd"/>
+      <w:r>
+        <w:t xml:space="preserve"> </w:t>
+      </w:r>
+      <w:proofErr w:type="spellStart"/>
+      <w:r>
+        <w:t>itu</w:t>
+      </w:r>
+      <w:proofErr w:type="spellEnd"/>
+      <w:r>
+        <w:t xml:space="preserve"> </w:t>
+      </w:r>
+      <w:proofErr w:type="spellStart"/>
+      <w:r>
+        <w:t>kita</w:t>
+      </w:r>
+      <w:proofErr w:type="spellEnd"/>
+      <w:r>
+        <w:t xml:space="preserve"> </w:t>
+      </w:r>
+      <w:proofErr w:type="spellStart"/>
+      <w:r>
+        <w:t>merasa</w:t>
+      </w:r>
+      <w:proofErr w:type="spellEnd"/>
+      <w:r>
+        <w:t xml:space="preserve"> </w:t>
+      </w:r>
+      <w:proofErr w:type="spellStart"/>
+      <w:r>
+        <w:t>bila</w:t>
+      </w:r>
+      <w:proofErr w:type="spellEnd"/>
+      <w:r>
+        <w:t xml:space="preserve"> dash </w:t>
+      </w:r>
+      <w:proofErr w:type="spellStart"/>
+      <w:r>
+        <w:t>tidak</w:t>
+      </w:r>
+      <w:proofErr w:type="spellEnd"/>
+      <w:r>
+        <w:t xml:space="preserve"> </w:t>
+      </w:r>
+      <w:proofErr w:type="spellStart"/>
+      <w:r>
+        <w:t>diperlukan</w:t>
+      </w:r>
+      <w:proofErr w:type="spellEnd"/>
+      <w:r>
+        <w:t xml:space="preserve"> </w:t>
+      </w:r>
+      <w:proofErr w:type="spellStart"/>
+      <w:r>
+        <w:t>karena</w:t>
+      </w:r>
+      <w:proofErr w:type="spellEnd"/>
+      <w:r>
+        <w:t xml:space="preserve"> </w:t>
+      </w:r>
+      <w:proofErr w:type="spellStart"/>
+      <w:r>
+        <w:t>gerakan</w:t>
+      </w:r>
+      <w:proofErr w:type="spellEnd"/>
+      <w:r>
+        <w:t xml:space="preserve"> yang </w:t>
+      </w:r>
+      <w:proofErr w:type="spellStart"/>
+      <w:r>
+        <w:t>cepat</w:t>
+      </w:r>
+      <w:proofErr w:type="spellEnd"/>
+      <w:r>
+        <w:t xml:space="preserve"> </w:t>
+      </w:r>
+      <w:proofErr w:type="spellStart"/>
+      <w:r>
+        <w:t>sudah</w:t>
+      </w:r>
+      <w:proofErr w:type="spellEnd"/>
+      <w:r>
+        <w:t xml:space="preserve"> </w:t>
+      </w:r>
+      <w:proofErr w:type="spellStart"/>
+      <w:r>
+        <w:t>cukup</w:t>
+      </w:r>
+      <w:proofErr w:type="spellEnd"/>
+      <w:r>
+        <w:t xml:space="preserve"> </w:t>
+      </w:r>
+      <w:proofErr w:type="spellStart"/>
+      <w:r>
+        <w:t>untuk</w:t>
+      </w:r>
+      <w:proofErr w:type="spellEnd"/>
+      <w:r>
+        <w:t xml:space="preserve"> </w:t>
+      </w:r>
+      <w:proofErr w:type="spellStart"/>
+      <w:r>
+        <w:t>potensial</w:t>
+      </w:r>
+      <w:proofErr w:type="spellEnd"/>
+      <w:r>
+        <w:t xml:space="preserve"> </w:t>
+      </w:r>
+      <w:proofErr w:type="spellStart"/>
+      <w:r>
+        <w:t>pergerakan</w:t>
+      </w:r>
+      <w:proofErr w:type="spellEnd"/>
+      <w:r>
+        <w:t xml:space="preserve">, dan </w:t>
+      </w:r>
+      <w:proofErr w:type="spellStart"/>
+      <w:r>
+        <w:t>menggantikan</w:t>
+      </w:r>
+      <w:proofErr w:type="spellEnd"/>
+      <w:r>
+        <w:t xml:space="preserve"> </w:t>
+      </w:r>
+      <w:proofErr w:type="spellStart"/>
+      <w:r>
+        <w:t>itu</w:t>
+      </w:r>
+      <w:proofErr w:type="spellEnd"/>
+      <w:r>
+        <w:t xml:space="preserve"> </w:t>
+      </w:r>
+      <w:proofErr w:type="spellStart"/>
+      <w:r>
+        <w:t>dengan</w:t>
+      </w:r>
+      <w:proofErr w:type="spellEnd"/>
+      <w:r>
+        <w:t xml:space="preserve"> dash dan </w:t>
+      </w:r>
+      <w:proofErr w:type="spellStart"/>
+      <w:r>
+        <w:t>gerakan</w:t>
+      </w:r>
+      <w:proofErr w:type="spellEnd"/>
+      <w:r>
+        <w:t xml:space="preserve"> yang </w:t>
+      </w:r>
+      <w:proofErr w:type="spellStart"/>
+      <w:r>
+        <w:t>lebih</w:t>
+      </w:r>
+      <w:proofErr w:type="spellEnd"/>
+      <w:r>
+        <w:t xml:space="preserve"> </w:t>
+      </w:r>
+      <w:proofErr w:type="spellStart"/>
+      <w:r>
+        <w:t>lambat</w:t>
+      </w:r>
+      <w:proofErr w:type="spellEnd"/>
+      <w:r>
+        <w:t xml:space="preserve"> </w:t>
+      </w:r>
+      <w:proofErr w:type="spellStart"/>
+      <w:r>
+        <w:t>tampak</w:t>
+      </w:r>
+      <w:r>
+        <w:t>nya</w:t>
+      </w:r>
+      <w:proofErr w:type="spellEnd"/>
+      <w:r>
+        <w:t xml:space="preserve"> </w:t>
+      </w:r>
+      <w:proofErr w:type="spellStart"/>
+      <w:r>
+        <w:t>tidak</w:t>
+      </w:r>
+      <w:proofErr w:type="spellEnd"/>
+      <w:r>
+        <w:t xml:space="preserve"> </w:t>
+      </w:r>
+      <w:proofErr w:type="spellStart"/>
+      <w:r>
+        <w:t>seru</w:t>
+      </w:r>
+      <w:proofErr w:type="spellEnd"/>
+      <w:r>
+        <w:t xml:space="preserve"> </w:t>
+      </w:r>
+      <w:proofErr w:type="spellStart"/>
+      <w:r>
+        <w:t>dikarenakan</w:t>
+      </w:r>
+      <w:proofErr w:type="spellEnd"/>
+      <w:r>
+        <w:t xml:space="preserve"> </w:t>
+      </w:r>
+      <w:proofErr w:type="spellStart"/>
+      <w:r>
+        <w:t>waktu</w:t>
+      </w:r>
+      <w:proofErr w:type="spellEnd"/>
+      <w:r>
+        <w:t xml:space="preserve"> yang </w:t>
+      </w:r>
+      <w:proofErr w:type="spellStart"/>
+      <w:r>
+        <w:t>diperlukan</w:t>
+      </w:r>
+      <w:proofErr w:type="spellEnd"/>
+      <w:r>
+        <w:t xml:space="preserve"> </w:t>
+      </w:r>
+      <w:proofErr w:type="spellStart"/>
+      <w:r>
+        <w:t>untuk</w:t>
+      </w:r>
+      <w:proofErr w:type="spellEnd"/>
+      <w:r>
+        <w:t xml:space="preserve"> </w:t>
+      </w:r>
+      <w:proofErr w:type="spellStart"/>
+      <w:r>
+        <w:t>mencapai</w:t>
+      </w:r>
+      <w:proofErr w:type="spellEnd"/>
+      <w:r>
+        <w:t xml:space="preserve"> </w:t>
+      </w:r>
+      <w:proofErr w:type="spellStart"/>
+      <w:r>
+        <w:t>titik</w:t>
+      </w:r>
+      <w:proofErr w:type="spellEnd"/>
+      <w:r>
+        <w:t xml:space="preserve"> </w:t>
+      </w:r>
+      <w:proofErr w:type="spellStart"/>
+      <w:r>
+        <w:t>tertentu</w:t>
+      </w:r>
+      <w:proofErr w:type="spellEnd"/>
+      <w:r>
+        <w:t xml:space="preserve"> </w:t>
+      </w:r>
+      <w:proofErr w:type="spellStart"/>
+      <w:r>
+        <w:t>akan</w:t>
+      </w:r>
+      <w:proofErr w:type="spellEnd"/>
+      <w:r>
+        <w:t xml:space="preserve"> </w:t>
+      </w:r>
+      <w:proofErr w:type="spellStart"/>
+      <w:r>
+        <w:t>menjadi</w:t>
+      </w:r>
+      <w:proofErr w:type="spellEnd"/>
+      <w:r>
+        <w:t xml:space="preserve"> lama</w:t>
+      </w:r>
+      <w:r>
+        <w:t>.</w:t>
+      </w:r>
+    </w:p>
+    <w:p>
+      <w:pPr>
+        <w:pStyle w:val="STTSJudulSubBab"/>
+      </w:pPr>
+    </w:p>
+    <w:p>
+      <w:pPr>
+        <w:pStyle w:val="STTSJudulSubBab"/>
         <w:numPr>
           <w:ilvl w:val="0"/>
-          <w:numId w:val="4"/>
+          <w:numId w:val="8"/>
         </w:numPr>
-        <w:ind w:left="624" w:hanging="624"/>
-      </w:pPr>
-      <w:r>
-        <w:t>&lt;?</w:t>
-      </w:r>
-      <w:proofErr w:type="spellStart"/>
-      <w:r>
-        <w:t>php</w:t>
-      </w:r>
-      <w:proofErr w:type="spellEnd"/>
-      <w:r>
-        <w:br/>
-        <w:t>// define variables and set to empty values</w:t>
+        <w:ind w:left="709" w:hanging="709"/>
+      </w:pPr>
+      <w:r>
+        <w:t>Knockout City</w:t>
       </w:r>
     </w:p>
     <w:p>
       <w:pPr>
-        <w:pStyle w:val="STTSAlgoritmaContent"/>
+        <w:pStyle w:val="STTSJudulSubBab"/>
+      </w:pPr>
+      <w:r>
+        <w:rPr>
+          <w:noProof/>
+        </w:rPr>
+        <w:drawing>
+          <wp:inline distT="0" distB="0" distL="0" distR="0" wp14:anchorId="7845D5D7" wp14:editId="406C6C68">
+            <wp:extent cx="5943600" cy="3343275"/>
+            <wp:effectExtent l="0" t="0" r="0" b="9525"/>
+            <wp:docPr id="3" name="Picture 3" descr="Knockout city is a dodgeball arena battler where you can really be the ball  | Rock Paper Shotgun"/>
+            <wp:cNvGraphicFramePr>
+              <a:graphicFrameLocks xmlns:a="http://schemas.openxmlformats.org/drawingml/2006/main" noChangeAspect="1"/>
+            </wp:cNvGraphicFramePr>
+            <a:graphic xmlns:a="http://schemas.openxmlformats.org/drawingml/2006/main">
+              <a:graphicData uri="http://schemas.openxmlformats.org/drawingml/2006/picture">
+                <pic:pic xmlns:pic="http://schemas.openxmlformats.org/drawingml/2006/picture">
+                  <pic:nvPicPr>
+                    <pic:cNvPr id="0" name="Picture 1" descr="Knockout city is a dodgeball arena battler where you can really be the ball  | Rock Paper Shotgun"/>
+                    <pic:cNvPicPr>
+                      <a:picLocks noChangeAspect="1" noChangeArrowheads="1"/>
+                    </pic:cNvPicPr>
+                  </pic:nvPicPr>
+                  <pic:blipFill>
+                    <a:blip r:embed="rId10" cstate="print">
+                      <a:extLst>
+                        <a:ext uri="{28A0092B-C50C-407E-A947-70E740481C1C}">
+                          <a14:useLocalDpi xmlns:a14="http://schemas.microsoft.com/office/drawing/2010/main" val="0"/>
+                        </a:ext>
+                      </a:extLst>
+                    </a:blip>
+                    <a:srcRect/>
+                    <a:stretch>
+                      <a:fillRect/>
+                    </a:stretch>
+                  </pic:blipFill>
+                  <pic:spPr bwMode="auto">
+                    <a:xfrm>
+                      <a:off x="0" y="0"/>
+                      <a:ext cx="5943600" cy="3343275"/>
+                    </a:xfrm>
+                    <a:prstGeom prst="rect">
+                      <a:avLst/>
+                    </a:prstGeom>
+                    <a:noFill/>
+                    <a:ln>
+                      <a:noFill/>
+                    </a:ln>
+                  </pic:spPr>
+                </pic:pic>
+              </a:graphicData>
+            </a:graphic>
+          </wp:inline>
+        </w:drawing>
+      </w:r>
+    </w:p>
+    <w:p>
+      <w:pPr>
+        <w:pStyle w:val="STTSGambar"/>
+      </w:pPr>
+      <w:r>
+        <w:t>Gambar 4.</w:t>
+      </w:r>
+      <w:r>
+        <w:t>3</w:t>
+      </w:r>
+    </w:p>
+    <w:p>
+      <w:pPr>
+        <w:pStyle w:val="STTSGambar"/>
+      </w:pPr>
+      <w:r>
+        <w:t>Screenshot game Knockout City</w:t>
+      </w:r>
+    </w:p>
+    <w:p>
+      <w:pPr>
+        <w:pStyle w:val="STTSGambar"/>
+        <w:spacing w:line="360" w:lineRule="auto"/>
+      </w:pPr>
+      <w:r>
+        <w:tab/>
+      </w:r>
+      <w:r>
+        <w:tab/>
+      </w:r>
+    </w:p>
+    <w:p>
+      <w:pPr>
+        <w:tabs>
+          <w:tab w:val="left" w:pos="7800"/>
+        </w:tabs>
+      </w:pPr>
+      <w:r>
+        <w:t xml:space="preserve">Game </w:t>
+      </w:r>
+      <w:proofErr w:type="spellStart"/>
+      <w:r>
+        <w:t>kedua</w:t>
+      </w:r>
+      <w:proofErr w:type="spellEnd"/>
+      <w:r>
+        <w:t xml:space="preserve"> yang </w:t>
+      </w:r>
+      <w:proofErr w:type="spellStart"/>
+      <w:r>
+        <w:t>menginspirasi</w:t>
+      </w:r>
+      <w:proofErr w:type="spellEnd"/>
+      <w:r>
+        <w:t xml:space="preserve"> Splatted </w:t>
+      </w:r>
+      <w:proofErr w:type="spellStart"/>
+      <w:r>
+        <w:t>adalah</w:t>
+      </w:r>
+      <w:proofErr w:type="spellEnd"/>
+      <w:r>
+        <w:t xml:space="preserve"> Knockout City</w:t>
+      </w:r>
+      <w:r>
+        <w:t xml:space="preserve">. Knockout City </w:t>
+      </w:r>
+      <w:proofErr w:type="spellStart"/>
+      <w:r>
+        <w:t>adalah</w:t>
+      </w:r>
+      <w:proofErr w:type="spellEnd"/>
+      <w:r>
+        <w:t xml:space="preserve"> </w:t>
+      </w:r>
+      <w:proofErr w:type="spellStart"/>
+      <w:r>
+        <w:t>sebuah</w:t>
+      </w:r>
+      <w:proofErr w:type="spellEnd"/>
+      <w:r>
+        <w:t xml:space="preserve"> game dodgeball yang </w:t>
+      </w:r>
+      <w:proofErr w:type="spellStart"/>
+      <w:r>
+        <w:t>dibuat</w:t>
+      </w:r>
+      <w:proofErr w:type="spellEnd"/>
+      <w:r>
+        <w:t xml:space="preserve"> oleh </w:t>
+      </w:r>
+      <w:proofErr w:type="spellStart"/>
+      <w:r>
+        <w:t>Velan</w:t>
+      </w:r>
+      <w:proofErr w:type="spellEnd"/>
+      <w:r>
+        <w:t xml:space="preserve"> Studios dan </w:t>
+      </w:r>
+      <w:proofErr w:type="spellStart"/>
+      <w:r>
+        <w:t>dipublish</w:t>
+      </w:r>
+      <w:proofErr w:type="spellEnd"/>
+      <w:r>
+        <w:t xml:space="preserve"> pada Mei 2021. Di game </w:t>
+      </w:r>
+      <w:proofErr w:type="spellStart"/>
+      <w:r>
+        <w:t>ini</w:t>
+      </w:r>
+      <w:proofErr w:type="spellEnd"/>
+      <w:r>
+        <w:t xml:space="preserve"> player </w:t>
+      </w:r>
+      <w:proofErr w:type="spellStart"/>
+      <w:r>
+        <w:t>dengan</w:t>
+      </w:r>
+      <w:proofErr w:type="spellEnd"/>
+      <w:r>
+        <w:t xml:space="preserve"> 3 </w:t>
+      </w:r>
+      <w:proofErr w:type="gramStart"/>
+      <w:r>
+        <w:t>player</w:t>
+      </w:r>
+      <w:proofErr w:type="gramEnd"/>
+      <w:r>
+        <w:t xml:space="preserve"> lain </w:t>
+      </w:r>
+      <w:proofErr w:type="spellStart"/>
+      <w:r>
+        <w:t>akan</w:t>
+      </w:r>
+      <w:proofErr w:type="spellEnd"/>
+      <w:r>
+        <w:t xml:space="preserve"> </w:t>
+      </w:r>
+      <w:proofErr w:type="spellStart"/>
+      <w:r>
+        <w:t>melempar</w:t>
+      </w:r>
+      <w:proofErr w:type="spellEnd"/>
+      <w:r>
+        <w:t xml:space="preserve"> bola </w:t>
+      </w:r>
+      <w:proofErr w:type="spellStart"/>
+      <w:r>
+        <w:t>ke</w:t>
+      </w:r>
+      <w:proofErr w:type="spellEnd"/>
+      <w:r>
+        <w:t xml:space="preserve"> </w:t>
+      </w:r>
+      <w:proofErr w:type="spellStart"/>
+      <w:r>
+        <w:t>satu</w:t>
+      </w:r>
+      <w:proofErr w:type="spellEnd"/>
+      <w:r>
+        <w:t xml:space="preserve"> </w:t>
+      </w:r>
+      <w:proofErr w:type="spellStart"/>
+      <w:r>
+        <w:t>sama</w:t>
+      </w:r>
+      <w:proofErr w:type="spellEnd"/>
+      <w:r>
+        <w:t xml:space="preserve"> lain. Bola yang </w:t>
+      </w:r>
+      <w:proofErr w:type="spellStart"/>
+      <w:r>
+        <w:t>dibidik</w:t>
+      </w:r>
+      <w:proofErr w:type="spellEnd"/>
+      <w:r>
+        <w:t xml:space="preserve"> </w:t>
+      </w:r>
+      <w:proofErr w:type="spellStart"/>
+      <w:r>
+        <w:t>akan</w:t>
+      </w:r>
+      <w:proofErr w:type="spellEnd"/>
+      <w:r>
+        <w:t xml:space="preserve"> </w:t>
+      </w:r>
+      <w:proofErr w:type="spellStart"/>
+      <w:r>
+        <w:t>memiliki</w:t>
+      </w:r>
+      <w:proofErr w:type="spellEnd"/>
+      <w:r>
+        <w:t xml:space="preserve"> </w:t>
+      </w:r>
+      <w:proofErr w:type="spellStart"/>
+      <w:r>
+        <w:t>sifat</w:t>
+      </w:r>
+      <w:proofErr w:type="spellEnd"/>
+      <w:r>
+        <w:t xml:space="preserve"> homing </w:t>
+      </w:r>
+      <w:proofErr w:type="spellStart"/>
+      <w:r>
+        <w:t>menuju</w:t>
+      </w:r>
+      <w:proofErr w:type="spellEnd"/>
+      <w:r>
+        <w:t xml:space="preserve"> </w:t>
+      </w:r>
+      <w:proofErr w:type="spellStart"/>
+      <w:r>
+        <w:t>targetnya</w:t>
+      </w:r>
+      <w:proofErr w:type="spellEnd"/>
+      <w:r>
+        <w:t xml:space="preserve">. Sang </w:t>
+      </w:r>
+      <w:proofErr w:type="spellStart"/>
+      <w:r>
+        <w:t>pelempar</w:t>
+      </w:r>
+      <w:proofErr w:type="spellEnd"/>
+      <w:r>
+        <w:t xml:space="preserve"> </w:t>
+      </w:r>
+      <w:proofErr w:type="spellStart"/>
+      <w:r>
+        <w:t>bisa</w:t>
+      </w:r>
+      <w:proofErr w:type="spellEnd"/>
+      <w:r>
+        <w:t xml:space="preserve"> </w:t>
+      </w:r>
+      <w:proofErr w:type="spellStart"/>
+      <w:r>
+        <w:t>melempar</w:t>
+      </w:r>
+      <w:proofErr w:type="spellEnd"/>
+      <w:r>
+        <w:t xml:space="preserve"> bola </w:t>
+      </w:r>
+      <w:proofErr w:type="spellStart"/>
+      <w:r>
+        <w:t>setelah</w:t>
+      </w:r>
+      <w:proofErr w:type="spellEnd"/>
+      <w:r>
+        <w:t xml:space="preserve"> </w:t>
+      </w:r>
+      <w:proofErr w:type="spellStart"/>
+      <w:r>
+        <w:t>bidikan</w:t>
+      </w:r>
+      <w:proofErr w:type="spellEnd"/>
+      <w:r>
+        <w:t xml:space="preserve"> </w:t>
+      </w:r>
+      <w:proofErr w:type="spellStart"/>
+      <w:r>
+        <w:t>selesai</w:t>
+      </w:r>
+      <w:proofErr w:type="spellEnd"/>
+      <w:r>
+        <w:t xml:space="preserve"> </w:t>
+      </w:r>
+      <w:proofErr w:type="spellStart"/>
+      <w:r>
+        <w:t>atau</w:t>
+      </w:r>
+      <w:proofErr w:type="spellEnd"/>
+      <w:r>
+        <w:t xml:space="preserve"> </w:t>
+      </w:r>
+      <w:proofErr w:type="spellStart"/>
+      <w:r>
+        <w:t>memalsukan</w:t>
+      </w:r>
+      <w:proofErr w:type="spellEnd"/>
+      <w:r>
+        <w:t xml:space="preserve"> </w:t>
+      </w:r>
+      <w:proofErr w:type="spellStart"/>
+      <w:r>
+        <w:t>lemparannya</w:t>
+      </w:r>
+      <w:proofErr w:type="spellEnd"/>
+      <w:r>
+        <w:t xml:space="preserve">. Sang </w:t>
+      </w:r>
+      <w:proofErr w:type="spellStart"/>
+      <w:r>
+        <w:t>penangkap</w:t>
+      </w:r>
+      <w:proofErr w:type="spellEnd"/>
+      <w:r>
+        <w:t xml:space="preserve"> </w:t>
+      </w:r>
+      <w:proofErr w:type="spellStart"/>
+      <w:r>
+        <w:t>bisa</w:t>
+      </w:r>
+      <w:proofErr w:type="spellEnd"/>
+      <w:r>
+        <w:t xml:space="preserve"> </w:t>
+      </w:r>
+      <w:proofErr w:type="spellStart"/>
+      <w:r>
+        <w:t>melakukan</w:t>
+      </w:r>
+      <w:proofErr w:type="spellEnd"/>
+      <w:r>
+        <w:t xml:space="preserve"> dash </w:t>
+      </w:r>
+      <w:proofErr w:type="spellStart"/>
+      <w:r>
+        <w:t>untuk</w:t>
+      </w:r>
+      <w:proofErr w:type="spellEnd"/>
+      <w:r>
+        <w:t xml:space="preserve"> </w:t>
+      </w:r>
+      <w:proofErr w:type="spellStart"/>
+      <w:r>
+        <w:t>menghindari</w:t>
+      </w:r>
+      <w:proofErr w:type="spellEnd"/>
+      <w:r>
+        <w:t xml:space="preserve"> </w:t>
+      </w:r>
+      <w:r>
+        <w:lastRenderedPageBreak/>
+        <w:t xml:space="preserve">bola yang </w:t>
+      </w:r>
+      <w:proofErr w:type="spellStart"/>
+      <w:r>
+        <w:t>datang</w:t>
+      </w:r>
+      <w:proofErr w:type="spellEnd"/>
+      <w:r>
+        <w:t xml:space="preserve"> </w:t>
+      </w:r>
+      <w:proofErr w:type="spellStart"/>
+      <w:r>
+        <w:t>ke</w:t>
+      </w:r>
+      <w:proofErr w:type="spellEnd"/>
+      <w:r>
+        <w:t xml:space="preserve"> </w:t>
+      </w:r>
+      <w:proofErr w:type="spellStart"/>
+      <w:r>
+        <w:t>arahnya</w:t>
+      </w:r>
+      <w:proofErr w:type="spellEnd"/>
+      <w:r>
+        <w:t xml:space="preserve"> </w:t>
+      </w:r>
+      <w:proofErr w:type="spellStart"/>
+      <w:r>
+        <w:t>atau</w:t>
+      </w:r>
+      <w:proofErr w:type="spellEnd"/>
+      <w:r>
+        <w:t xml:space="preserve"> </w:t>
+      </w:r>
+      <w:proofErr w:type="spellStart"/>
+      <w:r>
+        <w:t>menangkap</w:t>
+      </w:r>
+      <w:proofErr w:type="spellEnd"/>
+      <w:r>
+        <w:t xml:space="preserve"> bola </w:t>
+      </w:r>
+      <w:proofErr w:type="spellStart"/>
+      <w:r>
+        <w:t>tersebut</w:t>
+      </w:r>
+      <w:proofErr w:type="spellEnd"/>
+      <w:r>
+        <w:t xml:space="preserve">, </w:t>
+      </w:r>
+      <w:proofErr w:type="spellStart"/>
+      <w:r>
+        <w:t>kedua</w:t>
+      </w:r>
+      <w:proofErr w:type="spellEnd"/>
+      <w:r>
+        <w:t xml:space="preserve"> </w:t>
+      </w:r>
+      <w:proofErr w:type="spellStart"/>
+      <w:r>
+        <w:t>aksi</w:t>
+      </w:r>
+      <w:proofErr w:type="spellEnd"/>
+      <w:r>
+        <w:t xml:space="preserve"> </w:t>
+      </w:r>
+      <w:proofErr w:type="spellStart"/>
+      <w:r>
+        <w:t>tersebut</w:t>
+      </w:r>
+      <w:proofErr w:type="spellEnd"/>
+      <w:r>
+        <w:t xml:space="preserve"> </w:t>
+      </w:r>
+      <w:proofErr w:type="spellStart"/>
+      <w:r>
+        <w:t>memiliki</w:t>
+      </w:r>
+      <w:proofErr w:type="spellEnd"/>
+      <w:r>
+        <w:t xml:space="preserve"> masa </w:t>
+      </w:r>
+      <w:proofErr w:type="spellStart"/>
+      <w:r>
+        <w:t>dimana</w:t>
+      </w:r>
+      <w:proofErr w:type="spellEnd"/>
+      <w:r>
+        <w:t xml:space="preserve"> </w:t>
+      </w:r>
+      <w:proofErr w:type="spellStart"/>
+      <w:r>
+        <w:t>penangkap</w:t>
+      </w:r>
+      <w:proofErr w:type="spellEnd"/>
+      <w:r>
+        <w:t xml:space="preserve"> </w:t>
+      </w:r>
+      <w:proofErr w:type="spellStart"/>
+      <w:r>
+        <w:t>terbuka</w:t>
+      </w:r>
+      <w:proofErr w:type="spellEnd"/>
+      <w:r>
+        <w:t xml:space="preserve"> </w:t>
+      </w:r>
+      <w:proofErr w:type="spellStart"/>
+      <w:r>
+        <w:t>lebar</w:t>
+      </w:r>
+      <w:proofErr w:type="spellEnd"/>
+      <w:r>
+        <w:t xml:space="preserve"> dan </w:t>
+      </w:r>
+      <w:proofErr w:type="spellStart"/>
+      <w:r>
+        <w:t>dapat</w:t>
+      </w:r>
+      <w:proofErr w:type="spellEnd"/>
+      <w:r>
+        <w:t xml:space="preserve"> </w:t>
+      </w:r>
+      <w:proofErr w:type="spellStart"/>
+      <w:r>
+        <w:t>dilempari</w:t>
+      </w:r>
+      <w:proofErr w:type="spellEnd"/>
+      <w:r>
+        <w:t xml:space="preserve"> bola </w:t>
+      </w:r>
+      <w:proofErr w:type="spellStart"/>
+      <w:r>
+        <w:t>tanpa</w:t>
+      </w:r>
+      <w:proofErr w:type="spellEnd"/>
+      <w:r>
+        <w:t xml:space="preserve"> </w:t>
+      </w:r>
+      <w:proofErr w:type="spellStart"/>
+      <w:r>
+        <w:t>bisa</w:t>
+      </w:r>
+      <w:proofErr w:type="spellEnd"/>
+      <w:r>
+        <w:t xml:space="preserve"> </w:t>
+      </w:r>
+      <w:proofErr w:type="spellStart"/>
+      <w:r>
+        <w:t>melakukan</w:t>
+      </w:r>
+      <w:proofErr w:type="spellEnd"/>
+      <w:r>
+        <w:t xml:space="preserve"> </w:t>
+      </w:r>
+      <w:proofErr w:type="spellStart"/>
+      <w:r>
+        <w:t>apa</w:t>
+      </w:r>
+      <w:proofErr w:type="spellEnd"/>
+      <w:r>
+        <w:t xml:space="preserve"> </w:t>
+      </w:r>
+      <w:proofErr w:type="spellStart"/>
+      <w:r>
+        <w:t>apa</w:t>
+      </w:r>
+      <w:proofErr w:type="spellEnd"/>
+      <w:r>
+        <w:t>.</w:t>
+      </w:r>
+      <w:r>
+        <w:t xml:space="preserve"> </w:t>
+      </w:r>
+      <w:proofErr w:type="spellStart"/>
+      <w:r>
+        <w:t>Tapi</w:t>
+      </w:r>
+      <w:proofErr w:type="spellEnd"/>
+      <w:r>
+        <w:t xml:space="preserve"> </w:t>
+      </w:r>
+      <w:proofErr w:type="spellStart"/>
+      <w:r>
+        <w:t>bila</w:t>
+      </w:r>
+      <w:proofErr w:type="spellEnd"/>
+      <w:r>
+        <w:t xml:space="preserve"> bola </w:t>
+      </w:r>
+      <w:proofErr w:type="spellStart"/>
+      <w:r>
+        <w:t>berhasil</w:t>
+      </w:r>
+      <w:proofErr w:type="spellEnd"/>
+      <w:r>
+        <w:t xml:space="preserve"> </w:t>
+      </w:r>
+      <w:proofErr w:type="spellStart"/>
+      <w:r>
+        <w:t>ditangkap</w:t>
+      </w:r>
+      <w:proofErr w:type="spellEnd"/>
+      <w:r>
+        <w:t xml:space="preserve">, </w:t>
+      </w:r>
+      <w:proofErr w:type="spellStart"/>
+      <w:r>
+        <w:t>maka</w:t>
+      </w:r>
+      <w:proofErr w:type="spellEnd"/>
+      <w:r>
+        <w:t xml:space="preserve"> bola </w:t>
+      </w:r>
+      <w:proofErr w:type="spellStart"/>
+      <w:r>
+        <w:t>tersebut</w:t>
+      </w:r>
+      <w:proofErr w:type="spellEnd"/>
+      <w:r>
+        <w:t xml:space="preserve"> </w:t>
+      </w:r>
+      <w:proofErr w:type="spellStart"/>
+      <w:r>
+        <w:t>akan</w:t>
+      </w:r>
+      <w:proofErr w:type="spellEnd"/>
+      <w:r>
+        <w:t xml:space="preserve"> </w:t>
+      </w:r>
+      <w:proofErr w:type="spellStart"/>
+      <w:r>
+        <w:t>menjadi</w:t>
+      </w:r>
+      <w:proofErr w:type="spellEnd"/>
+      <w:r>
+        <w:t xml:space="preserve"> </w:t>
+      </w:r>
+      <w:proofErr w:type="spellStart"/>
+      <w:r>
+        <w:t>lebih</w:t>
+      </w:r>
+      <w:proofErr w:type="spellEnd"/>
+      <w:r>
+        <w:t xml:space="preserve"> </w:t>
+      </w:r>
+      <w:proofErr w:type="spellStart"/>
+      <w:r>
+        <w:t>cepat</w:t>
+      </w:r>
+      <w:proofErr w:type="spellEnd"/>
+      <w:r>
+        <w:t xml:space="preserve"> dan </w:t>
+      </w:r>
+      <w:proofErr w:type="spellStart"/>
+      <w:r>
+        <w:t>susah</w:t>
+      </w:r>
+      <w:proofErr w:type="spellEnd"/>
+      <w:r>
+        <w:t xml:space="preserve"> </w:t>
+      </w:r>
+      <w:proofErr w:type="spellStart"/>
+      <w:r>
+        <w:t>ditangkap</w:t>
+      </w:r>
+      <w:proofErr w:type="spellEnd"/>
+      <w:r>
+        <w:t>.</w:t>
+      </w:r>
+    </w:p>
+    <w:p>
+      <w:pPr>
+        <w:tabs>
+          <w:tab w:val="left" w:pos="7800"/>
+        </w:tabs>
+      </w:pPr>
+      <w:r>
+        <w:t xml:space="preserve">Dari game </w:t>
+      </w:r>
+      <w:proofErr w:type="spellStart"/>
+      <w:r>
+        <w:t>ini</w:t>
+      </w:r>
+      <w:proofErr w:type="spellEnd"/>
+      <w:r>
+        <w:t xml:space="preserve"> </w:t>
+      </w:r>
+      <w:proofErr w:type="spellStart"/>
+      <w:r>
+        <w:t>kita</w:t>
+      </w:r>
+      <w:proofErr w:type="spellEnd"/>
+      <w:r>
+        <w:t xml:space="preserve"> </w:t>
+      </w:r>
+      <w:proofErr w:type="spellStart"/>
+      <w:r>
+        <w:t>akan</w:t>
+      </w:r>
+      <w:proofErr w:type="spellEnd"/>
+      <w:r>
+        <w:t xml:space="preserve"> </w:t>
+      </w:r>
+      <w:proofErr w:type="spellStart"/>
+      <w:r>
+        <w:t>mengambil</w:t>
+      </w:r>
+      <w:proofErr w:type="spellEnd"/>
+      <w:r>
+        <w:t xml:space="preserve"> </w:t>
+      </w:r>
+      <w:proofErr w:type="spellStart"/>
+      <w:r>
+        <w:t>konsep</w:t>
+      </w:r>
+      <w:proofErr w:type="spellEnd"/>
+      <w:r>
+        <w:t xml:space="preserve"> </w:t>
+      </w:r>
+      <w:proofErr w:type="spellStart"/>
+      <w:r>
+        <w:t>lempar</w:t>
+      </w:r>
+      <w:proofErr w:type="spellEnd"/>
+      <w:r>
+        <w:t xml:space="preserve"> </w:t>
+      </w:r>
+      <w:proofErr w:type="spellStart"/>
+      <w:r>
+        <w:t>tangkap</w:t>
+      </w:r>
+      <w:proofErr w:type="spellEnd"/>
+      <w:r>
+        <w:t xml:space="preserve"> bola </w:t>
+      </w:r>
+      <w:proofErr w:type="spellStart"/>
+      <w:r>
+        <w:t>ini</w:t>
+      </w:r>
+      <w:proofErr w:type="spellEnd"/>
+      <w:r>
+        <w:t xml:space="preserve">. Dimana </w:t>
+      </w:r>
+      <w:proofErr w:type="spellStart"/>
+      <w:r>
+        <w:t>setiap</w:t>
+      </w:r>
+      <w:proofErr w:type="spellEnd"/>
+      <w:r>
+        <w:t xml:space="preserve"> player </w:t>
+      </w:r>
+      <w:proofErr w:type="spellStart"/>
+      <w:r>
+        <w:t>bisa</w:t>
+      </w:r>
+      <w:proofErr w:type="spellEnd"/>
+      <w:r>
+        <w:t xml:space="preserve"> </w:t>
+      </w:r>
+      <w:proofErr w:type="spellStart"/>
+      <w:r>
+        <w:t>memalsukan</w:t>
+      </w:r>
+      <w:proofErr w:type="spellEnd"/>
+      <w:r>
+        <w:t xml:space="preserve"> </w:t>
+      </w:r>
+      <w:proofErr w:type="spellStart"/>
+      <w:r>
+        <w:t>lemparan</w:t>
+      </w:r>
+      <w:proofErr w:type="spellEnd"/>
+      <w:r>
+        <w:t xml:space="preserve"> dan </w:t>
+      </w:r>
+      <w:proofErr w:type="spellStart"/>
+      <w:r>
+        <w:t>bila</w:t>
+      </w:r>
+      <w:proofErr w:type="spellEnd"/>
+      <w:r>
+        <w:t xml:space="preserve"> bola </w:t>
+      </w:r>
+      <w:proofErr w:type="spellStart"/>
+      <w:r>
+        <w:t>ditangkap</w:t>
+      </w:r>
+      <w:proofErr w:type="spellEnd"/>
+      <w:r>
+        <w:t xml:space="preserve">, </w:t>
+      </w:r>
+      <w:proofErr w:type="spellStart"/>
+      <w:r>
+        <w:t>tidak</w:t>
+      </w:r>
+      <w:proofErr w:type="spellEnd"/>
+      <w:r>
+        <w:t xml:space="preserve"> </w:t>
+      </w:r>
+      <w:proofErr w:type="spellStart"/>
+      <w:r>
+        <w:t>hanya</w:t>
+      </w:r>
+      <w:proofErr w:type="spellEnd"/>
+      <w:r>
+        <w:t xml:space="preserve"> </w:t>
+      </w:r>
+      <w:proofErr w:type="spellStart"/>
+      <w:r>
+        <w:t>bolanya</w:t>
+      </w:r>
+      <w:proofErr w:type="spellEnd"/>
+      <w:r>
+        <w:t xml:space="preserve"> </w:t>
+      </w:r>
+      <w:proofErr w:type="spellStart"/>
+      <w:r>
+        <w:t>makin</w:t>
+      </w:r>
+      <w:proofErr w:type="spellEnd"/>
+      <w:r>
+        <w:t xml:space="preserve"> </w:t>
+      </w:r>
+      <w:proofErr w:type="spellStart"/>
+      <w:r>
+        <w:t>cepat</w:t>
+      </w:r>
+      <w:proofErr w:type="spellEnd"/>
+      <w:r>
+        <w:t xml:space="preserve"> </w:t>
+      </w:r>
+      <w:proofErr w:type="spellStart"/>
+      <w:r>
+        <w:t>tapi</w:t>
+      </w:r>
+      <w:proofErr w:type="spellEnd"/>
+      <w:r>
+        <w:t xml:space="preserve"> bola </w:t>
+      </w:r>
+      <w:proofErr w:type="spellStart"/>
+      <w:r>
+        <w:t>ini</w:t>
+      </w:r>
+      <w:proofErr w:type="spellEnd"/>
+      <w:r>
+        <w:t xml:space="preserve"> </w:t>
+      </w:r>
+      <w:proofErr w:type="spellStart"/>
+      <w:r>
+        <w:t>akan</w:t>
+      </w:r>
+      <w:proofErr w:type="spellEnd"/>
+      <w:r>
+        <w:t xml:space="preserve"> </w:t>
+      </w:r>
+      <w:proofErr w:type="spellStart"/>
+      <w:r>
+        <w:t>meraih</w:t>
+      </w:r>
+      <w:proofErr w:type="spellEnd"/>
+      <w:r>
+        <w:t xml:space="preserve"> </w:t>
+      </w:r>
+      <w:proofErr w:type="spellStart"/>
+      <w:r>
+        <w:t>lebih</w:t>
+      </w:r>
+      <w:proofErr w:type="spellEnd"/>
+      <w:r>
+        <w:t xml:space="preserve"> </w:t>
+      </w:r>
+      <w:proofErr w:type="spellStart"/>
+      <w:r>
+        <w:t>banyak</w:t>
+      </w:r>
+      <w:proofErr w:type="spellEnd"/>
+      <w:r>
+        <w:t xml:space="preserve"> </w:t>
+      </w:r>
+      <w:proofErr w:type="spellStart"/>
+      <w:r>
+        <w:t>skor</w:t>
+      </w:r>
+      <w:proofErr w:type="spellEnd"/>
+      <w:r>
+        <w:t xml:space="preserve"> </w:t>
+      </w:r>
+      <w:proofErr w:type="spellStart"/>
+      <w:r>
+        <w:t>bila</w:t>
+      </w:r>
+      <w:proofErr w:type="spellEnd"/>
+      <w:r>
+        <w:t xml:space="preserve"> </w:t>
+      </w:r>
+      <w:proofErr w:type="spellStart"/>
+      <w:proofErr w:type="gramStart"/>
+      <w:r>
+        <w:t>kena.Sistem</w:t>
+      </w:r>
+      <w:proofErr w:type="spellEnd"/>
+      <w:proofErr w:type="gramEnd"/>
+      <w:r>
+        <w:t xml:space="preserve"> </w:t>
+      </w:r>
+      <w:proofErr w:type="spellStart"/>
+      <w:r>
+        <w:t>tangkap</w:t>
+      </w:r>
+      <w:proofErr w:type="spellEnd"/>
+      <w:r>
+        <w:t xml:space="preserve"> </w:t>
+      </w:r>
+      <w:proofErr w:type="spellStart"/>
+      <w:r>
+        <w:t>ini</w:t>
+      </w:r>
+      <w:proofErr w:type="spellEnd"/>
+      <w:r>
+        <w:t xml:space="preserve"> </w:t>
+      </w:r>
+      <w:proofErr w:type="spellStart"/>
+      <w:r>
+        <w:t>cocok</w:t>
+      </w:r>
+      <w:proofErr w:type="spellEnd"/>
+      <w:r>
+        <w:t xml:space="preserve"> </w:t>
+      </w:r>
+      <w:proofErr w:type="spellStart"/>
+      <w:r>
+        <w:t>untuk</w:t>
+      </w:r>
+      <w:proofErr w:type="spellEnd"/>
+      <w:r>
+        <w:t xml:space="preserve"> Splatted </w:t>
+      </w:r>
+      <w:proofErr w:type="spellStart"/>
+      <w:r>
+        <w:t>karena</w:t>
+      </w:r>
+      <w:proofErr w:type="spellEnd"/>
+      <w:r>
+        <w:t xml:space="preserve"> </w:t>
+      </w:r>
+      <w:proofErr w:type="spellStart"/>
+      <w:r>
+        <w:t>kita</w:t>
+      </w:r>
+      <w:proofErr w:type="spellEnd"/>
+      <w:r>
+        <w:t xml:space="preserve"> </w:t>
+      </w:r>
+      <w:proofErr w:type="spellStart"/>
+      <w:r>
+        <w:t>merasa</w:t>
+      </w:r>
+      <w:proofErr w:type="spellEnd"/>
+      <w:r>
+        <w:t xml:space="preserve"> </w:t>
+      </w:r>
+      <w:proofErr w:type="spellStart"/>
+      <w:r>
+        <w:t>bila</w:t>
+      </w:r>
+      <w:proofErr w:type="spellEnd"/>
+      <w:r>
+        <w:t xml:space="preserve"> </w:t>
+      </w:r>
+      <w:proofErr w:type="spellStart"/>
+      <w:r>
+        <w:t>kemampuan</w:t>
+      </w:r>
+      <w:proofErr w:type="spellEnd"/>
+      <w:r>
+        <w:t xml:space="preserve"> </w:t>
+      </w:r>
+      <w:proofErr w:type="spellStart"/>
+      <w:r>
+        <w:t>untuk</w:t>
+      </w:r>
+      <w:proofErr w:type="spellEnd"/>
+      <w:r>
+        <w:t xml:space="preserve"> </w:t>
+      </w:r>
+      <w:proofErr w:type="spellStart"/>
+      <w:r>
+        <w:t>memalsukan</w:t>
+      </w:r>
+      <w:proofErr w:type="spellEnd"/>
+      <w:r>
+        <w:t xml:space="preserve"> </w:t>
+      </w:r>
+      <w:proofErr w:type="spellStart"/>
+      <w:r>
+        <w:t>lemparan</w:t>
+      </w:r>
+      <w:proofErr w:type="spellEnd"/>
+      <w:r>
+        <w:t xml:space="preserve"> dan </w:t>
+      </w:r>
+      <w:proofErr w:type="spellStart"/>
+      <w:r>
+        <w:t>mempertinggi</w:t>
+      </w:r>
+      <w:proofErr w:type="spellEnd"/>
+      <w:r>
+        <w:t xml:space="preserve"> </w:t>
+      </w:r>
+      <w:proofErr w:type="spellStart"/>
+      <w:r>
+        <w:t>resiko</w:t>
+      </w:r>
+      <w:proofErr w:type="spellEnd"/>
+      <w:r>
+        <w:t xml:space="preserve"> </w:t>
+      </w:r>
+      <w:proofErr w:type="spellStart"/>
+      <w:r>
+        <w:t>saat</w:t>
+      </w:r>
+      <w:proofErr w:type="spellEnd"/>
+      <w:r>
+        <w:t xml:space="preserve"> bola </w:t>
+      </w:r>
+      <w:proofErr w:type="spellStart"/>
+      <w:r>
+        <w:t>sudah</w:t>
+      </w:r>
+      <w:proofErr w:type="spellEnd"/>
+      <w:r>
+        <w:t xml:space="preserve"> </w:t>
+      </w:r>
+      <w:proofErr w:type="spellStart"/>
+      <w:r>
+        <w:t>ditangkap</w:t>
+      </w:r>
+      <w:proofErr w:type="spellEnd"/>
+      <w:r>
+        <w:t xml:space="preserve"> </w:t>
+      </w:r>
+      <w:proofErr w:type="spellStart"/>
+      <w:r>
+        <w:t>berkali</w:t>
+      </w:r>
+      <w:proofErr w:type="spellEnd"/>
+      <w:r>
+        <w:t xml:space="preserve"> kali </w:t>
+      </w:r>
+      <w:proofErr w:type="spellStart"/>
+      <w:r>
+        <w:t>akan</w:t>
+      </w:r>
+      <w:proofErr w:type="spellEnd"/>
+      <w:r>
+        <w:t xml:space="preserve"> </w:t>
+      </w:r>
+      <w:proofErr w:type="spellStart"/>
+      <w:r>
+        <w:t>membuat</w:t>
+      </w:r>
+      <w:proofErr w:type="spellEnd"/>
+      <w:r>
+        <w:t xml:space="preserve"> game </w:t>
+      </w:r>
+      <w:proofErr w:type="spellStart"/>
+      <w:r>
+        <w:t>lebih</w:t>
+      </w:r>
+      <w:proofErr w:type="spellEnd"/>
+      <w:r>
+        <w:t xml:space="preserve"> </w:t>
+      </w:r>
+      <w:proofErr w:type="spellStart"/>
+      <w:r>
+        <w:t>menarik</w:t>
+      </w:r>
+      <w:proofErr w:type="spellEnd"/>
+      <w:r>
+        <w:t>.</w:t>
+      </w:r>
+    </w:p>
+    <w:p>
+      <w:pPr>
+        <w:pStyle w:val="STTSJudulSubBab"/>
+        <w:ind w:left="709"/>
+      </w:pPr>
+    </w:p>
+    <w:p>
+      <w:pPr>
+        <w:pStyle w:val="STTSJudulSubBab"/>
         <w:numPr>
           <w:ilvl w:val="0"/>
-          <w:numId w:val="4"/>
+          <w:numId w:val="8"/>
         </w:numPr>
-        <w:ind w:left="624" w:hanging="624"/>
-      </w:pPr>
-      <w:r>
-        <w:t>$</w:t>
-      </w:r>
-      <w:proofErr w:type="spellStart"/>
-      <w:r>
-        <w:t>nameErr</w:t>
-      </w:r>
-      <w:proofErr w:type="spellEnd"/>
-      <w:r>
-        <w:t xml:space="preserve"> = $</w:t>
-      </w:r>
-      <w:proofErr w:type="spellStart"/>
-      <w:r>
-        <w:t>emailErr</w:t>
-      </w:r>
-      <w:proofErr w:type="spellEnd"/>
-      <w:r>
-        <w:t> = $</w:t>
-      </w:r>
-      <w:proofErr w:type="spellStart"/>
-      <w:r>
-        <w:t>genderErr</w:t>
-      </w:r>
-      <w:proofErr w:type="spellEnd"/>
-      <w:r>
-        <w:t xml:space="preserve"> = $</w:t>
-      </w:r>
-      <w:proofErr w:type="spellStart"/>
-      <w:r>
-        <w:t>websiteErr</w:t>
-      </w:r>
-      <w:proofErr w:type="spellEnd"/>
-      <w:r>
-        <w:t xml:space="preserve"> = "";</w:t>
+        <w:ind w:left="709" w:hanging="709"/>
+      </w:pPr>
+      <w:proofErr w:type="spellStart"/>
+      <w:r>
+        <w:t>Spelunky</w:t>
+      </w:r>
+      <w:proofErr w:type="spellEnd"/>
+      <w:r>
+        <w:t xml:space="preserve"> 2</w:t>
       </w:r>
     </w:p>
     <w:p>
       <w:pPr>
-        <w:pStyle w:val="STTSAlgoritmaContent"/>
-        <w:numPr>
-          <w:ilvl w:val="0"/>
-          <w:numId w:val="4"/>
-        </w:numPr>
-        <w:ind w:left="624" w:hanging="624"/>
-      </w:pPr>
-      <w:r>
-        <w:t>$name = $email = $gender = $comment = $website = "";</w:t>
+        <w:pStyle w:val="STTSJudulSubBab"/>
+      </w:pPr>
+      <w:r>
+        <w:rPr>
+          <w:noProof/>
+        </w:rPr>
+        <w:drawing>
+          <wp:inline distT="0" distB="0" distL="0" distR="0" wp14:anchorId="413F82EE" wp14:editId="7CA6E1E6">
+            <wp:extent cx="5943600" cy="3343275"/>
+            <wp:effectExtent l="0" t="0" r="0" b="9525"/>
+            <wp:docPr id="4" name="Picture 4" descr="Spelunky 2 on Steam"/>
+            <wp:cNvGraphicFramePr>
+              <a:graphicFrameLocks xmlns:a="http://schemas.openxmlformats.org/drawingml/2006/main" noChangeAspect="1"/>
+            </wp:cNvGraphicFramePr>
+            <a:graphic xmlns:a="http://schemas.openxmlformats.org/drawingml/2006/main">
+              <a:graphicData uri="http://schemas.openxmlformats.org/drawingml/2006/picture">
+                <pic:pic xmlns:pic="http://schemas.openxmlformats.org/drawingml/2006/picture">
+                  <pic:nvPicPr>
+                    <pic:cNvPr id="0" name="Picture 3" descr="Spelunky 2 on Steam"/>
+                    <pic:cNvPicPr>
+                      <a:picLocks noChangeAspect="1" noChangeArrowheads="1"/>
+                    </pic:cNvPicPr>
+                  </pic:nvPicPr>
+                  <pic:blipFill>
+                    <a:blip r:embed="rId11" cstate="print">
+                      <a:extLst>
+                        <a:ext uri="{28A0092B-C50C-407E-A947-70E740481C1C}">
+                          <a14:useLocalDpi xmlns:a14="http://schemas.microsoft.com/office/drawing/2010/main" val="0"/>
+                        </a:ext>
+                      </a:extLst>
+                    </a:blip>
+                    <a:srcRect/>
+                    <a:stretch>
+                      <a:fillRect/>
+                    </a:stretch>
+                  </pic:blipFill>
+                  <pic:spPr bwMode="auto">
+                    <a:xfrm>
+                      <a:off x="0" y="0"/>
+                      <a:ext cx="5943600" cy="3343275"/>
+                    </a:xfrm>
+                    <a:prstGeom prst="rect">
+                      <a:avLst/>
+                    </a:prstGeom>
+                    <a:noFill/>
+                    <a:ln>
+                      <a:noFill/>
+                    </a:ln>
+                  </pic:spPr>
+                </pic:pic>
+              </a:graphicData>
+            </a:graphic>
+          </wp:inline>
+        </w:drawing>
       </w:r>
     </w:p>
     <w:p>
       <w:pPr>
-        <w:pStyle w:val="STTSAlgoritmaContent"/>
-        <w:numPr>
-          <w:ilvl w:val="0"/>
-          <w:numId w:val="0"/>
-        </w:numPr>
-        <w:ind w:left="624" w:hanging="624"/>
-      </w:pPr>
-      <w:proofErr w:type="spellStart"/>
-      <w:r>
-        <w:rPr>
-          <w:rFonts w:ascii="Times New Roman" w:hAnsi="Times New Roman"/>
-          <w:b/>
-          <w:bCs/>
-          <w:szCs w:val="28"/>
-        </w:rPr>
-        <w:t>Segmen</w:t>
-      </w:r>
-      <w:proofErr w:type="spellEnd"/>
-      <w:r>
-        <w:rPr>
-          <w:rFonts w:ascii="Times New Roman" w:hAnsi="Times New Roman"/>
-          <w:b/>
-          <w:bCs/>
-          <w:szCs w:val="28"/>
-        </w:rPr>
-        <w:t xml:space="preserve"> Program 4.2 (</w:t>
-      </w:r>
-      <w:proofErr w:type="spellStart"/>
-      <w:r>
-        <w:rPr>
-          <w:rFonts w:ascii="Times New Roman" w:hAnsi="Times New Roman"/>
-          <w:b/>
-          <w:bCs/>
-          <w:szCs w:val="28"/>
-        </w:rPr>
-        <w:t>Lanjutan</w:t>
-      </w:r>
-      <w:proofErr w:type="spellEnd"/>
-      <w:r>
-        <w:rPr>
-          <w:rFonts w:ascii="Times New Roman" w:hAnsi="Times New Roman"/>
-          <w:b/>
-          <w:bCs/>
-          <w:szCs w:val="28"/>
-        </w:rPr>
-        <w:t>)</w:t>
+        <w:pStyle w:val="STTSGambar"/>
+      </w:pPr>
+      <w:r>
+        <w:t>Gambar 4.3</w:t>
       </w:r>
     </w:p>
     <w:p>
       <w:pPr>
-        <w:pStyle w:val="STTSAlgoritmaContent"/>
-        <w:numPr>
-          <w:ilvl w:val="0"/>
-          <w:numId w:val="4"/>
-        </w:numPr>
-        <w:ind w:left="624" w:hanging="624"/>
-      </w:pPr>
-      <w:r>
-        <w:t>if ($_SERVER["REQUEST_METHOD"] == "POST") {</w:t>
+        <w:pStyle w:val="STTSGambar"/>
+      </w:pPr>
+      <w:r>
+        <w:t>Screenshot game</w:t>
+      </w:r>
+      <w:r>
+        <w:t xml:space="preserve"> </w:t>
+      </w:r>
+      <w:proofErr w:type="spellStart"/>
+      <w:r>
+        <w:t>Spelunky</w:t>
+      </w:r>
+      <w:proofErr w:type="spellEnd"/>
+      <w:r>
+        <w:t xml:space="preserve"> 2</w:t>
       </w:r>
     </w:p>
     <w:p>
       <w:pPr>
-        <w:pStyle w:val="STTSAlgoritmaContent"/>
-        <w:numPr>
-          <w:ilvl w:val="0"/>
-          <w:numId w:val="4"/>
-        </w:numPr>
-        <w:ind w:left="624" w:hanging="624"/>
-      </w:pPr>
-      <w:r>
-        <w:t>if (empty($_POST["name"])) {</w:t>
+        <w:pStyle w:val="STTSSegmenProgram"/>
+      </w:pPr>
+      <w:r>
+        <w:tab/>
       </w:r>
     </w:p>
     <w:p>
       <w:pPr>
-        <w:pStyle w:val="STTSAlgoritmaContent"/>
-        <w:numPr>
-          <w:ilvl w:val="0"/>
-          <w:numId w:val="4"/>
-        </w:numPr>
-        <w:ind w:left="624" w:hanging="624"/>
-      </w:pPr>
-      <w:r>
-        <w:t>$</w:t>
-      </w:r>
-      <w:proofErr w:type="spellStart"/>
-      <w:r>
-        <w:t>nameErr</w:t>
-      </w:r>
-      <w:proofErr w:type="spellEnd"/>
-      <w:r>
-        <w:t xml:space="preserve"> = "Name is required";</w:t>
-      </w:r>
+        <w:pStyle w:val="STTSSegmenProgram"/>
+      </w:pPr>
+      <w:r>
+        <w:tab/>
+      </w:r>
+      <w:bookmarkEnd w:id="0"/>
     </w:p>
-    <w:p>
-      <w:pPr>
-        <w:pStyle w:val="STTSAlgoritmaContent"/>
-        <w:numPr>
-          <w:ilvl w:val="0"/>
-          <w:numId w:val="4"/>
-        </w:numPr>
-        <w:ind w:left="624" w:hanging="624"/>
-      </w:pPr>
-      <w:r>
-        <w:t>} else {</w:t>
-      </w:r>
-    </w:p>
-    <w:p>
-      <w:pPr>
-        <w:pStyle w:val="STTSAlgoritmaContent"/>
-        <w:numPr>
-          <w:ilvl w:val="0"/>
-          <w:numId w:val="4"/>
-        </w:numPr>
-        <w:ind w:left="624" w:hanging="624"/>
-      </w:pPr>
-      <w:r>
-        <w:t xml:space="preserve">$name = </w:t>
-      </w:r>
-      <w:proofErr w:type="spellStart"/>
-      <w:r>
-        <w:t>test_input</w:t>
-      </w:r>
-      <w:proofErr w:type="spellEnd"/>
-      <w:r>
-        <w:t>($_POST["name"]);}</w:t>
-      </w:r>
-    </w:p>
-    <w:p>
-      <w:pPr>
-        <w:pStyle w:val="STTSAlgoritmaContent"/>
-        <w:numPr>
-          <w:ilvl w:val="0"/>
-          <w:numId w:val="0"/>
-        </w:numPr>
-        <w:spacing w:line="360" w:lineRule="auto"/>
-        <w:rPr>
-          <w:rFonts w:ascii="Times New Roman" w:hAnsi="Times New Roman"/>
-          <w:szCs w:val="28"/>
-        </w:rPr>
-      </w:pPr>
-    </w:p>
-    <w:p>
-      <w:r>
-        <w:t>Video provides a powerful way to help you prove your point. When you click Online Video, you can paste in the embed code for the video you want to add. You can also type a keyword to search online for the video that best fits your document.</w:t>
-      </w:r>
-    </w:p>
-    <w:p>
-      <w:r>
-        <w:lastRenderedPageBreak/>
-        <w:t>To make your document look professionally produced, Word provides header, footer, cover page, and text box designs that complement each other. For example, you can add a matching cover page, header, and sidebar. Click Insert and then choose the elements you want from the different galleries.</w:t>
-      </w:r>
-    </w:p>
-    <w:p/>
     <w:sectPr>
       <w:pgSz w:w="12240" w:h="15840"/>
       <w:pgMar w:top="1440" w:right="1440" w:bottom="1440" w:left="1440" w:header="720" w:footer="720" w:gutter="0"/>
@@ -2429,6 +5861,95 @@
 <file path=word/numbering.xml><?xml version="1.0" encoding="utf-8"?>
 <w:numbering xmlns:wpc="http://schemas.microsoft.com/office/word/2010/wordprocessingCanvas" xmlns:cx="http://schemas.microsoft.com/office/drawing/2014/chartex" xmlns:cx1="http://schemas.microsoft.com/office/drawing/2015/9/8/chartex" xmlns:cx2="http://schemas.microsoft.com/office/drawing/2015/10/21/chartex" xmlns:cx3="http://schemas.microsoft.com/office/drawing/2016/5/9/chartex" xmlns:cx4="http://schemas.microsoft.com/office/drawing/2016/5/10/chartex" xmlns:cx5="http://schemas.microsoft.com/office/drawing/2016/5/11/chartex" xmlns:cx6="http://schemas.microsoft.com/office/drawing/2016/5/12/chartex" xmlns:cx7="http://schemas.microsoft.com/office/drawing/2016/5/13/chartex" xmlns:cx8="http://schemas.microsoft.com/office/drawing/2016/5/14/chartex" xmlns:mc="http://schemas.openxmlformats.org/markup-compatibility/2006" xmlns:aink="http://schemas.microsoft.com/office/drawing/2016/ink" xmlns:am3d="http://schemas.microsoft.com/office/drawing/2017/model3d" xmlns:o="urn:schemas-microsoft-com:office:office" xmlns:oel="http://schemas.microsoft.com/office/2019/extlst" xmlns:r="http://schemas.openxmlformats.org/officeDocument/2006/relationships" xmlns:m="http://schemas.openxmlformats.org/officeDocument/2006/math" xmlns:v="urn:schemas-microsoft-com:vml" xmlns:wp14="http://schemas.microsoft.com/office/word/2010/wordprocessingDrawing" xmlns:wp="http://schemas.openxmlformats.org/drawingml/2006/wordprocessingDrawing" xmlns:w10="urn:schemas-microsoft-com:office:word" xmlns:w="http://schemas.openxmlformats.org/wordprocessingml/2006/main" xmlns:w14="http://schemas.microsoft.com/office/word/2010/wordml" xmlns:w15="http://schemas.microsoft.com/office/word/2012/wordml" xmlns:w16cex="http://schemas.microsoft.com/office/word/2018/wordml/cex" xmlns:w16cid="http://schemas.microsoft.com/office/word/2016/wordml/cid" xmlns:w16="http://schemas.microsoft.com/office/word/2018/wordml" xmlns:w16sdtdh="http://schemas.microsoft.com/office/word/2020/wordml/sdtdatahash" xmlns:w16se="http://schemas.microsoft.com/office/word/2015/wordml/symex" xmlns:wpg="http://schemas.microsoft.com/office/word/2010/wordprocessingGroup" xmlns:wpi="http://schemas.microsoft.com/office/word/2010/wordprocessingInk" xmlns:wne="http://schemas.microsoft.com/office/word/2006/wordml" xmlns:wps="http://schemas.microsoft.com/office/word/2010/wordprocessingShape" mc:Ignorable="w14 w15 w16se w16cid w16 w16cex w16sdtdh wp14">
   <w:abstractNum w:abstractNumId="0" w15:restartNumberingAfterBreak="0">
+    <w:nsid w:val="0DB460D2"/>
+    <w:multiLevelType w:val="hybridMultilevel"/>
+    <w:tmpl w:val="8CDC4FDC"/>
+    <w:lvl w:ilvl="0" w:tplc="D694ACE8">
+      <w:start w:val="1"/>
+      <w:numFmt w:val="decimal"/>
+      <w:lvlText w:val="4.%1"/>
+      <w:lvlJc w:val="left"/>
+      <w:pPr>
+        <w:ind w:left="720" w:hanging="360"/>
+      </w:pPr>
+      <w:rPr>
+        <w:rFonts w:hint="default"/>
+      </w:rPr>
+    </w:lvl>
+    <w:lvl w:ilvl="1" w:tplc="04090019">
+      <w:start w:val="1"/>
+      <w:numFmt w:val="lowerLetter"/>
+      <w:lvlText w:val="%2."/>
+      <w:lvlJc w:val="left"/>
+      <w:pPr>
+        <w:ind w:left="1440" w:hanging="360"/>
+      </w:pPr>
+    </w:lvl>
+    <w:lvl w:ilvl="2" w:tplc="0409001B" w:tentative="1">
+      <w:start w:val="1"/>
+      <w:numFmt w:val="lowerRoman"/>
+      <w:lvlText w:val="%3."/>
+      <w:lvlJc w:val="right"/>
+      <w:pPr>
+        <w:ind w:left="2160" w:hanging="180"/>
+      </w:pPr>
+    </w:lvl>
+    <w:lvl w:ilvl="3" w:tplc="0409000F" w:tentative="1">
+      <w:start w:val="1"/>
+      <w:numFmt w:val="decimal"/>
+      <w:lvlText w:val="%4."/>
+      <w:lvlJc w:val="left"/>
+      <w:pPr>
+        <w:ind w:left="2880" w:hanging="360"/>
+      </w:pPr>
+    </w:lvl>
+    <w:lvl w:ilvl="4" w:tplc="04090019" w:tentative="1">
+      <w:start w:val="1"/>
+      <w:numFmt w:val="lowerLetter"/>
+      <w:lvlText w:val="%5."/>
+      <w:lvlJc w:val="left"/>
+      <w:pPr>
+        <w:ind w:left="3600" w:hanging="360"/>
+      </w:pPr>
+    </w:lvl>
+    <w:lvl w:ilvl="5" w:tplc="0409001B" w:tentative="1">
+      <w:start w:val="1"/>
+      <w:numFmt w:val="lowerRoman"/>
+      <w:lvlText w:val="%6."/>
+      <w:lvlJc w:val="right"/>
+      <w:pPr>
+        <w:ind w:left="4320" w:hanging="180"/>
+      </w:pPr>
+    </w:lvl>
+    <w:lvl w:ilvl="6" w:tplc="0409000F" w:tentative="1">
+      <w:start w:val="1"/>
+      <w:numFmt w:val="decimal"/>
+      <w:lvlText w:val="%7."/>
+      <w:lvlJc w:val="left"/>
+      <w:pPr>
+        <w:ind w:left="5040" w:hanging="360"/>
+      </w:pPr>
+    </w:lvl>
+    <w:lvl w:ilvl="7" w:tplc="04090019" w:tentative="1">
+      <w:start w:val="1"/>
+      <w:numFmt w:val="lowerLetter"/>
+      <w:lvlText w:val="%8."/>
+      <w:lvlJc w:val="left"/>
+      <w:pPr>
+        <w:ind w:left="5760" w:hanging="360"/>
+      </w:pPr>
+    </w:lvl>
+    <w:lvl w:ilvl="8" w:tplc="0409001B" w:tentative="1">
+      <w:start w:val="1"/>
+      <w:numFmt w:val="lowerRoman"/>
+      <w:lvlText w:val="%9."/>
+      <w:lvlJc w:val="right"/>
+      <w:pPr>
+        <w:ind w:left="6480" w:hanging="180"/>
+      </w:pPr>
+    </w:lvl>
+  </w:abstractNum>
+  <w:abstractNum w:abstractNumId="1" w15:restartNumberingAfterBreak="0">
     <w:nsid w:val="287706F5"/>
     <w:multiLevelType w:val="hybridMultilevel"/>
     <w:tmpl w:val="43EE5614"/>
@@ -2521,7 +6042,7 @@
       </w:pPr>
     </w:lvl>
   </w:abstractNum>
-  <w:abstractNum w:abstractNumId="1" w15:restartNumberingAfterBreak="0">
+  <w:abstractNum w:abstractNumId="2" w15:restartNumberingAfterBreak="0">
     <w:nsid w:val="31F66B71"/>
     <w:multiLevelType w:val="hybridMultilevel"/>
     <w:tmpl w:val="EE886BF0"/>
@@ -2614,7 +6135,7 @@
       </w:pPr>
     </w:lvl>
   </w:abstractNum>
-  <w:abstractNum w:abstractNumId="2" w15:restartNumberingAfterBreak="0">
+  <w:abstractNum w:abstractNumId="3" w15:restartNumberingAfterBreak="0">
     <w:nsid w:val="51F26E93"/>
     <w:multiLevelType w:val="hybridMultilevel"/>
     <w:tmpl w:val="7B6C73B2"/>
@@ -2703,7 +6224,7 @@
       </w:pPr>
     </w:lvl>
   </w:abstractNum>
-  <w:abstractNum w:abstractNumId="3" w15:restartNumberingAfterBreak="0">
+  <w:abstractNum w:abstractNumId="4" w15:restartNumberingAfterBreak="0">
     <w:nsid w:val="75767623"/>
     <w:multiLevelType w:val="hybridMultilevel"/>
     <w:tmpl w:val="DC006FA6"/>
@@ -2796,7 +6317,7 @@
       </w:pPr>
     </w:lvl>
   </w:abstractNum>
-  <w:abstractNum w:abstractNumId="4" w15:restartNumberingAfterBreak="0">
+  <w:abstractNum w:abstractNumId="5" w15:restartNumberingAfterBreak="0">
     <w:nsid w:val="7D3C3BC7"/>
     <w:multiLevelType w:val="hybridMultilevel"/>
     <w:tmpl w:val="DF845366"/>
@@ -2910,31 +6431,34 @@
     </w:lvl>
   </w:abstractNum>
   <w:num w:numId="1" w16cid:durableId="1957563680">
-    <w:abstractNumId w:val="4"/>
+    <w:abstractNumId w:val="5"/>
   </w:num>
   <w:num w:numId="2" w16cid:durableId="1073772602">
+    <w:abstractNumId w:val="3"/>
+  </w:num>
+  <w:num w:numId="3" w16cid:durableId="297414740">
     <w:abstractNumId w:val="2"/>
   </w:num>
-  <w:num w:numId="3" w16cid:durableId="297414740">
-    <w:abstractNumId w:val="1"/>
-  </w:num>
   <w:num w:numId="4" w16cid:durableId="1946764672">
-    <w:abstractNumId w:val="1"/>
+    <w:abstractNumId w:val="2"/>
     <w:lvlOverride w:ilvl="0">
       <w:startOverride w:val="1"/>
     </w:lvlOverride>
   </w:num>
   <w:num w:numId="5" w16cid:durableId="724841787">
-    <w:abstractNumId w:val="0"/>
+    <w:abstractNumId w:val="1"/>
   </w:num>
   <w:num w:numId="6" w16cid:durableId="1509370141">
-    <w:abstractNumId w:val="1"/>
+    <w:abstractNumId w:val="2"/>
     <w:lvlOverride w:ilvl="0">
       <w:startOverride w:val="1"/>
     </w:lvlOverride>
   </w:num>
   <w:num w:numId="7" w16cid:durableId="732431143">
-    <w:abstractNumId w:val="3"/>
+    <w:abstractNumId w:val="4"/>
+  </w:num>
+  <w:num w:numId="8" w16cid:durableId="1961454181">
+    <w:abstractNumId w:val="0"/>
   </w:num>
 </w:numbering>
 </file>

</xml_diff>

<commit_message>
Animasi Power up dan tanmbah fitness
</commit_message>
<xml_diff>
--- a/BukuStuff/Hasil/Bab4.docx
+++ b/BukuStuff/Hasil/Bab4.docx
@@ -408,7 +408,6 @@
       <w:r>
         <w:t xml:space="preserve"> </w:t>
       </w:r>
-      <w:proofErr w:type="gramStart"/>
       <w:r>
         <w:t xml:space="preserve">X  </w:t>
       </w:r>
@@ -417,7 +416,6 @@
         <w:t>sendiri</w:t>
       </w:r>
       <w:proofErr w:type="spellEnd"/>
-      <w:proofErr w:type="gramEnd"/>
       <w:r>
         <w:t xml:space="preserve"> </w:t>
       </w:r>
@@ -1916,7 +1914,6 @@
         <w:t xml:space="preserve"> </w:t>
       </w:r>
       <w:proofErr w:type="spellStart"/>
-      <w:proofErr w:type="gramStart"/>
       <w:r>
         <w:t>berikut</w:t>
       </w:r>
@@ -1924,7 +1921,6 @@
       <w:r>
         <w:t xml:space="preserve"> ;</w:t>
       </w:r>
-      <w:proofErr w:type="gramEnd"/>
     </w:p>
     <w:p>
       <w:pPr>
@@ -2385,13 +2381,24 @@
       <w:r>
         <w:t xml:space="preserve"> </w:t>
       </w:r>
-      <w:proofErr w:type="spellStart"/>
-      <w:r>
-        <w:t>hinnga</w:t>
-      </w:r>
-      <w:proofErr w:type="spellEnd"/>
-      <w:r>
-        <w:t xml:space="preserve"> </w:t>
+      <w:r>
+        <w:t xml:space="preserve">oleh </w:t>
+      </w:r>
+      <w:proofErr w:type="spellStart"/>
+      <w:r>
+        <w:t>penghuni</w:t>
+      </w:r>
+      <w:proofErr w:type="spellEnd"/>
+      <w:r>
+        <w:t xml:space="preserve"> </w:t>
+      </w:r>
+      <w:proofErr w:type="spellStart"/>
+      <w:r>
+        <w:t>satu</w:t>
+      </w:r>
+      <w:proofErr w:type="spellEnd"/>
+      <w:r>
+        <w:t xml:space="preserve"> pun. </w:t>
       </w:r>
       <w:proofErr w:type="spellStart"/>
       <w:r>
@@ -2500,6 +2507,9 @@
       <w:proofErr w:type="spellStart"/>
       <w:r>
         <w:t>mendapat</w:t>
+      </w:r>
+      <w:r>
+        <w:t>kan</w:t>
       </w:r>
       <w:proofErr w:type="spellEnd"/>
       <w:r>
@@ -2825,12 +2835,10 @@
         <w:t xml:space="preserve"> </w:t>
       </w:r>
       <w:proofErr w:type="spellStart"/>
-      <w:proofErr w:type="gramStart"/>
       <w:r>
         <w:t>CrossWorlds,sebuah</w:t>
       </w:r>
       <w:proofErr w:type="spellEnd"/>
-      <w:proofErr w:type="gramEnd"/>
       <w:r>
         <w:t xml:space="preserve">  </w:t>
       </w:r>
@@ -2888,7 +2896,29 @@
       </w:r>
       <w:proofErr w:type="spellStart"/>
       <w:r>
+        <w:t>di</w:t>
+      </w:r>
+      <w:r>
         <w:t>karena</w:t>
+      </w:r>
+      <w:r>
+        <w:t>kan</w:t>
+      </w:r>
+      <w:proofErr w:type="spellEnd"/>
+      <w:r>
+        <w:t xml:space="preserve"> </w:t>
+      </w:r>
+      <w:proofErr w:type="spellStart"/>
+      <w:r>
+        <w:t>memiliki</w:t>
+      </w:r>
+      <w:proofErr w:type="spellEnd"/>
+      <w:r>
+        <w:t xml:space="preserve"> </w:t>
+      </w:r>
+      <w:proofErr w:type="spellStart"/>
+      <w:r>
+        <w:t>fitur</w:t>
       </w:r>
       <w:proofErr w:type="spellEnd"/>
       <w:r>
@@ -3348,11 +3378,580 @@
       </w:r>
       <w:proofErr w:type="spellEnd"/>
       <w:r>
-        <w:t xml:space="preserve"> Rookie </w:t>
-      </w:r>
-      <w:proofErr w:type="spellStart"/>
-      <w:r>
-        <w:t>Harbour</w:t>
+        <w:t xml:space="preserve"> Rookie Harbo</w:t>
+      </w:r>
+      <w:r>
+        <w:t xml:space="preserve">r, Lea </w:t>
+      </w:r>
+      <w:proofErr w:type="spellStart"/>
+      <w:r>
+        <w:t>memulai</w:t>
+      </w:r>
+      <w:proofErr w:type="spellEnd"/>
+      <w:r>
+        <w:t xml:space="preserve"> </w:t>
+      </w:r>
+      <w:proofErr w:type="spellStart"/>
+      <w:r>
+        <w:t>petualangannya</w:t>
+      </w:r>
+      <w:proofErr w:type="spellEnd"/>
+      <w:r>
+        <w:t xml:space="preserve"> </w:t>
+      </w:r>
+      <w:proofErr w:type="spellStart"/>
+      <w:r>
+        <w:t>dalam</w:t>
+      </w:r>
+      <w:proofErr w:type="spellEnd"/>
+      <w:r>
+        <w:t xml:space="preserve"> </w:t>
+      </w:r>
+      <w:proofErr w:type="spellStart"/>
+      <w:r>
+        <w:t>sebuah</w:t>
+      </w:r>
+      <w:proofErr w:type="spellEnd"/>
+      <w:r>
+        <w:t xml:space="preserve"> </w:t>
+      </w:r>
+      <w:proofErr w:type="spellStart"/>
+      <w:r>
+        <w:t>kapal</w:t>
+      </w:r>
+      <w:proofErr w:type="spellEnd"/>
+      <w:r>
+        <w:t xml:space="preserve"> </w:t>
+      </w:r>
+      <w:proofErr w:type="spellStart"/>
+      <w:r>
+        <w:t>kargo</w:t>
+      </w:r>
+      <w:proofErr w:type="spellEnd"/>
+      <w:r>
+        <w:t xml:space="preserve"> </w:t>
+      </w:r>
+      <w:proofErr w:type="spellStart"/>
+      <w:r>
+        <w:t>bernama</w:t>
+      </w:r>
+      <w:proofErr w:type="spellEnd"/>
+      <w:r>
+        <w:t xml:space="preserve"> M</w:t>
+      </w:r>
+      <w:r>
+        <w:t>.</w:t>
+      </w:r>
+      <w:r>
+        <w:t>S</w:t>
+      </w:r>
+      <w:r>
+        <w:t>.</w:t>
+      </w:r>
+      <w:r>
+        <w:t xml:space="preserve"> Solar</w:t>
+      </w:r>
+      <w:r>
+        <w:t xml:space="preserve">. </w:t>
+      </w:r>
+      <w:proofErr w:type="spellStart"/>
+      <w:r>
+        <w:t>Dengan</w:t>
+      </w:r>
+      <w:proofErr w:type="spellEnd"/>
+      <w:r>
+        <w:t xml:space="preserve"> </w:t>
+      </w:r>
+      <w:proofErr w:type="spellStart"/>
+      <w:r>
+        <w:t>awal</w:t>
+      </w:r>
+      <w:proofErr w:type="spellEnd"/>
+      <w:r>
+        <w:t xml:space="preserve"> </w:t>
+      </w:r>
+      <w:proofErr w:type="spellStart"/>
+      <w:r>
+        <w:t>mula</w:t>
+      </w:r>
+      <w:proofErr w:type="spellEnd"/>
+      <w:r>
+        <w:t xml:space="preserve"> yang </w:t>
+      </w:r>
+      <w:proofErr w:type="spellStart"/>
+      <w:r>
+        <w:t>tidak</w:t>
+      </w:r>
+      <w:proofErr w:type="spellEnd"/>
+      <w:r>
+        <w:t xml:space="preserve"> </w:t>
+      </w:r>
+      <w:proofErr w:type="spellStart"/>
+      <w:r>
+        <w:t>biasa</w:t>
+      </w:r>
+      <w:proofErr w:type="spellEnd"/>
+      <w:r>
+        <w:t xml:space="preserve">, </w:t>
+      </w:r>
+      <w:r>
+        <w:t xml:space="preserve">Lea </w:t>
+      </w:r>
+      <w:proofErr w:type="spellStart"/>
+      <w:r>
+        <w:t>bertemu</w:t>
+      </w:r>
+      <w:proofErr w:type="spellEnd"/>
+      <w:r>
+        <w:t xml:space="preserve"> </w:t>
+      </w:r>
+      <w:proofErr w:type="spellStart"/>
+      <w:r>
+        <w:t>dengan</w:t>
+      </w:r>
+      <w:proofErr w:type="spellEnd"/>
+      <w:r>
+        <w:t xml:space="preserve"> Sergey</w:t>
+      </w:r>
+      <w:r>
+        <w:t xml:space="preserve"> Asimov</w:t>
+      </w:r>
+      <w:r>
+        <w:t>, yang</w:t>
+      </w:r>
+      <w:r>
+        <w:t xml:space="preserve"> </w:t>
+      </w:r>
+      <w:proofErr w:type="spellStart"/>
+      <w:r>
+        <w:t>bertanggung</w:t>
+      </w:r>
+      <w:proofErr w:type="spellEnd"/>
+      <w:r>
+        <w:t xml:space="preserve"> </w:t>
+      </w:r>
+      <w:proofErr w:type="spellStart"/>
+      <w:r>
+        <w:t>jawab</w:t>
+      </w:r>
+      <w:proofErr w:type="spellEnd"/>
+      <w:r>
+        <w:t xml:space="preserve"> </w:t>
+      </w:r>
+      <w:proofErr w:type="spellStart"/>
+      <w:r>
+        <w:t>memasukkan</w:t>
+      </w:r>
+      <w:proofErr w:type="spellEnd"/>
+      <w:r>
+        <w:t xml:space="preserve"> Lea </w:t>
+      </w:r>
+      <w:proofErr w:type="spellStart"/>
+      <w:r>
+        <w:t>ke</w:t>
+      </w:r>
+      <w:proofErr w:type="spellEnd"/>
+      <w:r>
+        <w:t xml:space="preserve"> </w:t>
+      </w:r>
+      <w:proofErr w:type="spellStart"/>
+      <w:r>
+        <w:t>dalam</w:t>
+      </w:r>
+      <w:proofErr w:type="spellEnd"/>
+      <w:r>
+        <w:t xml:space="preserve"> </w:t>
+      </w:r>
+      <w:proofErr w:type="spellStart"/>
+      <w:r>
+        <w:t>Crosscode</w:t>
+      </w:r>
+      <w:r>
+        <w:t>.Dimana</w:t>
+      </w:r>
+      <w:proofErr w:type="spellEnd"/>
+      <w:r>
+        <w:t xml:space="preserve"> Sergei </w:t>
+      </w:r>
+      <w:proofErr w:type="spellStart"/>
+      <w:r>
+        <w:t>berkomunikasi</w:t>
+      </w:r>
+      <w:proofErr w:type="spellEnd"/>
+      <w:r>
+        <w:t xml:space="preserve"> </w:t>
+      </w:r>
+      <w:proofErr w:type="spellStart"/>
+      <w:r>
+        <w:t>dengan</w:t>
+      </w:r>
+      <w:proofErr w:type="spellEnd"/>
+      <w:r>
+        <w:t xml:space="preserve"> Lea </w:t>
+      </w:r>
+      <w:proofErr w:type="spellStart"/>
+      <w:r>
+        <w:t>dari</w:t>
+      </w:r>
+      <w:proofErr w:type="spellEnd"/>
+      <w:r>
+        <w:t xml:space="preserve"> </w:t>
+      </w:r>
+      <w:proofErr w:type="spellStart"/>
+      <w:r>
+        <w:t>bumi</w:t>
+      </w:r>
+      <w:proofErr w:type="spellEnd"/>
+      <w:r>
+        <w:t xml:space="preserve"> </w:t>
+      </w:r>
+      <w:proofErr w:type="spellStart"/>
+      <w:r>
+        <w:t>menggunakan</w:t>
+      </w:r>
+      <w:proofErr w:type="spellEnd"/>
+      <w:r>
+        <w:t xml:space="preserve"> instant message</w:t>
+      </w:r>
+      <w:r>
+        <w:t xml:space="preserve"> </w:t>
+      </w:r>
+      <w:proofErr w:type="spellStart"/>
+      <w:r>
+        <w:t>dimana</w:t>
+      </w:r>
+      <w:proofErr w:type="spellEnd"/>
+      <w:r>
+        <w:t xml:space="preserve"> </w:t>
+      </w:r>
+      <w:proofErr w:type="spellStart"/>
+      <w:r>
+        <w:t>komunikasi</w:t>
+      </w:r>
+      <w:proofErr w:type="spellEnd"/>
+      <w:r>
+        <w:t xml:space="preserve"> </w:t>
+      </w:r>
+      <w:proofErr w:type="spellStart"/>
+      <w:r>
+        <w:t>dengan</w:t>
+      </w:r>
+      <w:proofErr w:type="spellEnd"/>
+      <w:r>
+        <w:t xml:space="preserve"> avatar </w:t>
+      </w:r>
+      <w:proofErr w:type="spellStart"/>
+      <w:r>
+        <w:t>harus</w:t>
+      </w:r>
+      <w:proofErr w:type="spellEnd"/>
+      <w:r>
+        <w:t xml:space="preserve"> </w:t>
+      </w:r>
+      <w:proofErr w:type="spellStart"/>
+      <w:r>
+        <w:t>wajah</w:t>
+      </w:r>
+      <w:proofErr w:type="spellEnd"/>
+      <w:r>
+        <w:t xml:space="preserve"> </w:t>
+      </w:r>
+      <w:proofErr w:type="spellStart"/>
+      <w:r>
+        <w:t>ke</w:t>
+      </w:r>
+      <w:proofErr w:type="spellEnd"/>
+      <w:r>
+        <w:t xml:space="preserve"> </w:t>
+      </w:r>
+      <w:proofErr w:type="spellStart"/>
+      <w:r>
+        <w:t>wajah</w:t>
+      </w:r>
+      <w:proofErr w:type="spellEnd"/>
+      <w:r>
+        <w:t>.</w:t>
+      </w:r>
+    </w:p>
+    <w:p>
+      <w:pPr>
+        <w:tabs>
+          <w:tab w:val="left" w:pos="7800"/>
+        </w:tabs>
+        <w:ind w:firstLine="0"/>
+        <w:jc w:val="center"/>
+      </w:pPr>
+      <w:r>
+        <w:rPr>
+          <w:noProof/>
+        </w:rPr>
+        <w:lastRenderedPageBreak/>
+        <w:drawing>
+          <wp:inline distT="0" distB="0" distL="0" distR="0">
+            <wp:extent cx="4368922" cy="2457450"/>
+            <wp:effectExtent l="0" t="0" r="0" b="0"/>
+            <wp:docPr id="5" name="Picture 5" descr="CrossCode - Review"/>
+            <wp:cNvGraphicFramePr>
+              <a:graphicFrameLocks xmlns:a="http://schemas.openxmlformats.org/drawingml/2006/main" noChangeAspect="1"/>
+            </wp:cNvGraphicFramePr>
+            <a:graphic xmlns:a="http://schemas.openxmlformats.org/drawingml/2006/main">
+              <a:graphicData uri="http://schemas.openxmlformats.org/drawingml/2006/picture">
+                <pic:pic xmlns:pic="http://schemas.openxmlformats.org/drawingml/2006/picture">
+                  <pic:nvPicPr>
+                    <pic:cNvPr id="0" name="Picture 1" descr="CrossCode - Review"/>
+                    <pic:cNvPicPr>
+                      <a:picLocks noChangeAspect="1" noChangeArrowheads="1"/>
+                    </pic:cNvPicPr>
+                  </pic:nvPicPr>
+                  <pic:blipFill>
+                    <a:blip r:embed="rId9" cstate="print">
+                      <a:extLst>
+                        <a:ext uri="{28A0092B-C50C-407E-A947-70E740481C1C}">
+                          <a14:useLocalDpi xmlns:a14="http://schemas.microsoft.com/office/drawing/2010/main" val="0"/>
+                        </a:ext>
+                      </a:extLst>
+                    </a:blip>
+                    <a:srcRect/>
+                    <a:stretch>
+                      <a:fillRect/>
+                    </a:stretch>
+                  </pic:blipFill>
+                  <pic:spPr bwMode="auto">
+                    <a:xfrm>
+                      <a:off x="0" y="0"/>
+                      <a:ext cx="4377477" cy="2462262"/>
+                    </a:xfrm>
+                    <a:prstGeom prst="rect">
+                      <a:avLst/>
+                    </a:prstGeom>
+                    <a:noFill/>
+                    <a:ln>
+                      <a:noFill/>
+                    </a:ln>
+                  </pic:spPr>
+                </pic:pic>
+              </a:graphicData>
+            </a:graphic>
+          </wp:inline>
+        </w:drawing>
+      </w:r>
+    </w:p>
+    <w:p>
+      <w:pPr>
+        <w:pStyle w:val="STTSGambar"/>
+      </w:pPr>
+      <w:r>
+        <w:t>Gambar 4.</w:t>
+      </w:r>
+      <w:r>
+        <w:t>2</w:t>
+      </w:r>
+    </w:p>
+    <w:p>
+      <w:pPr>
+        <w:pStyle w:val="STTSGambar"/>
+      </w:pPr>
+      <w:r>
+        <w:t xml:space="preserve">Dari Kiri; Sergei Asimov, Carla </w:t>
+      </w:r>
+      <w:proofErr w:type="spellStart"/>
+      <w:r>
+        <w:t>Salvator</w:t>
+      </w:r>
+      <w:proofErr w:type="spellEnd"/>
+      <w:r>
+        <w:t xml:space="preserve"> dan Lea </w:t>
+      </w:r>
+      <w:proofErr w:type="spellStart"/>
+      <w:r>
+        <w:t>berbincang</w:t>
+      </w:r>
+      <w:proofErr w:type="spellEnd"/>
+    </w:p>
+    <w:p>
+      <w:pPr>
+        <w:tabs>
+          <w:tab w:val="left" w:pos="7800"/>
+        </w:tabs>
+        <w:spacing w:line="240" w:lineRule="auto"/>
+        <w:ind w:firstLine="0"/>
+      </w:pPr>
+    </w:p>
+    <w:p>
+      <w:pPr>
+        <w:tabs>
+          <w:tab w:val="left" w:pos="7800"/>
+        </w:tabs>
+      </w:pPr>
+      <w:proofErr w:type="spellStart"/>
+      <w:r>
+        <w:t>Setelah</w:t>
+      </w:r>
+      <w:proofErr w:type="spellEnd"/>
+      <w:r>
+        <w:t xml:space="preserve"> </w:t>
+      </w:r>
+      <w:proofErr w:type="spellStart"/>
+      <w:r>
+        <w:t>me</w:t>
+      </w:r>
+      <w:r>
+        <w:t>lakukan</w:t>
+      </w:r>
+      <w:proofErr w:type="spellEnd"/>
+      <w:r>
+        <w:t xml:space="preserve"> </w:t>
+      </w:r>
+      <w:proofErr w:type="spellStart"/>
+      <w:r>
+        <w:t>pemanasan</w:t>
+      </w:r>
+      <w:proofErr w:type="spellEnd"/>
+      <w:r>
+        <w:t xml:space="preserve"> </w:t>
+      </w:r>
+      <w:proofErr w:type="spellStart"/>
+      <w:r>
+        <w:t>mekanik</w:t>
+      </w:r>
+      <w:proofErr w:type="spellEnd"/>
+      <w:r>
+        <w:t xml:space="preserve">, Sergey </w:t>
+      </w:r>
+      <w:proofErr w:type="spellStart"/>
+      <w:r>
+        <w:t>bersama</w:t>
+      </w:r>
+      <w:proofErr w:type="spellEnd"/>
+      <w:r>
+        <w:t xml:space="preserve"> </w:t>
+      </w:r>
+      <w:proofErr w:type="spellStart"/>
+      <w:r>
+        <w:t>dengan</w:t>
+      </w:r>
+      <w:proofErr w:type="spellEnd"/>
+      <w:r>
+        <w:t xml:space="preserve"> Carla Salvatore, </w:t>
+      </w:r>
+      <w:proofErr w:type="spellStart"/>
+      <w:r>
+        <w:t>seorang</w:t>
+      </w:r>
+      <w:proofErr w:type="spellEnd"/>
+      <w:r>
+        <w:t xml:space="preserve"> </w:t>
+      </w:r>
+      <w:proofErr w:type="spellStart"/>
+      <w:r>
+        <w:t>kru</w:t>
+      </w:r>
+      <w:proofErr w:type="spellEnd"/>
+      <w:r>
+        <w:t xml:space="preserve"> MS Solar </w:t>
+      </w:r>
+      <w:proofErr w:type="spellStart"/>
+      <w:r>
+        <w:t>mengajak</w:t>
+      </w:r>
+      <w:proofErr w:type="spellEnd"/>
+      <w:r>
+        <w:t xml:space="preserve"> Lea </w:t>
+      </w:r>
+      <w:proofErr w:type="spellStart"/>
+      <w:r>
+        <w:t>untuk</w:t>
+      </w:r>
+      <w:proofErr w:type="spellEnd"/>
+      <w:r>
+        <w:t xml:space="preserve"> </w:t>
+      </w:r>
+      <w:proofErr w:type="spellStart"/>
+      <w:r>
+        <w:t>bertemu</w:t>
+      </w:r>
+      <w:proofErr w:type="spellEnd"/>
+      <w:r>
+        <w:t xml:space="preserve"> </w:t>
+      </w:r>
+      <w:proofErr w:type="spellStart"/>
+      <w:r>
+        <w:t>dengan</w:t>
+      </w:r>
+      <w:proofErr w:type="spellEnd"/>
+      <w:r>
+        <w:t xml:space="preserve"> </w:t>
+      </w:r>
+      <w:r>
+        <w:t xml:space="preserve"> </w:t>
+      </w:r>
+      <w:proofErr w:type="spellStart"/>
+      <w:r>
+        <w:t>awak</w:t>
+      </w:r>
+      <w:proofErr w:type="spellEnd"/>
+      <w:r>
+        <w:t xml:space="preserve"> – </w:t>
+      </w:r>
+      <w:proofErr w:type="spellStart"/>
+      <w:r>
+        <w:t>awak</w:t>
+      </w:r>
+      <w:proofErr w:type="spellEnd"/>
+      <w:r>
+        <w:t xml:space="preserve"> </w:t>
+      </w:r>
+      <w:proofErr w:type="spellStart"/>
+      <w:r>
+        <w:t>lainnya</w:t>
+      </w:r>
+      <w:proofErr w:type="spellEnd"/>
+      <w:r>
+        <w:t xml:space="preserve">. </w:t>
+      </w:r>
+      <w:proofErr w:type="spellStart"/>
+      <w:r>
+        <w:t>Setelah</w:t>
+      </w:r>
+      <w:proofErr w:type="spellEnd"/>
+      <w:r>
+        <w:t xml:space="preserve"> </w:t>
+      </w:r>
+      <w:proofErr w:type="spellStart"/>
+      <w:r>
+        <w:t>bertemu</w:t>
+      </w:r>
+      <w:proofErr w:type="spellEnd"/>
+      <w:r>
+        <w:t xml:space="preserve"> </w:t>
+      </w:r>
+      <w:proofErr w:type="spellStart"/>
+      <w:r>
+        <w:t>dengan</w:t>
+      </w:r>
+      <w:proofErr w:type="spellEnd"/>
+      <w:r>
+        <w:t xml:space="preserve"> </w:t>
+      </w:r>
+      <w:proofErr w:type="spellStart"/>
+      <w:r>
+        <w:t>awak</w:t>
+      </w:r>
+      <w:proofErr w:type="spellEnd"/>
+      <w:r>
+        <w:t xml:space="preserve"> – </w:t>
+      </w:r>
+      <w:proofErr w:type="spellStart"/>
+      <w:r>
+        <w:t>awak</w:t>
+      </w:r>
+      <w:proofErr w:type="spellEnd"/>
+      <w:r>
+        <w:t xml:space="preserve"> </w:t>
+      </w:r>
+      <w:proofErr w:type="spellStart"/>
+      <w:r>
+        <w:t>lainnya</w:t>
       </w:r>
       <w:proofErr w:type="spellEnd"/>
       <w:r>
@@ -3360,19 +3959,49 @@
       </w:r>
       <w:proofErr w:type="spellStart"/>
       <w:r>
-        <w:t>memulai</w:t>
-      </w:r>
-      <w:proofErr w:type="spellEnd"/>
-      <w:r>
-        <w:t xml:space="preserve"> </w:t>
-      </w:r>
-      <w:proofErr w:type="spellStart"/>
-      <w:r>
-        <w:t>petualangannya</w:t>
-      </w:r>
-      <w:proofErr w:type="spellEnd"/>
-      <w:r>
-        <w:t xml:space="preserve"> di </w:t>
+        <w:t>bertemu</w:t>
+      </w:r>
+      <w:proofErr w:type="spellEnd"/>
+      <w:r>
+        <w:t xml:space="preserve"> </w:t>
+      </w:r>
+      <w:proofErr w:type="spellStart"/>
+      <w:r>
+        <w:t>dengan</w:t>
+      </w:r>
+      <w:proofErr w:type="spellEnd"/>
+      <w:r>
+        <w:t xml:space="preserve"> </w:t>
+      </w:r>
+      <w:proofErr w:type="spellStart"/>
+      <w:r>
+        <w:t>kapten</w:t>
+      </w:r>
+      <w:proofErr w:type="spellEnd"/>
+      <w:r>
+        <w:t xml:space="preserve"> </w:t>
+      </w:r>
+      <w:proofErr w:type="spellStart"/>
+      <w:r>
+        <w:t>dari</w:t>
+      </w:r>
+      <w:proofErr w:type="spellEnd"/>
+      <w:r>
+        <w:t xml:space="preserve"> </w:t>
+      </w:r>
+      <w:r>
+        <w:t xml:space="preserve">M.S. Solar </w:t>
+      </w:r>
+      <w:proofErr w:type="spellStart"/>
+      <w:r>
+        <w:t>bernama</w:t>
+      </w:r>
+      <w:proofErr w:type="spellEnd"/>
+      <w:r>
+        <w:t xml:space="preserve"> Gerald “Jet” McFly</w:t>
+      </w:r>
+      <w:r>
+        <w:t xml:space="preserve">, </w:t>
       </w:r>
       <w:proofErr w:type="spellStart"/>
       <w:r>
@@ -3384,28 +4013,230 @@
       </w:r>
       <w:proofErr w:type="spellStart"/>
       <w:r>
-        <w:t>kapal</w:t>
-      </w:r>
-      <w:proofErr w:type="spellEnd"/>
-      <w:r>
-        <w:t xml:space="preserve"> </w:t>
-      </w:r>
-      <w:proofErr w:type="spellStart"/>
-      <w:r>
-        <w:t>kargo</w:t>
-      </w:r>
-      <w:proofErr w:type="spellEnd"/>
-      <w:r>
-        <w:t xml:space="preserve">, </w:t>
-      </w:r>
-      <w:proofErr w:type="spellStart"/>
-      <w:r>
-        <w:t>dimana</w:t>
-      </w:r>
-      <w:proofErr w:type="spellEnd"/>
-      <w:r>
-        <w:t xml:space="preserve">. </w:t>
-      </w:r>
+        <w:t>mantan</w:t>
+      </w:r>
+      <w:proofErr w:type="spellEnd"/>
+      <w:r>
+        <w:t xml:space="preserve"> </w:t>
+      </w:r>
+      <w:proofErr w:type="spellStart"/>
+      <w:r>
+        <w:t>juara</w:t>
+      </w:r>
+      <w:proofErr w:type="spellEnd"/>
+      <w:r>
+        <w:t xml:space="preserve"> </w:t>
+      </w:r>
+      <w:proofErr w:type="spellStart"/>
+      <w:r>
+        <w:t>pertandingan</w:t>
+      </w:r>
+      <w:proofErr w:type="spellEnd"/>
+      <w:r>
+        <w:t xml:space="preserve"> VRP (Bola yang </w:t>
+      </w:r>
+      <w:proofErr w:type="spellStart"/>
+      <w:r>
+        <w:t>dapat</w:t>
+      </w:r>
+      <w:proofErr w:type="spellEnd"/>
+      <w:r>
+        <w:t xml:space="preserve"> </w:t>
+      </w:r>
+      <w:proofErr w:type="spellStart"/>
+      <w:r>
+        <w:t>dilempar</w:t>
+      </w:r>
+      <w:proofErr w:type="spellEnd"/>
+      <w:r>
+        <w:t xml:space="preserve"> oleh player). Jet </w:t>
+      </w:r>
+      <w:proofErr w:type="spellStart"/>
+      <w:r>
+        <w:t>setelah</w:t>
+      </w:r>
+      <w:proofErr w:type="spellEnd"/>
+      <w:r>
+        <w:t xml:space="preserve"> </w:t>
+      </w:r>
+      <w:proofErr w:type="spellStart"/>
+      <w:r>
+        <w:t>berbincang</w:t>
+      </w:r>
+      <w:proofErr w:type="spellEnd"/>
+      <w:r>
+        <w:t xml:space="preserve"> Bersama </w:t>
+      </w:r>
+      <w:proofErr w:type="spellStart"/>
+      <w:r>
+        <w:t>dengan</w:t>
+      </w:r>
+      <w:proofErr w:type="spellEnd"/>
+      <w:r>
+        <w:t xml:space="preserve"> Sergei dan Carla </w:t>
+      </w:r>
+      <w:proofErr w:type="spellStart"/>
+      <w:r>
+        <w:t>memutuskan</w:t>
+      </w:r>
+      <w:proofErr w:type="spellEnd"/>
+      <w:r>
+        <w:t xml:space="preserve"> </w:t>
+      </w:r>
+      <w:proofErr w:type="spellStart"/>
+      <w:r>
+        <w:t>untuk</w:t>
+      </w:r>
+      <w:proofErr w:type="spellEnd"/>
+      <w:r>
+        <w:t xml:space="preserve"> </w:t>
+      </w:r>
+      <w:proofErr w:type="spellStart"/>
+      <w:r>
+        <w:t>melatih</w:t>
+      </w:r>
+      <w:proofErr w:type="spellEnd"/>
+      <w:r>
+        <w:t xml:space="preserve"> Lea </w:t>
+      </w:r>
+      <w:proofErr w:type="spellStart"/>
+      <w:r>
+        <w:t>dasar</w:t>
+      </w:r>
+      <w:proofErr w:type="spellEnd"/>
+      <w:r>
+        <w:t xml:space="preserve"> – </w:t>
+      </w:r>
+      <w:proofErr w:type="spellStart"/>
+      <w:r>
+        <w:t>dasar</w:t>
+      </w:r>
+      <w:proofErr w:type="spellEnd"/>
+      <w:r>
+        <w:t xml:space="preserve"> </w:t>
+      </w:r>
+      <w:proofErr w:type="spellStart"/>
+      <w:r>
+        <w:t>sebelum</w:t>
+      </w:r>
+      <w:proofErr w:type="spellEnd"/>
+      <w:r>
+        <w:t xml:space="preserve"> </w:t>
+      </w:r>
+      <w:proofErr w:type="spellStart"/>
+      <w:r>
+        <w:t>menempatkannya</w:t>
+      </w:r>
+      <w:proofErr w:type="spellEnd"/>
+      <w:r>
+        <w:t xml:space="preserve"> di Rookie Harbor.</w:t>
+      </w:r>
+    </w:p>
+    <w:p>
+      <w:pPr>
+        <w:tabs>
+          <w:tab w:val="left" w:pos="7800"/>
+        </w:tabs>
+      </w:pPr>
+    </w:p>
+    <w:p>
+      <w:pPr>
+        <w:tabs>
+          <w:tab w:val="left" w:pos="7800"/>
+        </w:tabs>
+        <w:ind w:firstLine="0"/>
+        <w:jc w:val="center"/>
+      </w:pPr>
+      <w:r>
+        <w:rPr>
+          <w:noProof/>
+        </w:rPr>
+        <w:drawing>
+          <wp:inline distT="0" distB="0" distL="0" distR="0">
+            <wp:extent cx="4419600" cy="2489852"/>
+            <wp:effectExtent l="0" t="0" r="0" b="5715"/>
+            <wp:docPr id="6" name="Picture 6" descr="CrossCode 0.9.7 – The Last Area! | Radical Fish Games"/>
+            <wp:cNvGraphicFramePr>
+              <a:graphicFrameLocks xmlns:a="http://schemas.openxmlformats.org/drawingml/2006/main" noChangeAspect="1"/>
+            </wp:cNvGraphicFramePr>
+            <a:graphic xmlns:a="http://schemas.openxmlformats.org/drawingml/2006/main">
+              <a:graphicData uri="http://schemas.openxmlformats.org/drawingml/2006/picture">
+                <pic:pic xmlns:pic="http://schemas.openxmlformats.org/drawingml/2006/picture">
+                  <pic:nvPicPr>
+                    <pic:cNvPr id="0" name="Picture 3" descr="CrossCode 0.9.7 – The Last Area! | Radical Fish Games"/>
+                    <pic:cNvPicPr>
+                      <a:picLocks noChangeAspect="1" noChangeArrowheads="1"/>
+                    </pic:cNvPicPr>
+                  </pic:nvPicPr>
+                  <pic:blipFill>
+                    <a:blip r:embed="rId10">
+                      <a:extLst>
+                        <a:ext uri="{28A0092B-C50C-407E-A947-70E740481C1C}">
+                          <a14:useLocalDpi xmlns:a14="http://schemas.microsoft.com/office/drawing/2010/main" val="0"/>
+                        </a:ext>
+                      </a:extLst>
+                    </a:blip>
+                    <a:srcRect/>
+                    <a:stretch>
+                      <a:fillRect/>
+                    </a:stretch>
+                  </pic:blipFill>
+                  <pic:spPr bwMode="auto">
+                    <a:xfrm>
+                      <a:off x="0" y="0"/>
+                      <a:ext cx="4432822" cy="2497301"/>
+                    </a:xfrm>
+                    <a:prstGeom prst="rect">
+                      <a:avLst/>
+                    </a:prstGeom>
+                    <a:noFill/>
+                    <a:ln>
+                      <a:noFill/>
+                    </a:ln>
+                  </pic:spPr>
+                </pic:pic>
+              </a:graphicData>
+            </a:graphic>
+          </wp:inline>
+        </w:drawing>
+      </w:r>
+    </w:p>
+    <w:p>
+      <w:pPr>
+        <w:pStyle w:val="STTSGambar"/>
+      </w:pPr>
+      <w:r>
+        <w:t>Gambar 4.2</w:t>
+      </w:r>
+    </w:p>
+    <w:p>
+      <w:pPr>
+        <w:pStyle w:val="STTSGambar"/>
+      </w:pPr>
+      <w:r>
+        <w:t xml:space="preserve">Gerald “Jet” McFly </w:t>
+      </w:r>
+      <w:proofErr w:type="spellStart"/>
+      <w:r>
+        <w:t>didatangi</w:t>
+      </w:r>
+      <w:proofErr w:type="spellEnd"/>
+      <w:r>
+        <w:t xml:space="preserve"> oleh </w:t>
+      </w:r>
+      <w:proofErr w:type="spellStart"/>
+      <w:r>
+        <w:t>seorang</w:t>
+      </w:r>
+      <w:proofErr w:type="spellEnd"/>
+      <w:r>
+        <w:t xml:space="preserve"> Avatar </w:t>
+      </w:r>
+      <w:proofErr w:type="spellStart"/>
+      <w:r>
+        <w:t>biru</w:t>
+      </w:r>
+      <w:proofErr w:type="spellEnd"/>
     </w:p>
     <w:p>
       <w:pPr>
@@ -3515,7 +4346,6 @@
         <w:ind w:hanging="720"/>
       </w:pPr>
       <w:r>
-        <w:lastRenderedPageBreak/>
         <w:t>Consumables</w:t>
       </w:r>
     </w:p>
@@ -4167,6 +4997,7 @@
         <w:rPr>
           <w:noProof/>
         </w:rPr>
+        <w:lastRenderedPageBreak/>
         <w:drawing>
           <wp:inline distT="0" distB="0" distL="0" distR="0" wp14:anchorId="550C5E18" wp14:editId="5682A718">
             <wp:extent cx="5012267" cy="2819400"/>
@@ -4185,7 +5016,7 @@
                     </pic:cNvPicPr>
                   </pic:nvPicPr>
                   <pic:blipFill>
-                    <a:blip r:embed="rId9" cstate="print">
+                    <a:blip r:embed="rId11" cstate="print">
                       <a:extLst>
                         <a:ext uri="{28A0092B-C50C-407E-A947-70E740481C1C}">
                           <a14:useLocalDpi xmlns:a14="http://schemas.microsoft.com/office/drawing/2010/main" val="0"/>
@@ -4273,7 +5104,6 @@
         </w:tabs>
       </w:pPr>
       <w:r>
-        <w:lastRenderedPageBreak/>
         <w:t xml:space="preserve">Kita </w:t>
       </w:r>
       <w:proofErr w:type="spellStart"/>
@@ -5441,7 +6271,6 @@
         <w:rPr>
           <w:noProof/>
         </w:rPr>
-        <w:lastRenderedPageBreak/>
         <w:drawing>
           <wp:inline distT="0" distB="0" distL="0" distR="0" wp14:anchorId="6D511E88" wp14:editId="5C0D26F0">
             <wp:extent cx="5029200" cy="2828925"/>
@@ -5460,7 +6289,7 @@
                     </pic:cNvPicPr>
                   </pic:nvPicPr>
                   <pic:blipFill>
-                    <a:blip r:embed="rId10" cstate="print">
+                    <a:blip r:embed="rId12" cstate="print">
                       <a:extLst>
                         <a:ext uri="{28A0092B-C50C-407E-A947-70E740481C1C}">
                           <a14:useLocalDpi xmlns:a14="http://schemas.microsoft.com/office/drawing/2010/main" val="0"/>
@@ -5599,15 +6428,7 @@
       </w:r>
       <w:proofErr w:type="spellEnd"/>
       <w:r>
-        <w:t xml:space="preserve"> 3 </w:t>
-      </w:r>
-      <w:proofErr w:type="gramStart"/>
-      <w:r>
-        <w:t>player</w:t>
-      </w:r>
-      <w:proofErr w:type="gramEnd"/>
-      <w:r>
-        <w:t xml:space="preserve"> lain </w:t>
+        <w:t xml:space="preserve"> 3 player lain </w:t>
       </w:r>
       <w:proofErr w:type="spellStart"/>
       <w:r>
@@ -6120,6 +6941,7 @@
         <w:ind w:left="709" w:hanging="709"/>
       </w:pPr>
       <w:r>
+        <w:lastRenderedPageBreak/>
         <w:t>Level Design</w:t>
       </w:r>
     </w:p>
@@ -6158,7 +6980,6 @@
         </w:tabs>
       </w:pPr>
       <w:r>
-        <w:lastRenderedPageBreak/>
         <w:t xml:space="preserve">Dari game </w:t>
       </w:r>
       <w:proofErr w:type="spellStart"/>
@@ -6378,12 +7199,10 @@
         <w:t xml:space="preserve"> </w:t>
       </w:r>
       <w:proofErr w:type="spellStart"/>
-      <w:proofErr w:type="gramStart"/>
       <w:r>
         <w:t>kena.Sistem</w:t>
       </w:r>
       <w:proofErr w:type="spellEnd"/>
-      <w:proofErr w:type="gramEnd"/>
       <w:r>
         <w:t xml:space="preserve"> </w:t>
       </w:r>
@@ -6614,7 +7433,7 @@
                     </pic:cNvPicPr>
                   </pic:nvPicPr>
                   <pic:blipFill>
-                    <a:blip r:embed="rId11" cstate="print">
+                    <a:blip r:embed="rId13" cstate="print">
                       <a:extLst>
                         <a:ext uri="{28A0092B-C50C-407E-A947-70E740481C1C}">
                           <a14:useLocalDpi xmlns:a14="http://schemas.microsoft.com/office/drawing/2010/main" val="0"/>
@@ -7134,6 +7953,7 @@
         <w:rPr>
           <w:bCs/>
         </w:rPr>
+        <w:lastRenderedPageBreak/>
         <w:t>menarik</w:t>
       </w:r>
       <w:proofErr w:type="spellEnd"/>
@@ -7376,7 +8196,6 @@
       </w:pPr>
       <w:proofErr w:type="spellStart"/>
       <w:r>
-        <w:lastRenderedPageBreak/>
         <w:t>Penjelasan</w:t>
       </w:r>
       <w:proofErr w:type="spellEnd"/>
@@ -8281,9 +9100,9 @@
       </w:r>
     </w:p>
     <w:sectPr>
-      <w:headerReference w:type="default" r:id="rId12"/>
-      <w:footerReference w:type="default" r:id="rId13"/>
-      <w:footerReference w:type="first" r:id="rId14"/>
+      <w:headerReference w:type="default" r:id="rId14"/>
+      <w:footerReference w:type="default" r:id="rId15"/>
+      <w:footerReference w:type="first" r:id="rId16"/>
       <w:pgSz w:w="11907" w:h="16840" w:code="9"/>
       <w:pgMar w:top="2268" w:right="1701" w:bottom="1701" w:left="2268" w:header="1418" w:footer="851" w:gutter="0"/>
       <w:cols w:space="720"/>
@@ -8366,13 +9185,7 @@
       <w:rPr>
         <w:noProof/>
       </w:rPr>
-      <w:t>1</w:t>
-    </w:r>
-    <w:r>
-      <w:rPr>
-        <w:noProof/>
-      </w:rPr>
-      <w:t>2</w:t>
+      <w:t>12</w:t>
     </w:r>
     <w:r>
       <w:fldChar w:fldCharType="end"/>

</xml_diff>

<commit_message>
Perbaikan kecil ma pak Hendra
</commit_message>
<xml_diff>
--- a/BukuStuff/Hasil/Bab4.docx
+++ b/BukuStuff/Hasil/Bab4.docx
@@ -408,6 +408,7 @@
       <w:r>
         <w:t xml:space="preserve"> </w:t>
       </w:r>
+      <w:proofErr w:type="gramStart"/>
       <w:r>
         <w:t xml:space="preserve">X  </w:t>
       </w:r>
@@ -416,6 +417,7 @@
         <w:t>sendiri</w:t>
       </w:r>
       <w:proofErr w:type="spellEnd"/>
+      <w:proofErr w:type="gramEnd"/>
       <w:r>
         <w:t xml:space="preserve"> </w:t>
       </w:r>
@@ -1914,6 +1916,7 @@
         <w:t xml:space="preserve"> </w:t>
       </w:r>
       <w:proofErr w:type="spellStart"/>
+      <w:proofErr w:type="gramStart"/>
       <w:r>
         <w:t>berikut</w:t>
       </w:r>
@@ -1921,6 +1924,7 @@
       <w:r>
         <w:t xml:space="preserve"> ;</w:t>
       </w:r>
+      <w:proofErr w:type="gramEnd"/>
     </w:p>
     <w:p>
       <w:pPr>
@@ -2835,10 +2839,12 @@
         <w:t xml:space="preserve"> </w:t>
       </w:r>
       <w:proofErr w:type="spellStart"/>
+      <w:proofErr w:type="gramStart"/>
       <w:r>
         <w:t>CrossWorlds,sebuah</w:t>
       </w:r>
       <w:proofErr w:type="spellEnd"/>
+      <w:proofErr w:type="gramEnd"/>
       <w:r>
         <w:t xml:space="preserve">  </w:t>
       </w:r>
@@ -3741,10 +3747,7 @@
         <w:pStyle w:val="STTSGambar"/>
       </w:pPr>
       <w:r>
-        <w:t>Gambar 4.</w:t>
-      </w:r>
-      <w:r>
-        <w:t>2</w:t>
+        <w:t>Gambar 4.2</w:t>
       </w:r>
     </w:p>
     <w:p>
@@ -3875,6 +3878,7 @@
         <w:t xml:space="preserve"> </w:t>
       </w:r>
       <w:proofErr w:type="spellStart"/>
+      <w:proofErr w:type="gramStart"/>
       <w:r>
         <w:t>dengan</w:t>
       </w:r>
@@ -3890,6 +3894,7 @@
         <w:t>awak</w:t>
       </w:r>
       <w:proofErr w:type="spellEnd"/>
+      <w:proofErr w:type="gramEnd"/>
       <w:r>
         <w:t xml:space="preserve"> – </w:t>
       </w:r>
@@ -6428,7 +6433,15 @@
       </w:r>
       <w:proofErr w:type="spellEnd"/>
       <w:r>
-        <w:t xml:space="preserve"> 3 player lain </w:t>
+        <w:t xml:space="preserve"> 3 </w:t>
+      </w:r>
+      <w:proofErr w:type="gramStart"/>
+      <w:r>
+        <w:t>player</w:t>
+      </w:r>
+      <w:proofErr w:type="gramEnd"/>
+      <w:r>
+        <w:t xml:space="preserve"> lain </w:t>
       </w:r>
       <w:proofErr w:type="spellStart"/>
       <w:r>
@@ -7199,10 +7212,12 @@
         <w:t xml:space="preserve"> </w:t>
       </w:r>
       <w:proofErr w:type="spellStart"/>
+      <w:proofErr w:type="gramStart"/>
       <w:r>
         <w:t>kena.Sistem</w:t>
       </w:r>
       <w:proofErr w:type="spellEnd"/>
+      <w:proofErr w:type="gramEnd"/>
       <w:r>
         <w:t xml:space="preserve"> </w:t>
       </w:r>
@@ -9185,7 +9200,13 @@
       <w:rPr>
         <w:noProof/>
       </w:rPr>
-      <w:t>12</w:t>
+      <w:t>1</w:t>
+    </w:r>
+    <w:r>
+      <w:rPr>
+        <w:noProof/>
+      </w:rPr>
+      <w:t>2</w:t>
     </w:r>
     <w:r>
       <w:fldChar w:fldCharType="end"/>

</xml_diff>